<commit_message>
update: Atividades Complementares, Estágio Supervisionado
</commit_message>
<xml_diff>
--- a/Estagio-Supervisionado/Estagio-Relatorio-Equivalencia.docx
+++ b/Estagio-Supervisionado/Estagio-Relatorio-Equivalencia.docx
@@ -47,129 +47,6 @@
         <w:jc w:val="center"/>
         <w:rPr>
           <w:rFonts w:cs="Times New Roman"/>
-          <w:sz w:val="28"/>
-          <w:szCs w:val="28"/>
-          <w:lang w:val="pt-BR"/>
-        </w:rPr>
-      </w:pPr>
-      <w:r>
-        <w:rPr>
-          <w:rFonts w:cs="Times New Roman"/>
-          <w:sz w:val="28"/>
-          <w:szCs w:val="28"/>
-          <w:lang w:val="pt-BR"/>
-        </w:rPr>
-        <w:t>Cintia Izumi Shinoda</w:t>
-      </w:r>
-    </w:p>
-    <w:p>
-      <w:pPr>
-        <w:spacing w:line="360" w:lineRule="auto"/>
-        <w:jc w:val="center"/>
-        <w:rPr>
-          <w:rFonts w:cs="Times New Roman"/>
-          <w:sz w:val="28"/>
-          <w:szCs w:val="28"/>
-          <w:lang w:val="pt-BR"/>
-        </w:rPr>
-      </w:pPr>
-      <w:r>
-        <w:rPr>
-          <w:rFonts w:cs="Times New Roman"/>
-          <w:sz w:val="28"/>
-          <w:szCs w:val="28"/>
-          <w:lang w:val="pt-BR"/>
-        </w:rPr>
-        <w:t>Registro Acadêmico: 2210847</w:t>
-      </w:r>
-    </w:p>
-    <w:p>
-      <w:pPr>
-        <w:spacing w:line="360" w:lineRule="auto"/>
-        <w:jc w:val="center"/>
-        <w:rPr>
-          <w:rFonts w:cs="Times New Roman"/>
-          <w:sz w:val="28"/>
-          <w:szCs w:val="28"/>
-          <w:lang w:val="pt-BR"/>
-        </w:rPr>
-      </w:pPr>
-      <w:r>
-        <w:rPr>
-          <w:rFonts w:cs="Times New Roman"/>
-          <w:sz w:val="28"/>
-          <w:szCs w:val="28"/>
-          <w:lang w:val="pt-BR"/>
-        </w:rPr>
-        <w:t>Data de Ingresso: 2/2022</w:t>
-      </w:r>
-    </w:p>
-    <w:p>
-      <w:pPr>
-        <w:spacing w:line="360" w:lineRule="auto"/>
-        <w:jc w:val="center"/>
-        <w:rPr>
-          <w:rFonts w:cs="Times New Roman"/>
-          <w:sz w:val="28"/>
-          <w:szCs w:val="28"/>
-          <w:lang w:val="pt-BR"/>
-        </w:rPr>
-      </w:pPr>
-    </w:p>
-    <w:p>
-      <w:pPr>
-        <w:spacing w:line="360" w:lineRule="auto"/>
-        <w:jc w:val="center"/>
-        <w:rPr>
-          <w:rFonts w:cs="Times New Roman"/>
-          <w:sz w:val="28"/>
-          <w:szCs w:val="28"/>
-          <w:lang w:val="pt-BR"/>
-        </w:rPr>
-      </w:pPr>
-    </w:p>
-    <w:p>
-      <w:pPr>
-        <w:spacing w:line="360" w:lineRule="auto"/>
-        <w:jc w:val="center"/>
-        <w:rPr>
-          <w:rFonts w:cs="Times New Roman"/>
-          <w:sz w:val="28"/>
-          <w:szCs w:val="28"/>
-          <w:lang w:val="pt-BR"/>
-        </w:rPr>
-      </w:pPr>
-    </w:p>
-    <w:p>
-      <w:pPr>
-        <w:spacing w:line="360" w:lineRule="auto"/>
-        <w:jc w:val="center"/>
-        <w:rPr>
-          <w:rFonts w:cs="Times New Roman"/>
-          <w:sz w:val="28"/>
-          <w:szCs w:val="28"/>
-          <w:lang w:val="pt-BR"/>
-        </w:rPr>
-      </w:pPr>
-    </w:p>
-    <w:p>
-      <w:pPr>
-        <w:spacing w:line="360" w:lineRule="auto"/>
-        <w:jc w:val="center"/>
-        <w:rPr>
-          <w:rFonts w:cs="Times New Roman"/>
-          <w:sz w:val="28"/>
-          <w:szCs w:val="28"/>
-          <w:lang w:val="pt-BR"/>
-        </w:rPr>
-      </w:pPr>
-    </w:p>
-    <w:p>
-      <w:pPr>
-        <w:spacing w:line="360" w:lineRule="auto"/>
-        <w:jc w:val="center"/>
-        <w:rPr>
-          <w:rFonts w:cs="Times New Roman"/>
           <w:b/>
           <w:bCs/>
           <w:sz w:val="28"/>
@@ -177,7 +54,154 @@
           <w:lang w:val="pt-BR"/>
         </w:rPr>
       </w:pPr>
-      <w:r>
+    </w:p>
+    <w:p>
+      <w:pPr>
+        <w:spacing w:line="360" w:lineRule="auto"/>
+        <w:jc w:val="center"/>
+        <w:rPr>
+          <w:rFonts w:cs="Times New Roman"/>
+          <w:sz w:val="28"/>
+          <w:szCs w:val="28"/>
+          <w:lang w:val="pt-BR"/>
+        </w:rPr>
+      </w:pPr>
+      <w:r>
+        <w:rPr>
+          <w:rFonts w:cs="Times New Roman"/>
+          <w:sz w:val="28"/>
+          <w:szCs w:val="28"/>
+          <w:lang w:val="pt-BR"/>
+        </w:rPr>
+        <w:t xml:space="preserve">Cintia </w:t>
+      </w:r>
+      <w:proofErr w:type="spellStart"/>
+      <w:r>
+        <w:rPr>
+          <w:rFonts w:cs="Times New Roman"/>
+          <w:sz w:val="28"/>
+          <w:szCs w:val="28"/>
+          <w:lang w:val="pt-BR"/>
+        </w:rPr>
+        <w:t>Izumi</w:t>
+      </w:r>
+      <w:proofErr w:type="spellEnd"/>
+      <w:r>
+        <w:rPr>
+          <w:rFonts w:cs="Times New Roman"/>
+          <w:sz w:val="28"/>
+          <w:szCs w:val="28"/>
+          <w:lang w:val="pt-BR"/>
+        </w:rPr>
+        <w:t xml:space="preserve"> Shinoda</w:t>
+      </w:r>
+    </w:p>
+    <w:p>
+      <w:pPr>
+        <w:spacing w:line="360" w:lineRule="auto"/>
+        <w:jc w:val="center"/>
+        <w:rPr>
+          <w:rFonts w:cs="Times New Roman"/>
+          <w:sz w:val="28"/>
+          <w:szCs w:val="28"/>
+          <w:lang w:val="pt-BR"/>
+        </w:rPr>
+      </w:pPr>
+      <w:r>
+        <w:rPr>
+          <w:rFonts w:cs="Times New Roman"/>
+          <w:sz w:val="28"/>
+          <w:szCs w:val="28"/>
+          <w:lang w:val="pt-BR"/>
+        </w:rPr>
+        <w:t>Registro Acadêmico: 2210847</w:t>
+      </w:r>
+    </w:p>
+    <w:p>
+      <w:pPr>
+        <w:spacing w:line="360" w:lineRule="auto"/>
+        <w:jc w:val="center"/>
+        <w:rPr>
+          <w:rFonts w:cs="Times New Roman"/>
+          <w:sz w:val="28"/>
+          <w:szCs w:val="28"/>
+          <w:lang w:val="pt-BR"/>
+        </w:rPr>
+      </w:pPr>
+      <w:r>
+        <w:rPr>
+          <w:rFonts w:cs="Times New Roman"/>
+          <w:sz w:val="28"/>
+          <w:szCs w:val="28"/>
+          <w:lang w:val="pt-BR"/>
+        </w:rPr>
+        <w:t>Data de Ingresso: 2/2022</w:t>
+      </w:r>
+    </w:p>
+    <w:p>
+      <w:pPr>
+        <w:spacing w:line="360" w:lineRule="auto"/>
+        <w:jc w:val="center"/>
+        <w:rPr>
+          <w:rFonts w:cs="Times New Roman"/>
+          <w:sz w:val="28"/>
+          <w:szCs w:val="28"/>
+          <w:lang w:val="pt-BR"/>
+        </w:rPr>
+      </w:pPr>
+    </w:p>
+    <w:p>
+      <w:pPr>
+        <w:spacing w:line="360" w:lineRule="auto"/>
+        <w:jc w:val="center"/>
+        <w:rPr>
+          <w:rFonts w:cs="Times New Roman"/>
+          <w:sz w:val="28"/>
+          <w:szCs w:val="28"/>
+          <w:lang w:val="pt-BR"/>
+        </w:rPr>
+      </w:pPr>
+    </w:p>
+    <w:p>
+      <w:pPr>
+        <w:spacing w:line="360" w:lineRule="auto"/>
+        <w:jc w:val="center"/>
+        <w:rPr>
+          <w:rFonts w:cs="Times New Roman"/>
+          <w:sz w:val="28"/>
+          <w:szCs w:val="28"/>
+          <w:lang w:val="pt-BR"/>
+        </w:rPr>
+      </w:pPr>
+    </w:p>
+    <w:p>
+      <w:pPr>
+        <w:spacing w:line="360" w:lineRule="auto"/>
+        <w:jc w:val="center"/>
+        <w:rPr>
+          <w:rFonts w:cs="Times New Roman"/>
+          <w:sz w:val="28"/>
+          <w:szCs w:val="28"/>
+          <w:lang w:val="pt-BR"/>
+        </w:rPr>
+      </w:pPr>
+    </w:p>
+    <w:p>
+      <w:pPr>
+        <w:spacing w:line="360" w:lineRule="auto"/>
+        <w:jc w:val="center"/>
+        <w:rPr>
+          <w:rFonts w:cs="Times New Roman"/>
+          <w:sz w:val="28"/>
+          <w:szCs w:val="28"/>
+          <w:lang w:val="pt-BR"/>
+        </w:rPr>
+      </w:pPr>
+    </w:p>
+    <w:p>
+      <w:pPr>
+        <w:spacing w:line="360" w:lineRule="auto"/>
+        <w:jc w:val="center"/>
         <w:rPr>
           <w:rFonts w:cs="Times New Roman"/>
           <w:b/>
@@ -186,8 +210,7 @@
           <w:szCs w:val="28"/>
           <w:lang w:val="pt-BR"/>
         </w:rPr>
-        <w:t>Relatório de</w:t>
-      </w:r>
+      </w:pPr>
       <w:r>
         <w:rPr>
           <w:rFonts w:cs="Times New Roman"/>
@@ -197,7 +220,7 @@
           <w:szCs w:val="28"/>
           <w:lang w:val="pt-BR"/>
         </w:rPr>
-        <w:t xml:space="preserve"> Equivalência</w:t>
+        <w:t>Relatório de</w:t>
       </w:r>
       <w:r>
         <w:rPr>
@@ -208,150 +231,9 @@
           <w:szCs w:val="28"/>
           <w:lang w:val="pt-BR"/>
         </w:rPr>
-        <w:t xml:space="preserve"> de Estágio Supervisionado</w:t>
-      </w:r>
-    </w:p>
-    <w:p>
-      <w:pPr>
-        <w:spacing w:line="360" w:lineRule="auto"/>
-        <w:jc w:val="center"/>
-        <w:rPr>
-          <w:rFonts w:cs="Times New Roman"/>
-          <w:sz w:val="28"/>
-          <w:szCs w:val="28"/>
-          <w:lang w:val="pt-BR"/>
-        </w:rPr>
-      </w:pPr>
-    </w:p>
-    <w:p>
-      <w:pPr>
-        <w:spacing w:line="360" w:lineRule="auto"/>
-        <w:jc w:val="center"/>
-        <w:rPr>
-          <w:rFonts w:cs="Times New Roman"/>
-          <w:sz w:val="28"/>
-          <w:szCs w:val="28"/>
-          <w:lang w:val="pt-BR"/>
-        </w:rPr>
-      </w:pPr>
-    </w:p>
-    <w:p>
-      <w:pPr>
-        <w:spacing w:line="360" w:lineRule="auto"/>
-        <w:rPr>
-          <w:rFonts w:cs="Times New Roman"/>
-          <w:sz w:val="28"/>
-          <w:szCs w:val="28"/>
-          <w:lang w:val="pt-BR"/>
-        </w:rPr>
-      </w:pPr>
-    </w:p>
-    <w:p>
-      <w:pPr>
-        <w:spacing w:line="360" w:lineRule="auto"/>
-        <w:jc w:val="center"/>
-        <w:rPr>
-          <w:rFonts w:cs="Times New Roman"/>
-          <w:sz w:val="28"/>
-          <w:szCs w:val="28"/>
-          <w:lang w:val="pt-BR"/>
-        </w:rPr>
-      </w:pPr>
-    </w:p>
-    <w:p>
-      <w:pPr>
-        <w:spacing w:line="360" w:lineRule="auto"/>
-        <w:jc w:val="center"/>
-        <w:rPr>
-          <w:rFonts w:cs="Times New Roman"/>
-          <w:sz w:val="28"/>
-          <w:szCs w:val="28"/>
-          <w:lang w:val="pt-BR"/>
-        </w:rPr>
-      </w:pPr>
-    </w:p>
-    <w:p>
-      <w:pPr>
-        <w:spacing w:line="360" w:lineRule="auto"/>
-        <w:jc w:val="center"/>
-        <w:rPr>
-          <w:rFonts w:cs="Times New Roman"/>
-          <w:sz w:val="28"/>
-          <w:szCs w:val="28"/>
-          <w:lang w:val="pt-BR"/>
-        </w:rPr>
-      </w:pPr>
-    </w:p>
-    <w:p>
-      <w:pPr>
-        <w:spacing w:line="360" w:lineRule="auto"/>
-        <w:jc w:val="center"/>
-        <w:rPr>
-          <w:rFonts w:cs="Times New Roman"/>
-          <w:sz w:val="28"/>
-          <w:szCs w:val="28"/>
-          <w:lang w:val="pt-BR"/>
-        </w:rPr>
-      </w:pPr>
-    </w:p>
-    <w:p>
-      <w:pPr>
-        <w:spacing w:line="360" w:lineRule="auto"/>
-        <w:jc w:val="center"/>
-        <w:rPr>
-          <w:rFonts w:cs="Times New Roman"/>
-          <w:sz w:val="28"/>
-          <w:szCs w:val="28"/>
-          <w:lang w:val="pt-BR"/>
-        </w:rPr>
-      </w:pPr>
-    </w:p>
-    <w:p>
-      <w:pPr>
-        <w:spacing w:line="360" w:lineRule="auto"/>
-        <w:jc w:val="center"/>
-        <w:rPr>
-          <w:rFonts w:cs="Times New Roman"/>
-          <w:sz w:val="28"/>
-          <w:szCs w:val="28"/>
-          <w:lang w:val="pt-BR"/>
-        </w:rPr>
-      </w:pPr>
-      <w:r>
-        <w:rPr>
-          <w:rFonts w:cs="Times New Roman"/>
-          <w:sz w:val="28"/>
-          <w:szCs w:val="28"/>
-          <w:lang w:val="pt-BR"/>
-        </w:rPr>
-        <w:t>São Paulo – SP</w:t>
-      </w:r>
-    </w:p>
-    <w:p>
-      <w:pPr>
-        <w:spacing w:line="360" w:lineRule="auto"/>
-        <w:jc w:val="center"/>
-        <w:rPr>
-          <w:rFonts w:cs="Times New Roman"/>
-          <w:sz w:val="28"/>
-          <w:szCs w:val="28"/>
-          <w:lang w:val="pt-BR"/>
-        </w:rPr>
-      </w:pPr>
-      <w:r>
-        <w:rPr>
-          <w:rFonts w:cs="Times New Roman"/>
-          <w:sz w:val="28"/>
-          <w:szCs w:val="28"/>
-          <w:lang w:val="pt-BR"/>
-        </w:rPr>
-        <w:t>2025</w:t>
-      </w:r>
-    </w:p>
-    <w:p>
-      <w:pPr>
-        <w:spacing w:line="360" w:lineRule="auto"/>
-        <w:jc w:val="center"/>
+        <w:t xml:space="preserve"> Equivalência</w:t>
+      </w:r>
+      <w:r>
         <w:rPr>
           <w:rFonts w:cs="Times New Roman"/>
           <w:b/>
@@ -360,8 +242,150 @@
           <w:szCs w:val="28"/>
           <w:lang w:val="pt-BR"/>
         </w:rPr>
-      </w:pPr>
-      <w:r>
+        <w:t xml:space="preserve"> de Estágio Supervisionado</w:t>
+      </w:r>
+    </w:p>
+    <w:p>
+      <w:pPr>
+        <w:spacing w:line="360" w:lineRule="auto"/>
+        <w:jc w:val="center"/>
+        <w:rPr>
+          <w:rFonts w:cs="Times New Roman"/>
+          <w:sz w:val="28"/>
+          <w:szCs w:val="28"/>
+          <w:lang w:val="pt-BR"/>
+        </w:rPr>
+      </w:pPr>
+    </w:p>
+    <w:p>
+      <w:pPr>
+        <w:spacing w:line="360" w:lineRule="auto"/>
+        <w:jc w:val="center"/>
+        <w:rPr>
+          <w:rFonts w:cs="Times New Roman"/>
+          <w:sz w:val="28"/>
+          <w:szCs w:val="28"/>
+          <w:lang w:val="pt-BR"/>
+        </w:rPr>
+      </w:pPr>
+    </w:p>
+    <w:p>
+      <w:pPr>
+        <w:spacing w:line="360" w:lineRule="auto"/>
+        <w:rPr>
+          <w:rFonts w:cs="Times New Roman"/>
+          <w:sz w:val="28"/>
+          <w:szCs w:val="28"/>
+          <w:lang w:val="pt-BR"/>
+        </w:rPr>
+      </w:pPr>
+    </w:p>
+    <w:p>
+      <w:pPr>
+        <w:spacing w:line="360" w:lineRule="auto"/>
+        <w:jc w:val="center"/>
+        <w:rPr>
+          <w:rFonts w:cs="Times New Roman"/>
+          <w:sz w:val="28"/>
+          <w:szCs w:val="28"/>
+          <w:lang w:val="pt-BR"/>
+        </w:rPr>
+      </w:pPr>
+    </w:p>
+    <w:p>
+      <w:pPr>
+        <w:spacing w:line="360" w:lineRule="auto"/>
+        <w:jc w:val="center"/>
+        <w:rPr>
+          <w:rFonts w:cs="Times New Roman"/>
+          <w:sz w:val="28"/>
+          <w:szCs w:val="28"/>
+          <w:lang w:val="pt-BR"/>
+        </w:rPr>
+      </w:pPr>
+    </w:p>
+    <w:p>
+      <w:pPr>
+        <w:spacing w:line="360" w:lineRule="auto"/>
+        <w:jc w:val="center"/>
+        <w:rPr>
+          <w:rFonts w:cs="Times New Roman"/>
+          <w:sz w:val="28"/>
+          <w:szCs w:val="28"/>
+          <w:lang w:val="pt-BR"/>
+        </w:rPr>
+      </w:pPr>
+    </w:p>
+    <w:p>
+      <w:pPr>
+        <w:spacing w:line="360" w:lineRule="auto"/>
+        <w:jc w:val="center"/>
+        <w:rPr>
+          <w:rFonts w:cs="Times New Roman"/>
+          <w:sz w:val="28"/>
+          <w:szCs w:val="28"/>
+          <w:lang w:val="pt-BR"/>
+        </w:rPr>
+      </w:pPr>
+    </w:p>
+    <w:p>
+      <w:pPr>
+        <w:spacing w:line="360" w:lineRule="auto"/>
+        <w:jc w:val="center"/>
+        <w:rPr>
+          <w:rFonts w:cs="Times New Roman"/>
+          <w:sz w:val="28"/>
+          <w:szCs w:val="28"/>
+          <w:lang w:val="pt-BR"/>
+        </w:rPr>
+      </w:pPr>
+    </w:p>
+    <w:p>
+      <w:pPr>
+        <w:spacing w:line="240" w:lineRule="auto"/>
+        <w:jc w:val="center"/>
+        <w:rPr>
+          <w:rFonts w:cs="Times New Roman"/>
+          <w:sz w:val="28"/>
+          <w:szCs w:val="28"/>
+          <w:lang w:val="pt-BR"/>
+        </w:rPr>
+      </w:pPr>
+      <w:r>
+        <w:rPr>
+          <w:rFonts w:cs="Times New Roman"/>
+          <w:sz w:val="28"/>
+          <w:szCs w:val="28"/>
+          <w:lang w:val="pt-BR"/>
+        </w:rPr>
+        <w:t>São Paulo – SP</w:t>
+      </w:r>
+    </w:p>
+    <w:p>
+      <w:pPr>
+        <w:spacing w:line="240" w:lineRule="auto"/>
+        <w:jc w:val="center"/>
+        <w:rPr>
+          <w:rFonts w:cs="Times New Roman"/>
+          <w:sz w:val="28"/>
+          <w:szCs w:val="28"/>
+          <w:lang w:val="pt-BR"/>
+        </w:rPr>
+      </w:pPr>
+      <w:r>
+        <w:rPr>
+          <w:rFonts w:cs="Times New Roman"/>
+          <w:sz w:val="28"/>
+          <w:szCs w:val="28"/>
+          <w:lang w:val="pt-BR"/>
+        </w:rPr>
+        <w:t>2025</w:t>
+      </w:r>
+    </w:p>
+    <w:p>
+      <w:pPr>
+        <w:spacing w:line="360" w:lineRule="auto"/>
+        <w:jc w:val="center"/>
         <w:rPr>
           <w:rFonts w:cs="Times New Roman"/>
           <w:b/>
@@ -370,9 +394,31 @@
           <w:szCs w:val="28"/>
           <w:lang w:val="pt-BR"/>
         </w:rPr>
+      </w:pPr>
+      <w:r>
+        <w:rPr>
+          <w:rFonts w:cs="Times New Roman"/>
+          <w:b/>
+          <w:bCs/>
+          <w:sz w:val="28"/>
+          <w:szCs w:val="28"/>
+          <w:lang w:val="pt-BR"/>
+        </w:rPr>
         <w:lastRenderedPageBreak/>
         <w:t>UNIVERSIDADE VIRTUAL DO ESTADO DE SÃO PAULO</w:t>
       </w:r>
+    </w:p>
+    <w:p>
+      <w:pPr>
+        <w:spacing w:line="360" w:lineRule="auto"/>
+        <w:jc w:val="center"/>
+        <w:rPr>
+          <w:rFonts w:cs="Times New Roman"/>
+          <w:sz w:val="28"/>
+          <w:szCs w:val="28"/>
+          <w:lang w:val="pt-BR"/>
+        </w:rPr>
+      </w:pPr>
     </w:p>
     <w:p>
       <w:pPr>
@@ -540,8 +586,8 @@
         <w:tblLook w:val="04A0" w:firstRow="1" w:lastRow="0" w:firstColumn="1" w:lastColumn="0" w:noHBand="0" w:noVBand="1"/>
       </w:tblPr>
       <w:tblGrid>
-        <w:gridCol w:w="4344"/>
-        <w:gridCol w:w="4438"/>
+        <w:gridCol w:w="4509"/>
+        <w:gridCol w:w="4557"/>
       </w:tblGrid>
       <w:tr>
         <w:tc>
@@ -661,12 +707,16 @@
         <w:jc w:val="center"/>
         <w:rPr>
           <w:rFonts w:cs="Times New Roman"/>
-          <w:lang w:val="pt-BR"/>
-        </w:rPr>
-      </w:pPr>
-      <w:r>
-        <w:rPr>
-          <w:rFonts w:cs="Times New Roman"/>
+          <w:sz w:val="28"/>
+          <w:szCs w:val="28"/>
+          <w:lang w:val="pt-BR"/>
+        </w:rPr>
+      </w:pPr>
+      <w:r>
+        <w:rPr>
+          <w:rFonts w:cs="Times New Roman"/>
+          <w:sz w:val="28"/>
+          <w:szCs w:val="28"/>
           <w:lang w:val="pt-BR"/>
         </w:rPr>
         <w:t>São Paulo – SP</w:t>
@@ -678,12 +728,16 @@
         <w:jc w:val="center"/>
         <w:rPr>
           <w:rFonts w:cs="Times New Roman"/>
-          <w:lang w:val="pt-BR"/>
-        </w:rPr>
-      </w:pPr>
-      <w:r>
-        <w:rPr>
-          <w:rFonts w:cs="Times New Roman"/>
+          <w:sz w:val="28"/>
+          <w:szCs w:val="28"/>
+          <w:lang w:val="pt-BR"/>
+        </w:rPr>
+      </w:pPr>
+      <w:r>
+        <w:rPr>
+          <w:rFonts w:cs="Times New Roman"/>
+          <w:sz w:val="28"/>
+          <w:szCs w:val="28"/>
           <w:lang w:val="pt-BR"/>
         </w:rPr>
         <w:t>2025</w:t>
@@ -723,6 +777,12 @@
     <w:sdt>
       <w:sdtPr>
         <w:rPr>
+          <w:rFonts w:cs="Times New Roman"/>
+          <w:b w:val="0"/>
+          <w:bCs w:val="0"/>
+          <w:caps w:val="0"/>
+          <w:sz w:val="24"/>
+          <w:szCs w:val="24"/>
           <w:u w:val="none"/>
         </w:rPr>
         <w:id w:val="453452648"/>
@@ -733,10 +793,7 @@
       </w:sdtPr>
       <w:sdtEndPr>
         <w:rPr>
-          <w:caps w:val="0"/>
           <w:noProof/>
-          <w:sz w:val="24"/>
-          <w:szCs w:val="24"/>
         </w:rPr>
       </w:sdtEndPr>
       <w:sdtContent>
@@ -2280,6 +2337,11 @@
           </w:hyperlink>
         </w:p>
         <w:p>
+          <w:pPr>
+            <w:rPr>
+              <w:rFonts w:cs="Times New Roman"/>
+            </w:rPr>
+          </w:pPr>
           <w:r>
             <w:rPr>
               <w:rFonts w:cs="Times New Roman"/>
@@ -2348,9 +2410,15 @@
       <w:pPr>
         <w:pStyle w:val="Heading1"/>
         <w:spacing w:after="360"/>
+        <w:rPr>
+          <w:rFonts w:cs="Times New Roman"/>
+        </w:rPr>
       </w:pPr>
       <w:bookmarkStart w:id="0" w:name="_Toc211278137"/>
       <w:r>
+        <w:rPr>
+          <w:rFonts w:cs="Times New Roman"/>
+        </w:rPr>
         <w:lastRenderedPageBreak/>
         <w:t>1 INTRODUÇÃO</w:t>
       </w:r>
@@ -2553,9 +2621,15 @@
       <w:pPr>
         <w:pStyle w:val="Heading2"/>
         <w:spacing w:after="360"/>
+        <w:rPr>
+          <w:rFonts w:cs="Times New Roman"/>
+        </w:rPr>
       </w:pPr>
       <w:bookmarkStart w:id="1" w:name="_Toc211278138"/>
       <w:r>
+        <w:rPr>
+          <w:rFonts w:cs="Times New Roman"/>
+        </w:rPr>
         <w:t>1.1 HISTÓRIA DA EMPRESA</w:t>
       </w:r>
       <w:bookmarkEnd w:id="1"/>
@@ -2622,11 +2696,20 @@
       <w:pPr>
         <w:pStyle w:val="Heading2"/>
         <w:spacing w:after="360"/>
-      </w:pPr>
-      <w:r>
+        <w:rPr>
+          <w:rFonts w:cs="Times New Roman"/>
+        </w:rPr>
+      </w:pPr>
+      <w:r>
+        <w:rPr>
+          <w:rFonts w:cs="Times New Roman"/>
+        </w:rPr>
         <w:t>1.2 PRINCIPAIS PRODUTOS</w:t>
       </w:r>
       <w:r>
+        <w:rPr>
+          <w:rFonts w:cs="Times New Roman"/>
+        </w:rPr>
         <w:t>/SERVIÇOS</w:t>
       </w:r>
       <w:bookmarkEnd w:id="2"/>
@@ -2642,13 +2725,7 @@
         <w:rPr>
           <w:rFonts w:cs="Times New Roman"/>
         </w:rPr>
-        <w:t xml:space="preserve">- </w:t>
-      </w:r>
-      <w:r>
-        <w:rPr>
-          <w:rFonts w:cs="Times New Roman"/>
-        </w:rPr>
-        <w:t>Soluções de Pagamentos e Sistema Financeiro:</w:t>
+        <w:t>- Soluções de Pagamentos e Sistema Financeiro:</w:t>
       </w:r>
     </w:p>
     <w:p>
@@ -2869,30 +2946,46 @@
         <w:rPr>
           <w:rFonts w:cs="Times New Roman"/>
         </w:rPr>
-        <w:t>- Serviços Profissionais: consultoria, implantação e suporte.</w:t>
-      </w:r>
-    </w:p>
-    <w:p>
-      <w:pPr>
-        <w:pStyle w:val="Heading1"/>
-        <w:rPr>
-          <w:lang w:val="pt-BR"/>
-        </w:rPr>
-      </w:pPr>
+        <w:t>- Serviços Prfissionais: consultoria, implantação e suporte.</w:t>
+      </w:r>
+    </w:p>
+    <w:p>
+      <w:pPr>
+        <w:spacing w:line="360" w:lineRule="auto"/>
+        <w:rPr>
+          <w:rFonts w:cs="Times New Roman"/>
+        </w:rPr>
+      </w:pPr>
+    </w:p>
+    <w:p>
+      <w:pPr>
+        <w:rPr>
+          <w:rFonts w:cs="Times New Roman"/>
+        </w:rPr>
+      </w:pPr>
+      <w:r>
+        <w:rPr>
+          <w:rFonts w:cs="Times New Roman"/>
+        </w:rPr>
+        <w:br w:type="page"/>
+      </w:r>
     </w:p>
     <w:p>
       <w:pPr>
         <w:pStyle w:val="Heading1"/>
         <w:spacing w:after="360"/>
         <w:rPr>
+          <w:rFonts w:cs="Times New Roman"/>
           <w:lang w:val="pt-BR"/>
         </w:rPr>
       </w:pPr>
       <w:bookmarkStart w:id="3" w:name="_Toc211278140"/>
       <w:r>
         <w:rPr>
-          <w:lang w:val="pt-BR"/>
-        </w:rPr>
+          <w:rFonts w:cs="Times New Roman"/>
+          <w:lang w:val="pt-BR"/>
+        </w:rPr>
+        <w:lastRenderedPageBreak/>
         <w:t>2 ANÁLISE DA ESTRUTURA ORGANIZACIONAL</w:t>
       </w:r>
       <w:bookmarkEnd w:id="3"/>
@@ -2901,9 +2994,15 @@
       <w:pPr>
         <w:pStyle w:val="Heading2"/>
         <w:spacing w:after="360"/>
+        <w:rPr>
+          <w:rFonts w:cs="Times New Roman"/>
+        </w:rPr>
       </w:pPr>
       <w:bookmarkStart w:id="4" w:name="_Toc211278141"/>
       <w:r>
+        <w:rPr>
+          <w:rFonts w:cs="Times New Roman"/>
+        </w:rPr>
         <w:t>2.1 OBJETIVOS DA EMPRESA</w:t>
       </w:r>
       <w:bookmarkEnd w:id="4"/>
@@ -2911,34 +3010,58 @@
     <w:p>
       <w:pPr>
         <w:spacing w:line="360" w:lineRule="auto"/>
-      </w:pPr>
-      <w:r>
+        <w:rPr>
+          <w:rFonts w:cs="Times New Roman"/>
+        </w:rPr>
+      </w:pPr>
+      <w:r>
+        <w:rPr>
+          <w:rFonts w:cs="Times New Roman"/>
+        </w:rPr>
         <w:t>A E-VAL tem como propósitos</w:t>
       </w:r>
       <w:r>
+        <w:rPr>
+          <w:rFonts w:cs="Times New Roman"/>
+        </w:rPr>
         <w:t xml:space="preserve"> proteger dados e identidades e entregar projetos com impacto real aos clientes por meio de soluções de gestão e proteção de dados, com eficiência e segurança.</w:t>
       </w:r>
     </w:p>
     <w:p>
       <w:pPr>
         <w:spacing w:line="360" w:lineRule="auto"/>
-      </w:pPr>
-      <w:r>
+        <w:rPr>
+          <w:rFonts w:cs="Times New Roman"/>
+        </w:rPr>
+      </w:pPr>
+      <w:r>
+        <w:rPr>
+          <w:rFonts w:cs="Times New Roman"/>
+        </w:rPr>
         <w:t>Por sua atuação com assinatura eletrônica e digitalização de processos, a empresa contribui indiretamente para a redução de consumo de papel, logística e armazenamento físico, trazendo benefício ambiental.</w:t>
       </w:r>
     </w:p>
     <w:p>
       <w:pPr>
         <w:spacing w:line="360" w:lineRule="auto"/>
+        <w:rPr>
+          <w:rFonts w:cs="Times New Roman"/>
+        </w:rPr>
       </w:pPr>
     </w:p>
     <w:p>
       <w:pPr>
         <w:pStyle w:val="Heading2"/>
         <w:spacing w:after="360"/>
+        <w:rPr>
+          <w:rFonts w:cs="Times New Roman"/>
+        </w:rPr>
       </w:pPr>
       <w:bookmarkStart w:id="5" w:name="_Toc211278142"/>
       <w:r>
+        <w:rPr>
+          <w:rFonts w:cs="Times New Roman"/>
+        </w:rPr>
         <w:t>2.2 POLÍTICA E MISSÃO DA EMPRESA</w:t>
       </w:r>
       <w:bookmarkEnd w:id="5"/>
@@ -2946,14 +3069,23 @@
     <w:p>
       <w:pPr>
         <w:spacing w:line="360" w:lineRule="auto"/>
-      </w:pPr>
-      <w:r>
+        <w:rPr>
+          <w:rFonts w:cs="Times New Roman"/>
+        </w:rPr>
+      </w:pPr>
+      <w:r>
+        <w:rPr>
+          <w:rFonts w:cs="Times New Roman"/>
+        </w:rPr>
         <w:t>A missão da E-VAL é oferecer soluções de segurança e gestão de dados que acelerem a transformação digital e garantam conformidade e proteção de ponto a ponta.</w:t>
       </w:r>
     </w:p>
     <w:p>
       <w:pPr>
         <w:pStyle w:val="Heading2"/>
+        <w:rPr>
+          <w:rFonts w:cs="Times New Roman"/>
+        </w:rPr>
       </w:pPr>
     </w:p>
     <w:p>
@@ -2961,12 +3093,14 @@
         <w:pStyle w:val="Heading2"/>
         <w:spacing w:after="360"/>
         <w:rPr>
+          <w:rFonts w:cs="Times New Roman"/>
           <w:lang w:val="pt-BR"/>
         </w:rPr>
       </w:pPr>
       <w:bookmarkStart w:id="6" w:name="_Toc211278143"/>
       <w:r>
         <w:rPr>
+          <w:rFonts w:cs="Times New Roman"/>
           <w:lang w:val="pt-BR"/>
         </w:rPr>
         <w:t>2.3 SETOR ECONÔMICO</w:t>
@@ -3002,7 +3136,6 @@
           <w:rFonts w:cs="Times New Roman"/>
           <w:lang w:val="pt-BR"/>
         </w:rPr>
-        <w:lastRenderedPageBreak/>
         <w:t>Este setor se caracteriza pela alta regulação (Bacen, FEBRABAN, PCI DSS, LGPD), necessidade de criptografia, gestão de chave, governança de certificados, disponibilidade e resposta a incidentes.</w:t>
       </w:r>
     </w:p>
@@ -3013,17 +3146,42 @@
           <w:lang w:val="pt-BR"/>
         </w:rPr>
       </w:pPr>
+    </w:p>
+    <w:p>
+      <w:pPr>
+        <w:rPr>
+          <w:rFonts w:cs="Times New Roman"/>
+          <w:lang w:val="pt-BR"/>
+        </w:rPr>
+      </w:pPr>
+      <w:r>
+        <w:rPr>
+          <w:rFonts w:cs="Times New Roman"/>
+          <w:lang w:val="pt-BR"/>
+        </w:rPr>
+        <w:br w:type="page"/>
+      </w:r>
     </w:p>
     <w:p>
       <w:pPr>
         <w:pStyle w:val="Heading1"/>
         <w:spacing w:after="360"/>
+        <w:rPr>
+          <w:rFonts w:cs="Times New Roman"/>
+        </w:rPr>
       </w:pPr>
       <w:bookmarkStart w:id="7" w:name="_Toc211278144"/>
       <w:r>
+        <w:rPr>
+          <w:rFonts w:cs="Times New Roman"/>
+        </w:rPr>
+        <w:lastRenderedPageBreak/>
         <w:t xml:space="preserve">3 </w:t>
       </w:r>
       <w:r>
+        <w:rPr>
+          <w:rFonts w:cs="Times New Roman"/>
+        </w:rPr>
         <w:t>CARACTERIZAÇÃO DA ÁREA DE ATUAÇÃO PROFISSIONAL</w:t>
       </w:r>
       <w:bookmarkEnd w:id="7"/>
@@ -3033,12 +3191,14 @@
         <w:pStyle w:val="Heading2"/>
         <w:spacing w:after="360"/>
         <w:rPr>
+          <w:rFonts w:cs="Times New Roman"/>
           <w:lang w:val="pt-BR"/>
         </w:rPr>
       </w:pPr>
       <w:bookmarkStart w:id="8" w:name="_Toc211278145"/>
       <w:r>
         <w:rPr>
+          <w:rFonts w:cs="Times New Roman"/>
           <w:lang w:val="pt-BR"/>
         </w:rPr>
         <w:t>3.1 ORGANOGRAMA DA ÁREA</w:t>
@@ -3048,18 +3208,20 @@
     <w:p>
       <w:pPr>
         <w:rPr>
-          <w:lang w:val="pt-BR"/>
-        </w:rPr>
-      </w:pPr>
-      <w:r>
-        <w:rPr>
+          <w:rFonts w:cs="Times New Roman"/>
+          <w:lang w:val="pt-BR"/>
+        </w:rPr>
+      </w:pPr>
+      <w:r>
+        <w:rPr>
+          <w:rFonts w:cs="Times New Roman"/>
           <w:noProof/>
           <w:lang w:val="pt-BR"/>
         </w:rPr>
         <w:drawing>
-          <wp:inline distT="0" distB="0" distL="0" distR="0" wp14:anchorId="0DACED6B" wp14:editId="6EBDE9F2">
+          <wp:inline distT="0" distB="0" distL="0" distR="0" wp14:anchorId="0DACED6B" wp14:editId="7C6E38E8">
             <wp:extent cx="5486400" cy="3200400"/>
-            <wp:effectExtent l="12700" t="0" r="0" b="0"/>
+            <wp:effectExtent l="0" t="0" r="0" b="0"/>
             <wp:docPr id="1995197141" name="Diagram 3"/>
             <wp:cNvGraphicFramePr/>
             <a:graphic xmlns:a="http://schemas.openxmlformats.org/drawingml/2006/main">
@@ -3075,6 +3237,7 @@
       <w:pPr>
         <w:pStyle w:val="Heading2"/>
         <w:rPr>
+          <w:rFonts w:cs="Times New Roman"/>
           <w:lang w:val="pt-BR"/>
         </w:rPr>
       </w:pPr>
@@ -3083,12 +3246,24 @@
       <w:pPr>
         <w:pStyle w:val="Heading2"/>
         <w:rPr>
+          <w:rFonts w:cs="Times New Roman"/>
+          <w:lang w:val="pt-BR"/>
+        </w:rPr>
+      </w:pPr>
+    </w:p>
+    <w:p>
+      <w:pPr>
+        <w:pStyle w:val="Heading2"/>
+        <w:spacing w:after="240" w:line="360" w:lineRule="auto"/>
+        <w:rPr>
+          <w:rFonts w:cs="Times New Roman"/>
           <w:lang w:val="pt-BR"/>
         </w:rPr>
       </w:pPr>
       <w:bookmarkStart w:id="9" w:name="_Toc211278146"/>
       <w:r>
         <w:rPr>
+          <w:rFonts w:cs="Times New Roman"/>
           <w:lang w:val="pt-BR"/>
         </w:rPr>
         <w:t>3.2 PRINCIPAIS FUNÇÕES DA ÁREA</w:t>
@@ -3097,8 +3272,174 @@
     </w:p>
     <w:p>
       <w:pPr>
+        <w:pStyle w:val="ListParagraph"/>
+        <w:numPr>
+          <w:ilvl w:val="0"/>
+          <w:numId w:val="6"/>
+        </w:numPr>
+        <w:spacing w:line="360" w:lineRule="auto"/>
+        <w:rPr>
+          <w:lang w:val="pt-BR"/>
+        </w:rPr>
+      </w:pPr>
+      <w:r>
+        <w:rPr>
+          <w:lang w:val="pt-BR"/>
+        </w:rPr>
+        <w:t>ETL (</w:t>
+      </w:r>
+      <w:proofErr w:type="spellStart"/>
+      <w:r>
+        <w:rPr>
+          <w:i/>
+          <w:iCs/>
+          <w:lang w:val="pt-BR"/>
+        </w:rPr>
+        <w:t>Extraction</w:t>
+      </w:r>
+      <w:proofErr w:type="spellEnd"/>
+      <w:r>
+        <w:rPr>
+          <w:i/>
+          <w:iCs/>
+          <w:lang w:val="pt-BR"/>
+        </w:rPr>
+        <w:t xml:space="preserve"> </w:t>
+      </w:r>
+      <w:proofErr w:type="spellStart"/>
+      <w:r>
+        <w:rPr>
+          <w:i/>
+          <w:iCs/>
+          <w:lang w:val="pt-BR"/>
+        </w:rPr>
+        <w:t>Transformation</w:t>
+      </w:r>
+      <w:proofErr w:type="spellEnd"/>
+      <w:r>
+        <w:rPr>
+          <w:i/>
+          <w:iCs/>
+          <w:lang w:val="pt-BR"/>
+        </w:rPr>
+        <w:t xml:space="preserve"> </w:t>
+      </w:r>
+      <w:proofErr w:type="spellStart"/>
+      <w:r>
+        <w:rPr>
+          <w:i/>
+          <w:iCs/>
+          <w:lang w:val="pt-BR"/>
+        </w:rPr>
+        <w:t>Load</w:t>
+      </w:r>
+      <w:proofErr w:type="spellEnd"/>
+      <w:r>
+        <w:rPr>
+          <w:lang w:val="pt-BR"/>
+        </w:rPr>
+        <w:t>) e Integração dos da</w:t>
+      </w:r>
+      <w:r>
+        <w:rPr>
+          <w:lang w:val="pt-BR"/>
+        </w:rPr>
+        <w:t>dos</w:t>
+      </w:r>
+      <w:r>
+        <w:rPr>
+          <w:lang w:val="pt-BR"/>
+        </w:rPr>
+        <w:t>;</w:t>
+      </w:r>
+    </w:p>
+    <w:p>
+      <w:pPr>
+        <w:pStyle w:val="ListParagraph"/>
+        <w:numPr>
+          <w:ilvl w:val="0"/>
+          <w:numId w:val="6"/>
+        </w:numPr>
+        <w:spacing w:line="360" w:lineRule="auto"/>
+        <w:rPr>
+          <w:lang w:val="pt-BR"/>
+        </w:rPr>
+      </w:pPr>
+      <w:r>
+        <w:rPr>
+          <w:lang w:val="pt-BR"/>
+        </w:rPr>
+        <w:t>Análise estatística</w:t>
+      </w:r>
+      <w:r>
+        <w:rPr>
+          <w:lang w:val="pt-BR"/>
+        </w:rPr>
+        <w:t>;</w:t>
+      </w:r>
+    </w:p>
+    <w:p>
+      <w:pPr>
+        <w:pStyle w:val="ListParagraph"/>
+        <w:numPr>
+          <w:ilvl w:val="0"/>
+          <w:numId w:val="6"/>
+        </w:numPr>
+        <w:spacing w:line="360" w:lineRule="auto"/>
+        <w:rPr>
+          <w:lang w:val="pt-BR"/>
+        </w:rPr>
+      </w:pPr>
+      <w:r>
+        <w:rPr>
+          <w:lang w:val="pt-BR"/>
+        </w:rPr>
+        <w:t>Programação em SQL e SAS</w:t>
+      </w:r>
+      <w:r>
+        <w:rPr>
+          <w:lang w:val="pt-BR"/>
+        </w:rPr>
+        <w:t>;</w:t>
+      </w:r>
+    </w:p>
+    <w:p>
+      <w:pPr>
+        <w:pStyle w:val="ListParagraph"/>
+        <w:numPr>
+          <w:ilvl w:val="0"/>
+          <w:numId w:val="6"/>
+        </w:numPr>
+        <w:spacing w:line="360" w:lineRule="auto"/>
+        <w:rPr>
+          <w:lang w:val="pt-BR"/>
+        </w:rPr>
+      </w:pPr>
+      <w:r>
+        <w:rPr>
+          <w:lang w:val="pt-BR"/>
+        </w:rPr>
+        <w:t>Redação de d</w:t>
+      </w:r>
+      <w:r>
+        <w:rPr>
+          <w:lang w:val="pt-BR"/>
+        </w:rPr>
+        <w:t>ocumentação técnica</w:t>
+      </w:r>
+      <w:r>
+        <w:rPr>
+          <w:lang w:val="pt-BR"/>
+        </w:rPr>
+        <w:t>.</w:t>
+      </w:r>
+    </w:p>
+    <w:p>
+      <w:pPr>
         <w:pStyle w:val="Heading2"/>
-        <w:rPr>
+        <w:spacing w:line="360" w:lineRule="auto"/>
+        <w:rPr>
+          <w:rFonts w:cs="Times New Roman"/>
           <w:lang w:val="pt-BR"/>
         </w:rPr>
       </w:pPr>
@@ -3106,17 +3447,16 @@
     <w:p>
       <w:pPr>
         <w:pStyle w:val="Heading2"/>
-        <w:rPr>
-          <w:lang w:val="pt-BR"/>
-        </w:rPr>
-      </w:pPr>
-    </w:p>
-    <w:p>
-      <w:pPr>
-        <w:pStyle w:val="Heading2"/>
+        <w:spacing w:after="240"/>
+        <w:rPr>
+          <w:rFonts w:cs="Times New Roman"/>
+        </w:rPr>
       </w:pPr>
       <w:bookmarkStart w:id="10" w:name="_Toc211278147"/>
       <w:r>
+        <w:rPr>
+          <w:rFonts w:cs="Times New Roman"/>
+        </w:rPr>
         <w:t>3.3 DESCRIÇÃO DE COMO A ATUAÇÃO PROFISSIONAL COLABOROU NA FORMAÇÃO</w:t>
       </w:r>
       <w:bookmarkEnd w:id="10"/>
@@ -3141,54 +3481,139 @@
     </w:p>
     <w:p>
       <w:pPr>
+        <w:rPr>
+          <w:rFonts w:cs="Times New Roman"/>
+          <w:lang w:val="pt-BR"/>
+        </w:rPr>
+      </w:pPr>
+      <w:r>
+        <w:rPr>
+          <w:rFonts w:cs="Times New Roman"/>
+          <w:lang w:val="pt-BR"/>
+        </w:rPr>
+        <w:br w:type="page"/>
+      </w:r>
+    </w:p>
+    <w:p>
+      <w:pPr>
         <w:pStyle w:val="Heading1"/>
-        <w:rPr>
+        <w:spacing w:after="360"/>
+        <w:rPr>
+          <w:rFonts w:cs="Times New Roman"/>
           <w:lang w:val="pt-BR"/>
         </w:rPr>
       </w:pPr>
       <w:bookmarkStart w:id="11" w:name="_Toc211278148"/>
       <w:r>
         <w:rPr>
-          <w:lang w:val="pt-BR"/>
-        </w:rPr>
+          <w:rFonts w:cs="Times New Roman"/>
+          <w:lang w:val="pt-BR"/>
+        </w:rPr>
+        <w:lastRenderedPageBreak/>
         <w:t>4 METODOLOGIAS UTILIZADAS NO DESENVOLVIMENTO DAS ATIVIDADES</w:t>
       </w:r>
       <w:bookmarkEnd w:id="11"/>
     </w:p>
     <w:p>
       <w:pPr>
+        <w:pStyle w:val="ListParagraph"/>
+        <w:numPr>
+          <w:ilvl w:val="0"/>
+          <w:numId w:val="7"/>
+        </w:numPr>
         <w:spacing w:line="360" w:lineRule="auto"/>
         <w:rPr>
           <w:rFonts w:cs="Times New Roman"/>
           <w:lang w:val="pt-BR"/>
         </w:rPr>
       </w:pPr>
-    </w:p>
-    <w:p>
-      <w:pPr>
+      <w:r>
+        <w:rPr>
+          <w:rFonts w:cs="Times New Roman"/>
+          <w:lang w:val="pt-BR"/>
+        </w:rPr>
+        <w:t>Processo analítico inspirado no CRISP-DM</w:t>
+      </w:r>
+      <w:r>
+        <w:rPr>
+          <w:rFonts w:cs="Times New Roman"/>
+          <w:lang w:val="pt-BR"/>
+        </w:rPr>
+        <w:t>;</w:t>
+      </w:r>
+    </w:p>
+    <w:p>
+      <w:pPr>
+        <w:pStyle w:val="ListParagraph"/>
+        <w:numPr>
+          <w:ilvl w:val="0"/>
+          <w:numId w:val="7"/>
+        </w:numPr>
         <w:spacing w:line="360" w:lineRule="auto"/>
         <w:rPr>
           <w:rFonts w:cs="Times New Roman"/>
           <w:lang w:val="pt-BR"/>
         </w:rPr>
       </w:pPr>
+      <w:r>
+        <w:rPr>
+          <w:rFonts w:cs="Times New Roman"/>
+          <w:lang w:val="pt-BR"/>
+        </w:rPr>
+        <w:t>Ciclo ágil leve: tarefas em quadro, sprints semanais e reuniões de alinhamento;</w:t>
+      </w:r>
+    </w:p>
+    <w:p>
+      <w:pPr>
+        <w:pStyle w:val="ListParagraph"/>
+        <w:numPr>
+          <w:ilvl w:val="0"/>
+          <w:numId w:val="7"/>
+        </w:numPr>
+        <w:spacing w:line="360" w:lineRule="auto"/>
+        <w:rPr>
+          <w:rFonts w:cs="Times New Roman"/>
+          <w:lang w:val="pt-BR"/>
+        </w:rPr>
+      </w:pPr>
+      <w:r>
+        <w:rPr>
+          <w:rFonts w:cs="Times New Roman"/>
+          <w:lang w:val="pt-BR"/>
+        </w:rPr>
+        <w:t>Boas práticas: versionamento de scripts, logs de execução e checklist de qualidade de dados.</w:t>
+      </w:r>
     </w:p>
     <w:p>
       <w:pPr>
         <w:pStyle w:val="Heading1"/>
-        <w:rPr>
+        <w:spacing w:after="360"/>
+        <w:rPr>
+          <w:rFonts w:cs="Times New Roman"/>
           <w:lang w:val="pt-BR"/>
         </w:rPr>
       </w:pPr>
       <w:bookmarkStart w:id="12" w:name="_Toc211278149"/>
-      <w:r>
-        <w:rPr>
+    </w:p>
+    <w:p>
+      <w:pPr>
+        <w:pStyle w:val="Heading1"/>
+        <w:spacing w:after="360"/>
+        <w:rPr>
+          <w:rFonts w:cs="Times New Roman"/>
+          <w:lang w:val="pt-BR"/>
+        </w:rPr>
+      </w:pPr>
+      <w:r>
+        <w:rPr>
+          <w:rFonts w:cs="Times New Roman"/>
           <w:lang w:val="pt-BR"/>
         </w:rPr>
         <w:t xml:space="preserve">5 </w:t>
       </w:r>
       <w:r>
         <w:rPr>
+          <w:rFonts w:cs="Times New Roman"/>
           <w:lang w:val="pt-BR"/>
         </w:rPr>
         <w:t>ATIVIDADES DESENVOLVIDAS</w:t>
@@ -3197,32 +3622,159 @@
     </w:p>
     <w:p>
       <w:pPr>
+        <w:pStyle w:val="ListParagraph"/>
+        <w:numPr>
+          <w:ilvl w:val="0"/>
+          <w:numId w:val="8"/>
+        </w:numPr>
         <w:spacing w:line="360" w:lineRule="auto"/>
         <w:rPr>
           <w:rFonts w:cs="Times New Roman"/>
           <w:lang w:val="pt-BR"/>
         </w:rPr>
       </w:pPr>
-    </w:p>
-    <w:p>
-      <w:pPr>
+      <w:r>
+        <w:rPr>
+          <w:rFonts w:cs="Times New Roman"/>
+          <w:lang w:val="pt-BR"/>
+        </w:rPr>
+        <w:t>Introdução à Estatística Básica: Elaboração de resumos estatísticos, gráficos e tabelas de bases de dados públicos para entendimento do comportamento de variáveis, qualidade dos dados e métricas.</w:t>
+      </w:r>
+    </w:p>
+    <w:p>
+      <w:pPr>
+        <w:pStyle w:val="ListParagraph"/>
+        <w:numPr>
+          <w:ilvl w:val="0"/>
+          <w:numId w:val="8"/>
+        </w:numPr>
         <w:spacing w:line="360" w:lineRule="auto"/>
         <w:rPr>
           <w:rFonts w:cs="Times New Roman"/>
           <w:lang w:val="pt-BR"/>
         </w:rPr>
       </w:pPr>
+      <w:r>
+        <w:rPr>
+          <w:rFonts w:cs="Times New Roman"/>
+          <w:lang w:val="pt-BR"/>
+        </w:rPr>
+        <w:t xml:space="preserve">Programação em SQL: </w:t>
+      </w:r>
+    </w:p>
+    <w:p>
+      <w:pPr>
+        <w:pStyle w:val="ListParagraph"/>
+        <w:numPr>
+          <w:ilvl w:val="1"/>
+          <w:numId w:val="8"/>
+        </w:numPr>
+        <w:spacing w:line="360" w:lineRule="auto"/>
+        <w:rPr>
+          <w:rFonts w:cs="Times New Roman"/>
+          <w:lang w:val="pt-BR"/>
+        </w:rPr>
+      </w:pPr>
+      <w:r>
+        <w:rPr>
+          <w:rFonts w:cs="Times New Roman"/>
+          <w:lang w:val="pt-BR"/>
+        </w:rPr>
+        <w:t>Criação de scripts para leitura, limpeza, agregação</w:t>
+      </w:r>
+      <w:r>
+        <w:rPr>
+          <w:rFonts w:cs="Times New Roman"/>
+          <w:lang w:val="pt-BR"/>
+        </w:rPr>
+        <w:t xml:space="preserve"> e</w:t>
+      </w:r>
+      <w:r>
+        <w:rPr>
+          <w:rFonts w:cs="Times New Roman"/>
+          <w:lang w:val="pt-BR"/>
+        </w:rPr>
+        <w:t xml:space="preserve"> seleção</w:t>
+      </w:r>
+      <w:r>
+        <w:rPr>
+          <w:rFonts w:cs="Times New Roman"/>
+          <w:lang w:val="pt-BR"/>
+        </w:rPr>
+        <w:t>;</w:t>
+      </w:r>
+    </w:p>
+    <w:p>
+      <w:pPr>
+        <w:pStyle w:val="ListParagraph"/>
+        <w:numPr>
+          <w:ilvl w:val="1"/>
+          <w:numId w:val="8"/>
+        </w:numPr>
+        <w:spacing w:line="360" w:lineRule="auto"/>
+        <w:rPr>
+          <w:rFonts w:cs="Times New Roman"/>
+          <w:lang w:val="pt-BR"/>
+        </w:rPr>
+      </w:pPr>
+      <w:r>
+        <w:rPr>
+          <w:rFonts w:cs="Times New Roman"/>
+          <w:lang w:val="pt-BR"/>
+        </w:rPr>
+        <w:t>Criação e desenvolvimento de bases de dados: levantamento de requisitos, modelagem e desenvolvimento de banco de dados</w:t>
+      </w:r>
+      <w:r>
+        <w:rPr>
+          <w:rFonts w:cs="Times New Roman"/>
+          <w:lang w:val="pt-BR"/>
+        </w:rPr>
+        <w:t>;</w:t>
+      </w:r>
+    </w:p>
+    <w:p>
+      <w:pPr>
+        <w:pStyle w:val="ListParagraph"/>
+        <w:numPr>
+          <w:ilvl w:val="0"/>
+          <w:numId w:val="8"/>
+        </w:numPr>
+        <w:spacing w:line="360" w:lineRule="auto"/>
+        <w:rPr>
+          <w:rFonts w:cs="Times New Roman"/>
+          <w:lang w:val="pt-BR"/>
+        </w:rPr>
+      </w:pPr>
+      <w:r>
+        <w:rPr>
+          <w:rFonts w:cs="Times New Roman"/>
+          <w:lang w:val="pt-BR"/>
+        </w:rPr>
+        <w:t>Documentação: versionamento de código e elaboração de documentos técnicos.</w:t>
+      </w:r>
+    </w:p>
+    <w:p>
+      <w:pPr>
+        <w:spacing w:line="360" w:lineRule="auto"/>
+        <w:rPr>
+          <w:rFonts w:cs="Times New Roman"/>
+          <w:lang w:val="pt-BR"/>
+        </w:rPr>
+      </w:pPr>
     </w:p>
     <w:p>
       <w:pPr>
         <w:pStyle w:val="Heading1"/>
-        <w:rPr>
+        <w:spacing w:after="360"/>
+        <w:rPr>
+          <w:rFonts w:cs="Times New Roman"/>
           <w:lang w:val="pt-BR"/>
         </w:rPr>
       </w:pPr>
       <w:bookmarkStart w:id="13" w:name="_Toc211278150"/>
       <w:r>
         <w:rPr>
+          <w:rFonts w:cs="Times New Roman"/>
           <w:lang w:val="pt-BR"/>
         </w:rPr>
         <w:t>6 SUGESTÕES</w:t>
@@ -3231,125 +3783,138 @@
     </w:p>
     <w:p>
       <w:pPr>
+        <w:pStyle w:val="ListParagraph"/>
+        <w:numPr>
+          <w:ilvl w:val="0"/>
+          <w:numId w:val="10"/>
+        </w:numPr>
+        <w:rPr>
+          <w:lang w:val="pt-BR"/>
+        </w:rPr>
+      </w:pPr>
+      <w:r>
+        <w:rPr>
+          <w:lang w:val="pt-BR"/>
+        </w:rPr>
+        <w:t>Mais prática em banco de dados direcionado em otimização e segurança;</w:t>
+      </w:r>
+    </w:p>
+    <w:p>
+      <w:pPr>
+        <w:rPr>
+          <w:lang w:val="pt-BR"/>
+        </w:rPr>
+      </w:pPr>
+    </w:p>
+    <w:p>
+      <w:pPr>
         <w:pStyle w:val="Heading1"/>
         <w:rPr>
-          <w:lang w:val="pt-BR"/>
-        </w:rPr>
-      </w:pPr>
+          <w:rFonts w:cs="Times New Roman"/>
+        </w:rPr>
+      </w:pPr>
+      <w:bookmarkStart w:id="14" w:name="_Toc211278151"/>
+      <w:r>
+        <w:rPr>
+          <w:rFonts w:cs="Times New Roman"/>
+        </w:rPr>
+        <w:t xml:space="preserve">7 </w:t>
+      </w:r>
+      <w:r>
+        <w:rPr>
+          <w:rFonts w:cs="Times New Roman"/>
+        </w:rPr>
+        <w:t>CONCLUSÃO</w:t>
+      </w:r>
+      <w:bookmarkEnd w:id="14"/>
     </w:p>
     <w:p>
       <w:pPr>
         <w:pStyle w:val="Heading1"/>
         <w:rPr>
-          <w:lang w:val="pt-BR"/>
+          <w:rFonts w:cs="Times New Roman"/>
         </w:rPr>
       </w:pPr>
     </w:p>
     <w:p>
       <w:pPr>
         <w:pStyle w:val="Heading1"/>
-      </w:pPr>
-      <w:bookmarkStart w:id="14" w:name="_Toc211278151"/>
-      <w:r>
-        <w:t xml:space="preserve">7 </w:t>
-      </w:r>
-      <w:r>
-        <w:t>CONCLUSÃO</w:t>
-      </w:r>
-      <w:bookmarkEnd w:id="14"/>
+        <w:rPr>
+          <w:rFonts w:cs="Times New Roman"/>
+        </w:rPr>
+      </w:pPr>
+    </w:p>
+    <w:p>
+      <w:pPr>
+        <w:rPr>
+          <w:rFonts w:eastAsiaTheme="majorEastAsia" w:cs="Times New Roman"/>
+          <w:b/>
+          <w:caps/>
+          <w:szCs w:val="40"/>
+        </w:rPr>
+      </w:pPr>
+      <w:r>
+        <w:rPr>
+          <w:rFonts w:cs="Times New Roman"/>
+        </w:rPr>
+        <w:br w:type="page"/>
+      </w:r>
     </w:p>
     <w:p>
       <w:pPr>
         <w:pStyle w:val="Heading1"/>
-      </w:pPr>
+        <w:rPr>
+          <w:rFonts w:cs="Times New Roman"/>
+        </w:rPr>
+      </w:pPr>
+      <w:bookmarkStart w:id="15" w:name="_Toc211278152"/>
+      <w:r>
+        <w:rPr>
+          <w:rFonts w:cs="Times New Roman"/>
+        </w:rPr>
+        <w:lastRenderedPageBreak/>
+        <w:t>8 REFERÊNCIAS</w:t>
+      </w:r>
+      <w:bookmarkEnd w:id="15"/>
     </w:p>
     <w:p>
       <w:pPr>
         <w:pStyle w:val="Heading1"/>
-      </w:pPr>
-    </w:p>
-    <w:p>
-      <w:pPr>
-        <w:pStyle w:val="Heading1"/>
-      </w:pPr>
-      <w:bookmarkStart w:id="15" w:name="_Toc211278152"/>
-      <w:r>
-        <w:t>8 REFERÊNCIAS</w:t>
-      </w:r>
-      <w:bookmarkEnd w:id="15"/>
-    </w:p>
-    <w:p>
-      <w:pPr>
-        <w:pStyle w:val="Heading1"/>
-        <w:rPr>
+        <w:rPr>
+          <w:rFonts w:cs="Times New Roman"/>
           <w:b w:val="0"/>
           <w:bCs/>
           <w:caps w:val="0"/>
         </w:rPr>
       </w:pPr>
-      <w:r>
-        <w:rPr>
+      <w:hyperlink r:id="rId13" w:history="1">
+        <w:r>
+          <w:rPr>
+            <w:rStyle w:val="Hyperlink"/>
+            <w:rFonts w:cs="Times New Roman"/>
+            <w:b w:val="0"/>
+            <w:bCs/>
+            <w:caps w:val="0"/>
+          </w:rPr>
+          <w:t>https://eval.digital/</w:t>
+        </w:r>
+      </w:hyperlink>
+    </w:p>
+    <w:p>
+      <w:pPr>
+        <w:pStyle w:val="Heading1"/>
+        <w:rPr>
+          <w:rFonts w:cs="Times New Roman"/>
           <w:b w:val="0"/>
           <w:bCs/>
-          <w:caps w:val="0"/>
-        </w:rPr>
-        <w:fldChar w:fldCharType="begin"/>
-      </w:r>
-      <w:r>
-        <w:rPr>
-          <w:b w:val="0"/>
-          <w:bCs/>
-          <w:caps w:val="0"/>
-        </w:rPr>
-        <w:instrText>HYPERLINK "https://eval.digital/"</w:instrText>
-      </w:r>
-      <w:r>
-        <w:rPr>
-          <w:b w:val="0"/>
-          <w:bCs/>
-          <w:caps w:val="0"/>
-        </w:rPr>
-      </w:r>
-      <w:r>
-        <w:rPr>
-          <w:b w:val="0"/>
-          <w:bCs/>
-          <w:caps w:val="0"/>
-        </w:rPr>
-        <w:fldChar w:fldCharType="separate"/>
-      </w:r>
-      <w:r>
-        <w:rPr>
-          <w:rStyle w:val="Hyperlink"/>
-          <w:b w:val="0"/>
-          <w:bCs/>
-          <w:caps w:val="0"/>
-        </w:rPr>
-        <w:t>https://eval.digital/</w:t>
-      </w:r>
-      <w:r>
-        <w:rPr>
-          <w:b w:val="0"/>
-          <w:bCs/>
-          <w:caps w:val="0"/>
-        </w:rPr>
-        <w:fldChar w:fldCharType="end"/>
-      </w:r>
-    </w:p>
-    <w:p>
-      <w:pPr>
-        <w:pStyle w:val="Heading1"/>
-        <w:rPr>
-          <w:b w:val="0"/>
-          <w:bCs/>
         </w:rPr>
       </w:pPr>
     </w:p>
     <w:sectPr>
-      <w:footerReference w:type="even" r:id="rId13"/>
-      <w:footerReference w:type="default" r:id="rId14"/>
+      <w:footerReference w:type="even" r:id="rId14"/>
+      <w:footerReference w:type="default" r:id="rId15"/>
       <w:pgSz w:w="11901" w:h="16817"/>
-      <w:pgMar w:top="1701" w:right="1418" w:bottom="1418" w:left="1701" w:header="709" w:footer="709" w:gutter="0"/>
+      <w:pgMar w:top="1701" w:right="1134" w:bottom="1134" w:left="1701" w:header="709" w:footer="709" w:gutter="0"/>
       <w:cols w:space="708"/>
       <w:docGrid w:linePitch="360"/>
     </w:sectPr>
@@ -3636,9 +4201,9 @@
     </w:lvl>
   </w:abstractNum>
   <w:abstractNum w:abstractNumId="1" w15:restartNumberingAfterBreak="0">
-    <w:nsid w:val="1B565F80"/>
+    <w:nsid w:val="0BED3DFA"/>
     <w:multiLevelType w:val="hybridMultilevel"/>
-    <w:tmpl w:val="189ECBD6"/>
+    <w:tmpl w:val="C1A80604"/>
     <w:lvl w:ilvl="0" w:tplc="04090001">
       <w:start w:val="1"/>
       <w:numFmt w:val="bullet"/>
@@ -3749,6 +4314,431 @@
     </w:lvl>
   </w:abstractNum>
   <w:abstractNum w:abstractNumId="2" w15:restartNumberingAfterBreak="0">
+    <w:nsid w:val="0E557544"/>
+    <w:multiLevelType w:val="hybridMultilevel"/>
+    <w:tmpl w:val="E962E2AC"/>
+    <w:lvl w:ilvl="0" w:tplc="04090001">
+      <w:start w:val="1"/>
+      <w:numFmt w:val="bullet"/>
+      <w:lvlText w:val=""/>
+      <w:lvlJc w:val="left"/>
+      <w:pPr>
+        <w:ind w:left="720" w:hanging="360"/>
+      </w:pPr>
+      <w:rPr>
+        <w:rFonts w:ascii="Symbol" w:hAnsi="Symbol" w:hint="default"/>
+      </w:rPr>
+    </w:lvl>
+    <w:lvl w:ilvl="1" w:tplc="04090003">
+      <w:start w:val="1"/>
+      <w:numFmt w:val="bullet"/>
+      <w:lvlText w:val="o"/>
+      <w:lvlJc w:val="left"/>
+      <w:pPr>
+        <w:ind w:left="1440" w:hanging="360"/>
+      </w:pPr>
+      <w:rPr>
+        <w:rFonts w:ascii="Courier New" w:hAnsi="Courier New" w:cs="Courier New" w:hint="default"/>
+      </w:rPr>
+    </w:lvl>
+    <w:lvl w:ilvl="2" w:tplc="04090005" w:tentative="1">
+      <w:start w:val="1"/>
+      <w:numFmt w:val="bullet"/>
+      <w:lvlText w:val=""/>
+      <w:lvlJc w:val="left"/>
+      <w:pPr>
+        <w:ind w:left="2160" w:hanging="360"/>
+      </w:pPr>
+      <w:rPr>
+        <w:rFonts w:ascii="Wingdings" w:hAnsi="Wingdings" w:hint="default"/>
+      </w:rPr>
+    </w:lvl>
+    <w:lvl w:ilvl="3" w:tplc="04090001" w:tentative="1">
+      <w:start w:val="1"/>
+      <w:numFmt w:val="bullet"/>
+      <w:lvlText w:val=""/>
+      <w:lvlJc w:val="left"/>
+      <w:pPr>
+        <w:ind w:left="2880" w:hanging="360"/>
+      </w:pPr>
+      <w:rPr>
+        <w:rFonts w:ascii="Symbol" w:hAnsi="Symbol" w:hint="default"/>
+      </w:rPr>
+    </w:lvl>
+    <w:lvl w:ilvl="4" w:tplc="04090003" w:tentative="1">
+      <w:start w:val="1"/>
+      <w:numFmt w:val="bullet"/>
+      <w:lvlText w:val="o"/>
+      <w:lvlJc w:val="left"/>
+      <w:pPr>
+        <w:ind w:left="3600" w:hanging="360"/>
+      </w:pPr>
+      <w:rPr>
+        <w:rFonts w:ascii="Courier New" w:hAnsi="Courier New" w:cs="Courier New" w:hint="default"/>
+      </w:rPr>
+    </w:lvl>
+    <w:lvl w:ilvl="5" w:tplc="04090005" w:tentative="1">
+      <w:start w:val="1"/>
+      <w:numFmt w:val="bullet"/>
+      <w:lvlText w:val=""/>
+      <w:lvlJc w:val="left"/>
+      <w:pPr>
+        <w:ind w:left="4320" w:hanging="360"/>
+      </w:pPr>
+      <w:rPr>
+        <w:rFonts w:ascii="Wingdings" w:hAnsi="Wingdings" w:hint="default"/>
+      </w:rPr>
+    </w:lvl>
+    <w:lvl w:ilvl="6" w:tplc="04090001" w:tentative="1">
+      <w:start w:val="1"/>
+      <w:numFmt w:val="bullet"/>
+      <w:lvlText w:val=""/>
+      <w:lvlJc w:val="left"/>
+      <w:pPr>
+        <w:ind w:left="5040" w:hanging="360"/>
+      </w:pPr>
+      <w:rPr>
+        <w:rFonts w:ascii="Symbol" w:hAnsi="Symbol" w:hint="default"/>
+      </w:rPr>
+    </w:lvl>
+    <w:lvl w:ilvl="7" w:tplc="04090003" w:tentative="1">
+      <w:start w:val="1"/>
+      <w:numFmt w:val="bullet"/>
+      <w:lvlText w:val="o"/>
+      <w:lvlJc w:val="left"/>
+      <w:pPr>
+        <w:ind w:left="5760" w:hanging="360"/>
+      </w:pPr>
+      <w:rPr>
+        <w:rFonts w:ascii="Courier New" w:hAnsi="Courier New" w:cs="Courier New" w:hint="default"/>
+      </w:rPr>
+    </w:lvl>
+    <w:lvl w:ilvl="8" w:tplc="04090005" w:tentative="1">
+      <w:start w:val="1"/>
+      <w:numFmt w:val="bullet"/>
+      <w:lvlText w:val=""/>
+      <w:lvlJc w:val="left"/>
+      <w:pPr>
+        <w:ind w:left="6480" w:hanging="360"/>
+      </w:pPr>
+      <w:rPr>
+        <w:rFonts w:ascii="Wingdings" w:hAnsi="Wingdings" w:hint="default"/>
+      </w:rPr>
+    </w:lvl>
+  </w:abstractNum>
+  <w:abstractNum w:abstractNumId="3" w15:restartNumberingAfterBreak="0">
+    <w:nsid w:val="1B565F80"/>
+    <w:multiLevelType w:val="hybridMultilevel"/>
+    <w:tmpl w:val="189ECBD6"/>
+    <w:lvl w:ilvl="0" w:tplc="04090001">
+      <w:start w:val="1"/>
+      <w:numFmt w:val="bullet"/>
+      <w:lvlText w:val=""/>
+      <w:lvlJc w:val="left"/>
+      <w:pPr>
+        <w:ind w:left="720" w:hanging="360"/>
+      </w:pPr>
+      <w:rPr>
+        <w:rFonts w:ascii="Symbol" w:hAnsi="Symbol" w:hint="default"/>
+      </w:rPr>
+    </w:lvl>
+    <w:lvl w:ilvl="1" w:tplc="04090003" w:tentative="1">
+      <w:start w:val="1"/>
+      <w:numFmt w:val="bullet"/>
+      <w:lvlText w:val="o"/>
+      <w:lvlJc w:val="left"/>
+      <w:pPr>
+        <w:ind w:left="1440" w:hanging="360"/>
+      </w:pPr>
+      <w:rPr>
+        <w:rFonts w:ascii="Courier New" w:hAnsi="Courier New" w:cs="Courier New" w:hint="default"/>
+      </w:rPr>
+    </w:lvl>
+    <w:lvl w:ilvl="2" w:tplc="04090005" w:tentative="1">
+      <w:start w:val="1"/>
+      <w:numFmt w:val="bullet"/>
+      <w:lvlText w:val=""/>
+      <w:lvlJc w:val="left"/>
+      <w:pPr>
+        <w:ind w:left="2160" w:hanging="360"/>
+      </w:pPr>
+      <w:rPr>
+        <w:rFonts w:ascii="Wingdings" w:hAnsi="Wingdings" w:hint="default"/>
+      </w:rPr>
+    </w:lvl>
+    <w:lvl w:ilvl="3" w:tplc="04090001" w:tentative="1">
+      <w:start w:val="1"/>
+      <w:numFmt w:val="bullet"/>
+      <w:lvlText w:val=""/>
+      <w:lvlJc w:val="left"/>
+      <w:pPr>
+        <w:ind w:left="2880" w:hanging="360"/>
+      </w:pPr>
+      <w:rPr>
+        <w:rFonts w:ascii="Symbol" w:hAnsi="Symbol" w:hint="default"/>
+      </w:rPr>
+    </w:lvl>
+    <w:lvl w:ilvl="4" w:tplc="04090003" w:tentative="1">
+      <w:start w:val="1"/>
+      <w:numFmt w:val="bullet"/>
+      <w:lvlText w:val="o"/>
+      <w:lvlJc w:val="left"/>
+      <w:pPr>
+        <w:ind w:left="3600" w:hanging="360"/>
+      </w:pPr>
+      <w:rPr>
+        <w:rFonts w:ascii="Courier New" w:hAnsi="Courier New" w:cs="Courier New" w:hint="default"/>
+      </w:rPr>
+    </w:lvl>
+    <w:lvl w:ilvl="5" w:tplc="04090005" w:tentative="1">
+      <w:start w:val="1"/>
+      <w:numFmt w:val="bullet"/>
+      <w:lvlText w:val=""/>
+      <w:lvlJc w:val="left"/>
+      <w:pPr>
+        <w:ind w:left="4320" w:hanging="360"/>
+      </w:pPr>
+      <w:rPr>
+        <w:rFonts w:ascii="Wingdings" w:hAnsi="Wingdings" w:hint="default"/>
+      </w:rPr>
+    </w:lvl>
+    <w:lvl w:ilvl="6" w:tplc="04090001" w:tentative="1">
+      <w:start w:val="1"/>
+      <w:numFmt w:val="bullet"/>
+      <w:lvlText w:val=""/>
+      <w:lvlJc w:val="left"/>
+      <w:pPr>
+        <w:ind w:left="5040" w:hanging="360"/>
+      </w:pPr>
+      <w:rPr>
+        <w:rFonts w:ascii="Symbol" w:hAnsi="Symbol" w:hint="default"/>
+      </w:rPr>
+    </w:lvl>
+    <w:lvl w:ilvl="7" w:tplc="04090003" w:tentative="1">
+      <w:start w:val="1"/>
+      <w:numFmt w:val="bullet"/>
+      <w:lvlText w:val="o"/>
+      <w:lvlJc w:val="left"/>
+      <w:pPr>
+        <w:ind w:left="5760" w:hanging="360"/>
+      </w:pPr>
+      <w:rPr>
+        <w:rFonts w:ascii="Courier New" w:hAnsi="Courier New" w:cs="Courier New" w:hint="default"/>
+      </w:rPr>
+    </w:lvl>
+    <w:lvl w:ilvl="8" w:tplc="04090005" w:tentative="1">
+      <w:start w:val="1"/>
+      <w:numFmt w:val="bullet"/>
+      <w:lvlText w:val=""/>
+      <w:lvlJc w:val="left"/>
+      <w:pPr>
+        <w:ind w:left="6480" w:hanging="360"/>
+      </w:pPr>
+      <w:rPr>
+        <w:rFonts w:ascii="Wingdings" w:hAnsi="Wingdings" w:hint="default"/>
+      </w:rPr>
+    </w:lvl>
+  </w:abstractNum>
+  <w:abstractNum w:abstractNumId="4" w15:restartNumberingAfterBreak="0">
+    <w:nsid w:val="227A62AD"/>
+    <w:multiLevelType w:val="hybridMultilevel"/>
+    <w:tmpl w:val="B5AC342E"/>
+    <w:lvl w:ilvl="0" w:tplc="04090001">
+      <w:start w:val="1"/>
+      <w:numFmt w:val="bullet"/>
+      <w:lvlText w:val=""/>
+      <w:lvlJc w:val="left"/>
+      <w:pPr>
+        <w:ind w:left="720" w:hanging="360"/>
+      </w:pPr>
+      <w:rPr>
+        <w:rFonts w:ascii="Symbol" w:hAnsi="Symbol" w:hint="default"/>
+      </w:rPr>
+    </w:lvl>
+    <w:lvl w:ilvl="1" w:tplc="04090003" w:tentative="1">
+      <w:start w:val="1"/>
+      <w:numFmt w:val="bullet"/>
+      <w:lvlText w:val="o"/>
+      <w:lvlJc w:val="left"/>
+      <w:pPr>
+        <w:ind w:left="1440" w:hanging="360"/>
+      </w:pPr>
+      <w:rPr>
+        <w:rFonts w:ascii="Courier New" w:hAnsi="Courier New" w:cs="Courier New" w:hint="default"/>
+      </w:rPr>
+    </w:lvl>
+    <w:lvl w:ilvl="2" w:tplc="04090005" w:tentative="1">
+      <w:start w:val="1"/>
+      <w:numFmt w:val="bullet"/>
+      <w:lvlText w:val=""/>
+      <w:lvlJc w:val="left"/>
+      <w:pPr>
+        <w:ind w:left="2160" w:hanging="360"/>
+      </w:pPr>
+      <w:rPr>
+        <w:rFonts w:ascii="Wingdings" w:hAnsi="Wingdings" w:hint="default"/>
+      </w:rPr>
+    </w:lvl>
+    <w:lvl w:ilvl="3" w:tplc="04090001" w:tentative="1">
+      <w:start w:val="1"/>
+      <w:numFmt w:val="bullet"/>
+      <w:lvlText w:val=""/>
+      <w:lvlJc w:val="left"/>
+      <w:pPr>
+        <w:ind w:left="2880" w:hanging="360"/>
+      </w:pPr>
+      <w:rPr>
+        <w:rFonts w:ascii="Symbol" w:hAnsi="Symbol" w:hint="default"/>
+      </w:rPr>
+    </w:lvl>
+    <w:lvl w:ilvl="4" w:tplc="04090003" w:tentative="1">
+      <w:start w:val="1"/>
+      <w:numFmt w:val="bullet"/>
+      <w:lvlText w:val="o"/>
+      <w:lvlJc w:val="left"/>
+      <w:pPr>
+        <w:ind w:left="3600" w:hanging="360"/>
+      </w:pPr>
+      <w:rPr>
+        <w:rFonts w:ascii="Courier New" w:hAnsi="Courier New" w:cs="Courier New" w:hint="default"/>
+      </w:rPr>
+    </w:lvl>
+    <w:lvl w:ilvl="5" w:tplc="04090005" w:tentative="1">
+      <w:start w:val="1"/>
+      <w:numFmt w:val="bullet"/>
+      <w:lvlText w:val=""/>
+      <w:lvlJc w:val="left"/>
+      <w:pPr>
+        <w:ind w:left="4320" w:hanging="360"/>
+      </w:pPr>
+      <w:rPr>
+        <w:rFonts w:ascii="Wingdings" w:hAnsi="Wingdings" w:hint="default"/>
+      </w:rPr>
+    </w:lvl>
+    <w:lvl w:ilvl="6" w:tplc="04090001" w:tentative="1">
+      <w:start w:val="1"/>
+      <w:numFmt w:val="bullet"/>
+      <w:lvlText w:val=""/>
+      <w:lvlJc w:val="left"/>
+      <w:pPr>
+        <w:ind w:left="5040" w:hanging="360"/>
+      </w:pPr>
+      <w:rPr>
+        <w:rFonts w:ascii="Symbol" w:hAnsi="Symbol" w:hint="default"/>
+      </w:rPr>
+    </w:lvl>
+    <w:lvl w:ilvl="7" w:tplc="04090003" w:tentative="1">
+      <w:start w:val="1"/>
+      <w:numFmt w:val="bullet"/>
+      <w:lvlText w:val="o"/>
+      <w:lvlJc w:val="left"/>
+      <w:pPr>
+        <w:ind w:left="5760" w:hanging="360"/>
+      </w:pPr>
+      <w:rPr>
+        <w:rFonts w:ascii="Courier New" w:hAnsi="Courier New" w:cs="Courier New" w:hint="default"/>
+      </w:rPr>
+    </w:lvl>
+    <w:lvl w:ilvl="8" w:tplc="04090005" w:tentative="1">
+      <w:start w:val="1"/>
+      <w:numFmt w:val="bullet"/>
+      <w:lvlText w:val=""/>
+      <w:lvlJc w:val="left"/>
+      <w:pPr>
+        <w:ind w:left="6480" w:hanging="360"/>
+      </w:pPr>
+      <w:rPr>
+        <w:rFonts w:ascii="Wingdings" w:hAnsi="Wingdings" w:hint="default"/>
+      </w:rPr>
+    </w:lvl>
+  </w:abstractNum>
+  <w:abstractNum w:abstractNumId="5" w15:restartNumberingAfterBreak="0">
+    <w:nsid w:val="370B5E78"/>
+    <w:multiLevelType w:val="hybridMultilevel"/>
+    <w:tmpl w:val="CC1609D8"/>
+    <w:lvl w:ilvl="0" w:tplc="0409000F">
+      <w:start w:val="1"/>
+      <w:numFmt w:val="decimal"/>
+      <w:lvlText w:val="%1."/>
+      <w:lvlJc w:val="left"/>
+      <w:pPr>
+        <w:ind w:left="720" w:hanging="360"/>
+      </w:pPr>
+    </w:lvl>
+    <w:lvl w:ilvl="1" w:tplc="04090019" w:tentative="1">
+      <w:start w:val="1"/>
+      <w:numFmt w:val="lowerLetter"/>
+      <w:lvlText w:val="%2."/>
+      <w:lvlJc w:val="left"/>
+      <w:pPr>
+        <w:ind w:left="1440" w:hanging="360"/>
+      </w:pPr>
+    </w:lvl>
+    <w:lvl w:ilvl="2" w:tplc="0409001B" w:tentative="1">
+      <w:start w:val="1"/>
+      <w:numFmt w:val="lowerRoman"/>
+      <w:lvlText w:val="%3."/>
+      <w:lvlJc w:val="right"/>
+      <w:pPr>
+        <w:ind w:left="2160" w:hanging="180"/>
+      </w:pPr>
+    </w:lvl>
+    <w:lvl w:ilvl="3" w:tplc="0409000F" w:tentative="1">
+      <w:start w:val="1"/>
+      <w:numFmt w:val="decimal"/>
+      <w:lvlText w:val="%4."/>
+      <w:lvlJc w:val="left"/>
+      <w:pPr>
+        <w:ind w:left="2880" w:hanging="360"/>
+      </w:pPr>
+    </w:lvl>
+    <w:lvl w:ilvl="4" w:tplc="04090019" w:tentative="1">
+      <w:start w:val="1"/>
+      <w:numFmt w:val="lowerLetter"/>
+      <w:lvlText w:val="%5."/>
+      <w:lvlJc w:val="left"/>
+      <w:pPr>
+        <w:ind w:left="3600" w:hanging="360"/>
+      </w:pPr>
+    </w:lvl>
+    <w:lvl w:ilvl="5" w:tplc="0409001B" w:tentative="1">
+      <w:start w:val="1"/>
+      <w:numFmt w:val="lowerRoman"/>
+      <w:lvlText w:val="%6."/>
+      <w:lvlJc w:val="right"/>
+      <w:pPr>
+        <w:ind w:left="4320" w:hanging="180"/>
+      </w:pPr>
+    </w:lvl>
+    <w:lvl w:ilvl="6" w:tplc="0409000F" w:tentative="1">
+      <w:start w:val="1"/>
+      <w:numFmt w:val="decimal"/>
+      <w:lvlText w:val="%7."/>
+      <w:lvlJc w:val="left"/>
+      <w:pPr>
+        <w:ind w:left="5040" w:hanging="360"/>
+      </w:pPr>
+    </w:lvl>
+    <w:lvl w:ilvl="7" w:tplc="04090019" w:tentative="1">
+      <w:start w:val="1"/>
+      <w:numFmt w:val="lowerLetter"/>
+      <w:lvlText w:val="%8."/>
+      <w:lvlJc w:val="left"/>
+      <w:pPr>
+        <w:ind w:left="5760" w:hanging="360"/>
+      </w:pPr>
+    </w:lvl>
+    <w:lvl w:ilvl="8" w:tplc="0409001B" w:tentative="1">
+      <w:start w:val="1"/>
+      <w:numFmt w:val="lowerRoman"/>
+      <w:lvlText w:val="%9."/>
+      <w:lvlJc w:val="right"/>
+      <w:pPr>
+        <w:ind w:left="6480" w:hanging="180"/>
+      </w:pPr>
+    </w:lvl>
+  </w:abstractNum>
+  <w:abstractNum w:abstractNumId="6" w15:restartNumberingAfterBreak="0">
     <w:nsid w:val="3E480010"/>
     <w:multiLevelType w:val="hybridMultilevel"/>
     <w:tmpl w:val="1EDC304A"/>
@@ -3861,7 +4851,93 @@
       </w:rPr>
     </w:lvl>
   </w:abstractNum>
-  <w:abstractNum w:abstractNumId="3" w15:restartNumberingAfterBreak="0">
+  <w:abstractNum w:abstractNumId="7" w15:restartNumberingAfterBreak="0">
+    <w:nsid w:val="47F5346D"/>
+    <w:multiLevelType w:val="hybridMultilevel"/>
+    <w:tmpl w:val="DE9232DA"/>
+    <w:lvl w:ilvl="0" w:tplc="0409000F">
+      <w:start w:val="1"/>
+      <w:numFmt w:val="decimal"/>
+      <w:lvlText w:val="%1."/>
+      <w:lvlJc w:val="left"/>
+      <w:pPr>
+        <w:ind w:left="720" w:hanging="360"/>
+      </w:pPr>
+    </w:lvl>
+    <w:lvl w:ilvl="1" w:tplc="04090019" w:tentative="1">
+      <w:start w:val="1"/>
+      <w:numFmt w:val="lowerLetter"/>
+      <w:lvlText w:val="%2."/>
+      <w:lvlJc w:val="left"/>
+      <w:pPr>
+        <w:ind w:left="1440" w:hanging="360"/>
+      </w:pPr>
+    </w:lvl>
+    <w:lvl w:ilvl="2" w:tplc="0409001B" w:tentative="1">
+      <w:start w:val="1"/>
+      <w:numFmt w:val="lowerRoman"/>
+      <w:lvlText w:val="%3."/>
+      <w:lvlJc w:val="right"/>
+      <w:pPr>
+        <w:ind w:left="2160" w:hanging="180"/>
+      </w:pPr>
+    </w:lvl>
+    <w:lvl w:ilvl="3" w:tplc="0409000F" w:tentative="1">
+      <w:start w:val="1"/>
+      <w:numFmt w:val="decimal"/>
+      <w:lvlText w:val="%4."/>
+      <w:lvlJc w:val="left"/>
+      <w:pPr>
+        <w:ind w:left="2880" w:hanging="360"/>
+      </w:pPr>
+    </w:lvl>
+    <w:lvl w:ilvl="4" w:tplc="04090019" w:tentative="1">
+      <w:start w:val="1"/>
+      <w:numFmt w:val="lowerLetter"/>
+      <w:lvlText w:val="%5."/>
+      <w:lvlJc w:val="left"/>
+      <w:pPr>
+        <w:ind w:left="3600" w:hanging="360"/>
+      </w:pPr>
+    </w:lvl>
+    <w:lvl w:ilvl="5" w:tplc="0409001B" w:tentative="1">
+      <w:start w:val="1"/>
+      <w:numFmt w:val="lowerRoman"/>
+      <w:lvlText w:val="%6."/>
+      <w:lvlJc w:val="right"/>
+      <w:pPr>
+        <w:ind w:left="4320" w:hanging="180"/>
+      </w:pPr>
+    </w:lvl>
+    <w:lvl w:ilvl="6" w:tplc="0409000F" w:tentative="1">
+      <w:start w:val="1"/>
+      <w:numFmt w:val="decimal"/>
+      <w:lvlText w:val="%7."/>
+      <w:lvlJc w:val="left"/>
+      <w:pPr>
+        <w:ind w:left="5040" w:hanging="360"/>
+      </w:pPr>
+    </w:lvl>
+    <w:lvl w:ilvl="7" w:tplc="04090019" w:tentative="1">
+      <w:start w:val="1"/>
+      <w:numFmt w:val="lowerLetter"/>
+      <w:lvlText w:val="%8."/>
+      <w:lvlJc w:val="left"/>
+      <w:pPr>
+        <w:ind w:left="5760" w:hanging="360"/>
+      </w:pPr>
+    </w:lvl>
+    <w:lvl w:ilvl="8" w:tplc="0409001B" w:tentative="1">
+      <w:start w:val="1"/>
+      <w:numFmt w:val="lowerRoman"/>
+      <w:lvlText w:val="%9."/>
+      <w:lvlJc w:val="right"/>
+      <w:pPr>
+        <w:ind w:left="6480" w:hanging="180"/>
+      </w:pPr>
+    </w:lvl>
+  </w:abstractNum>
+  <w:abstractNum w:abstractNumId="8" w15:restartNumberingAfterBreak="0">
     <w:nsid w:val="4BA52F41"/>
     <w:multiLevelType w:val="hybridMultilevel"/>
     <w:tmpl w:val="F910A156"/>
@@ -3974,17 +5050,148 @@
       </w:rPr>
     </w:lvl>
   </w:abstractNum>
+  <w:abstractNum w:abstractNumId="9" w15:restartNumberingAfterBreak="0">
+    <w:nsid w:val="76CD55E3"/>
+    <w:multiLevelType w:val="hybridMultilevel"/>
+    <w:tmpl w:val="7D5830FA"/>
+    <w:lvl w:ilvl="0" w:tplc="04090001">
+      <w:start w:val="1"/>
+      <w:numFmt w:val="bullet"/>
+      <w:lvlText w:val=""/>
+      <w:lvlJc w:val="left"/>
+      <w:pPr>
+        <w:ind w:left="720" w:hanging="360"/>
+      </w:pPr>
+      <w:rPr>
+        <w:rFonts w:ascii="Symbol" w:hAnsi="Symbol" w:hint="default"/>
+      </w:rPr>
+    </w:lvl>
+    <w:lvl w:ilvl="1" w:tplc="04090003" w:tentative="1">
+      <w:start w:val="1"/>
+      <w:numFmt w:val="bullet"/>
+      <w:lvlText w:val="o"/>
+      <w:lvlJc w:val="left"/>
+      <w:pPr>
+        <w:ind w:left="1440" w:hanging="360"/>
+      </w:pPr>
+      <w:rPr>
+        <w:rFonts w:ascii="Courier New" w:hAnsi="Courier New" w:cs="Courier New" w:hint="default"/>
+      </w:rPr>
+    </w:lvl>
+    <w:lvl w:ilvl="2" w:tplc="04090005" w:tentative="1">
+      <w:start w:val="1"/>
+      <w:numFmt w:val="bullet"/>
+      <w:lvlText w:val=""/>
+      <w:lvlJc w:val="left"/>
+      <w:pPr>
+        <w:ind w:left="2160" w:hanging="360"/>
+      </w:pPr>
+      <w:rPr>
+        <w:rFonts w:ascii="Wingdings" w:hAnsi="Wingdings" w:hint="default"/>
+      </w:rPr>
+    </w:lvl>
+    <w:lvl w:ilvl="3" w:tplc="04090001" w:tentative="1">
+      <w:start w:val="1"/>
+      <w:numFmt w:val="bullet"/>
+      <w:lvlText w:val=""/>
+      <w:lvlJc w:val="left"/>
+      <w:pPr>
+        <w:ind w:left="2880" w:hanging="360"/>
+      </w:pPr>
+      <w:rPr>
+        <w:rFonts w:ascii="Symbol" w:hAnsi="Symbol" w:hint="default"/>
+      </w:rPr>
+    </w:lvl>
+    <w:lvl w:ilvl="4" w:tplc="04090003" w:tentative="1">
+      <w:start w:val="1"/>
+      <w:numFmt w:val="bullet"/>
+      <w:lvlText w:val="o"/>
+      <w:lvlJc w:val="left"/>
+      <w:pPr>
+        <w:ind w:left="3600" w:hanging="360"/>
+      </w:pPr>
+      <w:rPr>
+        <w:rFonts w:ascii="Courier New" w:hAnsi="Courier New" w:cs="Courier New" w:hint="default"/>
+      </w:rPr>
+    </w:lvl>
+    <w:lvl w:ilvl="5" w:tplc="04090005" w:tentative="1">
+      <w:start w:val="1"/>
+      <w:numFmt w:val="bullet"/>
+      <w:lvlText w:val=""/>
+      <w:lvlJc w:val="left"/>
+      <w:pPr>
+        <w:ind w:left="4320" w:hanging="360"/>
+      </w:pPr>
+      <w:rPr>
+        <w:rFonts w:ascii="Wingdings" w:hAnsi="Wingdings" w:hint="default"/>
+      </w:rPr>
+    </w:lvl>
+    <w:lvl w:ilvl="6" w:tplc="04090001" w:tentative="1">
+      <w:start w:val="1"/>
+      <w:numFmt w:val="bullet"/>
+      <w:lvlText w:val=""/>
+      <w:lvlJc w:val="left"/>
+      <w:pPr>
+        <w:ind w:left="5040" w:hanging="360"/>
+      </w:pPr>
+      <w:rPr>
+        <w:rFonts w:ascii="Symbol" w:hAnsi="Symbol" w:hint="default"/>
+      </w:rPr>
+    </w:lvl>
+    <w:lvl w:ilvl="7" w:tplc="04090003" w:tentative="1">
+      <w:start w:val="1"/>
+      <w:numFmt w:val="bullet"/>
+      <w:lvlText w:val="o"/>
+      <w:lvlJc w:val="left"/>
+      <w:pPr>
+        <w:ind w:left="5760" w:hanging="360"/>
+      </w:pPr>
+      <w:rPr>
+        <w:rFonts w:ascii="Courier New" w:hAnsi="Courier New" w:cs="Courier New" w:hint="default"/>
+      </w:rPr>
+    </w:lvl>
+    <w:lvl w:ilvl="8" w:tplc="04090005" w:tentative="1">
+      <w:start w:val="1"/>
+      <w:numFmt w:val="bullet"/>
+      <w:lvlText w:val=""/>
+      <w:lvlJc w:val="left"/>
+      <w:pPr>
+        <w:ind w:left="6480" w:hanging="360"/>
+      </w:pPr>
+      <w:rPr>
+        <w:rFonts w:ascii="Wingdings" w:hAnsi="Wingdings" w:hint="default"/>
+      </w:rPr>
+    </w:lvl>
+  </w:abstractNum>
   <w:num w:numId="1" w16cid:durableId="267736408">
     <w:abstractNumId w:val="0"/>
   </w:num>
   <w:num w:numId="2" w16cid:durableId="723405522">
+    <w:abstractNumId w:val="3"/>
+  </w:num>
+  <w:num w:numId="3" w16cid:durableId="1620061575">
+    <w:abstractNumId w:val="6"/>
+  </w:num>
+  <w:num w:numId="4" w16cid:durableId="1680620302">
+    <w:abstractNumId w:val="8"/>
+  </w:num>
+  <w:num w:numId="5" w16cid:durableId="967587799">
+    <w:abstractNumId w:val="9"/>
+  </w:num>
+  <w:num w:numId="6" w16cid:durableId="985426954">
     <w:abstractNumId w:val="1"/>
   </w:num>
-  <w:num w:numId="3" w16cid:durableId="1620061575">
+  <w:num w:numId="7" w16cid:durableId="797920551">
+    <w:abstractNumId w:val="4"/>
+  </w:num>
+  <w:num w:numId="8" w16cid:durableId="1617829532">
     <w:abstractNumId w:val="2"/>
   </w:num>
-  <w:num w:numId="4" w16cid:durableId="1680620302">
-    <w:abstractNumId w:val="3"/>
+  <w:num w:numId="9" w16cid:durableId="2061321548">
+    <w:abstractNumId w:val="5"/>
+  </w:num>
+  <w:num w:numId="10" w16cid:durableId="1680766835">
+    <w:abstractNumId w:val="7"/>
   </w:num>
 </w:numbering>
 </file>
@@ -5953,18 +7160,31 @@
       </dgm:t>
     </dgm:pt>
     <dgm:pt modelId="{BE09A569-1B7E-0542-B3F1-AD8FD14B0955}">
-      <dgm:prSet phldrT="[Text]"/>
+      <dgm:prSet phldrT="[Text]" custT="1"/>
       <dgm:spPr/>
       <dgm:t>
         <a:bodyPr/>
         <a:lstStyle/>
         <a:p>
           <a:r>
-            <a:rPr lang="en-US">
+            <a:rPr lang="en-US" sz="1200">
               <a:latin typeface="Didot" panose="02000503000000020003" pitchFamily="2" charset="-79"/>
               <a:cs typeface="Didot" panose="02000503000000020003" pitchFamily="2" charset="-79"/>
             </a:rPr>
-            <a:t>Diretoria</a:t>
+            <a:t>Rafael Shoji</a:t>
+          </a:r>
+          <a:br>
+            <a:rPr lang="en-US" sz="1200">
+              <a:latin typeface="Didot" panose="02000503000000020003" pitchFamily="2" charset="-79"/>
+              <a:cs typeface="Didot" panose="02000503000000020003" pitchFamily="2" charset="-79"/>
+            </a:rPr>
+          </a:br>
+          <a:r>
+            <a:rPr lang="en-US" sz="1200">
+              <a:latin typeface="Didot" panose="02000503000000020003" pitchFamily="2" charset="-79"/>
+              <a:cs typeface="Didot" panose="02000503000000020003" pitchFamily="2" charset="-79"/>
+            </a:rPr>
+            <a:t>Luis Gustavo Gasparini Kiatake</a:t>
           </a:r>
         </a:p>
       </dgm:t>
@@ -5998,18 +7218,18 @@
       </dgm:t>
     </dgm:pt>
     <dgm:pt modelId="{76276ABD-1309-8E4B-AEEE-B9EE0AEBBB2D}">
-      <dgm:prSet phldrT="[Text]"/>
+      <dgm:prSet phldrT="[Text]" custT="1"/>
       <dgm:spPr/>
       <dgm:t>
         <a:bodyPr/>
         <a:lstStyle/>
         <a:p>
           <a:r>
-            <a:rPr lang="en-US">
+            <a:rPr lang="en-US" sz="1200">
               <a:latin typeface="Didot" panose="02000503000000020003" pitchFamily="2" charset="-79"/>
               <a:cs typeface="Didot" panose="02000503000000020003" pitchFamily="2" charset="-79"/>
             </a:rPr>
-            <a:t>Regina</a:t>
+            <a:t>Regina Tomie Bernal</a:t>
           </a:r>
         </a:p>
       </dgm:t>
@@ -6043,18 +7263,31 @@
       </dgm:t>
     </dgm:pt>
     <dgm:pt modelId="{17DFB20C-19B4-F74E-B548-4CBD4DD479CC}">
-      <dgm:prSet phldrT="[Text]"/>
+      <dgm:prSet phldrT="[Text]" custT="1"/>
       <dgm:spPr/>
       <dgm:t>
         <a:bodyPr/>
         <a:lstStyle/>
         <a:p>
           <a:r>
-            <a:rPr lang="en-US">
+            <a:rPr lang="en-US" sz="1200">
               <a:latin typeface="Didot" panose="02000503000000020003" pitchFamily="2" charset="-79"/>
               <a:cs typeface="Didot" panose="02000503000000020003" pitchFamily="2" charset="-79"/>
             </a:rPr>
             <a:t>Estagiária</a:t>
+          </a:r>
+          <a:br>
+            <a:rPr lang="en-US" sz="1200">
+              <a:latin typeface="Didot" panose="02000503000000020003" pitchFamily="2" charset="-79"/>
+              <a:cs typeface="Didot" panose="02000503000000020003" pitchFamily="2" charset="-79"/>
+            </a:rPr>
+          </a:br>
+          <a:r>
+            <a:rPr lang="en-US" sz="1200">
+              <a:latin typeface="Didot" panose="02000503000000020003" pitchFamily="2" charset="-79"/>
+              <a:cs typeface="Didot" panose="02000503000000020003" pitchFamily="2" charset="-79"/>
+            </a:rPr>
+            <a:t>(autora)</a:t>
           </a:r>
         </a:p>
       </dgm:t>
@@ -6088,16 +7321,19 @@
       </dgm:t>
     </dgm:pt>
     <dgm:pt modelId="{4C489ACA-7AE1-A345-88F1-FE19E592C1A9}">
-      <dgm:prSet phldrT="[Text]" phldr="1"/>
+      <dgm:prSet phldrT="[Text]" custT="1"/>
       <dgm:spPr/>
       <dgm:t>
         <a:bodyPr/>
         <a:lstStyle/>
         <a:p>
-          <a:endParaRPr lang="en-US">
-            <a:latin typeface="Didot" panose="02000503000000020003" pitchFamily="2" charset="-79"/>
-            <a:cs typeface="Didot" panose="02000503000000020003" pitchFamily="2" charset="-79"/>
-          </a:endParaRPr>
+          <a:r>
+            <a:rPr lang="en-US" sz="1200">
+              <a:latin typeface="Didot" panose="02000503000000020003" pitchFamily="2" charset="-79"/>
+              <a:cs typeface="Didot" panose="02000503000000020003" pitchFamily="2" charset="-79"/>
+            </a:rPr>
+            <a:t>Analistas (Estatísticos)</a:t>
+          </a:r>
         </a:p>
       </dgm:t>
     </dgm:pt>
@@ -6299,7 +7535,7 @@
       <dgm:spPr/>
     </dgm:pt>
     <dgm:pt modelId="{C6F6DE07-076A-D443-ADF4-76D47FD328A9}" type="pres">
-      <dgm:prSet presAssocID="{BE09A569-1B7E-0542-B3F1-AD8FD14B0955}" presName="level1Shape" presStyleLbl="node0" presStyleIdx="0" presStyleCnt="1">
+      <dgm:prSet presAssocID="{BE09A569-1B7E-0542-B3F1-AD8FD14B0955}" presName="level1Shape" presStyleLbl="node0" presStyleIdx="0" presStyleCnt="1" custScaleX="205413">
         <dgm:presLayoutVars>
           <dgm:chPref val="3"/>
         </dgm:presLayoutVars>
@@ -6319,7 +7555,7 @@
       <dgm:spPr/>
     </dgm:pt>
     <dgm:pt modelId="{893E5003-60E9-A845-8539-0C21BAC5C746}" type="pres">
-      <dgm:prSet presAssocID="{76276ABD-1309-8E4B-AEEE-B9EE0AEBBB2D}" presName="level2Shape" presStyleLbl="node2" presStyleIdx="0" presStyleCnt="1"/>
+      <dgm:prSet presAssocID="{76276ABD-1309-8E4B-AEEE-B9EE0AEBBB2D}" presName="level2Shape" presStyleLbl="node2" presStyleIdx="0" presStyleCnt="1" custScaleX="163695"/>
       <dgm:spPr/>
     </dgm:pt>
     <dgm:pt modelId="{E04518A7-D46A-1A41-9394-1512A7D7A7F8}" type="pres">
@@ -6507,8 +7743,8 @@
       </dsp:nvSpPr>
       <dsp:spPr>
         <a:xfrm>
-          <a:off x="0" y="2240314"/>
-          <a:ext cx="5486400" cy="958760"/>
+          <a:off x="443180" y="2240782"/>
+          <a:ext cx="4600038" cy="959697"/>
         </a:xfrm>
         <a:prstGeom prst="roundRect">
           <a:avLst>
@@ -6542,12 +7778,12 @@
         <a:fontRef idx="minor"/>
       </dsp:style>
       <dsp:txBody>
-        <a:bodyPr spcFirstLastPara="0" vert="horz" wrap="square" lIns="142240" tIns="142240" rIns="142240" bIns="142240" numCol="1" spcCol="1270" anchor="ctr" anchorCtr="0">
+        <a:bodyPr spcFirstLastPara="0" vert="horz" wrap="square" lIns="113792" tIns="113792" rIns="113792" bIns="113792" numCol="1" spcCol="1270" anchor="ctr" anchorCtr="0">
           <a:noAutofit/>
         </a:bodyPr>
         <a:lstStyle/>
         <a:p>
-          <a:pPr marL="0" lvl="0" indent="0" algn="ctr" defTabSz="889000">
+          <a:pPr marL="0" lvl="0" indent="0" algn="ctr" defTabSz="711200">
             <a:lnSpc>
               <a:spcPct val="90000"/>
             </a:lnSpc>
@@ -6560,7 +7796,7 @@
             <a:buNone/>
           </a:pPr>
           <a:r>
-            <a:rPr lang="en-US" sz="2000" kern="1200">
+            <a:rPr lang="en-US" sz="1600" kern="1200">
               <a:latin typeface="Didot" panose="02000503000000020003" pitchFamily="2" charset="-79"/>
               <a:cs typeface="Didot" panose="02000503000000020003" pitchFamily="2" charset="-79"/>
             </a:rPr>
@@ -6569,8 +7805,8 @@
         </a:p>
       </dsp:txBody>
       <dsp:txXfrm>
-        <a:off x="0" y="2240314"/>
-        <a:ext cx="1645920" cy="958760"/>
+        <a:off x="443180" y="2240782"/>
+        <a:ext cx="1380011" cy="959697"/>
       </dsp:txXfrm>
     </dsp:sp>
     <dsp:sp modelId="{CE6E2A80-E661-DD4E-A853-89BED52F026A}">
@@ -6580,8 +7816,8 @@
       </dsp:nvSpPr>
       <dsp:spPr>
         <a:xfrm>
-          <a:off x="0" y="1120819"/>
-          <a:ext cx="5486400" cy="958760"/>
+          <a:off x="443180" y="1120351"/>
+          <a:ext cx="4600038" cy="959697"/>
         </a:xfrm>
         <a:prstGeom prst="roundRect">
           <a:avLst>
@@ -6615,12 +7851,12 @@
         <a:fontRef idx="minor"/>
       </dsp:style>
       <dsp:txBody>
-        <a:bodyPr spcFirstLastPara="0" vert="horz" wrap="square" lIns="142240" tIns="142240" rIns="142240" bIns="142240" numCol="1" spcCol="1270" anchor="ctr" anchorCtr="0">
+        <a:bodyPr spcFirstLastPara="0" vert="horz" wrap="square" lIns="113792" tIns="113792" rIns="113792" bIns="113792" numCol="1" spcCol="1270" anchor="ctr" anchorCtr="0">
           <a:noAutofit/>
         </a:bodyPr>
         <a:lstStyle/>
         <a:p>
-          <a:pPr marL="0" lvl="0" indent="0" algn="ctr" defTabSz="889000">
+          <a:pPr marL="0" lvl="0" indent="0" algn="ctr" defTabSz="711200">
             <a:lnSpc>
               <a:spcPct val="90000"/>
             </a:lnSpc>
@@ -6633,7 +7869,7 @@
             <a:buNone/>
           </a:pPr>
           <a:r>
-            <a:rPr lang="en-US" sz="2000" kern="1200">
+            <a:rPr lang="en-US" sz="1600" kern="1200">
               <a:latin typeface="Didot" panose="02000503000000020003" pitchFamily="2" charset="-79"/>
               <a:cs typeface="Didot" panose="02000503000000020003" pitchFamily="2" charset="-79"/>
             </a:rPr>
@@ -6642,8 +7878,8 @@
         </a:p>
       </dsp:txBody>
       <dsp:txXfrm>
-        <a:off x="0" y="1120819"/>
-        <a:ext cx="1645920" cy="958760"/>
+        <a:off x="443180" y="1120351"/>
+        <a:ext cx="1380011" cy="959697"/>
       </dsp:txXfrm>
     </dsp:sp>
     <dsp:sp modelId="{70F34BA5-58D4-6145-810F-AE60409B598B}">
@@ -6653,8 +7889,8 @@
       </dsp:nvSpPr>
       <dsp:spPr>
         <a:xfrm>
-          <a:off x="0" y="1325"/>
-          <a:ext cx="5486400" cy="958760"/>
+          <a:off x="443180" y="-80"/>
+          <a:ext cx="4600038" cy="959697"/>
         </a:xfrm>
         <a:prstGeom prst="roundRect">
           <a:avLst>
@@ -6715,8 +7951,8 @@
         </a:p>
       </dsp:txBody>
       <dsp:txXfrm>
-        <a:off x="0" y="1325"/>
-        <a:ext cx="1645920" cy="958760"/>
+        <a:off x="443180" y="-80"/>
+        <a:ext cx="1380011" cy="959697"/>
       </dsp:txXfrm>
     </dsp:sp>
     <dsp:sp modelId="{C6F6DE07-076A-D443-ADF4-76D47FD328A9}">
@@ -6726,8 +7962,8 @@
       </dsp:nvSpPr>
       <dsp:spPr>
         <a:xfrm>
-          <a:off x="2908542" y="81692"/>
-          <a:ext cx="1205507" cy="803671"/>
+          <a:off x="2149070" y="80286"/>
+          <a:ext cx="2476269" cy="803671"/>
         </a:xfrm>
         <a:prstGeom prst="roundRect">
           <a:avLst>
@@ -6771,12 +8007,12 @@
         </a:fontRef>
       </dsp:style>
       <dsp:txBody>
-        <a:bodyPr spcFirstLastPara="0" vert="horz" wrap="square" lIns="68580" tIns="68580" rIns="68580" bIns="68580" numCol="1" spcCol="1270" anchor="ctr" anchorCtr="0">
+        <a:bodyPr spcFirstLastPara="0" vert="horz" wrap="square" lIns="45720" tIns="45720" rIns="45720" bIns="45720" numCol="1" spcCol="1270" anchor="ctr" anchorCtr="0">
           <a:noAutofit/>
         </a:bodyPr>
         <a:lstStyle/>
         <a:p>
-          <a:pPr marL="0" lvl="0" indent="0" algn="ctr" defTabSz="800100">
+          <a:pPr marL="0" lvl="0" indent="0" algn="ctr" defTabSz="533400">
             <a:lnSpc>
               <a:spcPct val="90000"/>
             </a:lnSpc>
@@ -6789,17 +8025,30 @@
             <a:buNone/>
           </a:pPr>
           <a:r>
-            <a:rPr lang="en-US" sz="1800" kern="1200">
+            <a:rPr lang="en-US" sz="1200" kern="1200">
               <a:latin typeface="Didot" panose="02000503000000020003" pitchFamily="2" charset="-79"/>
               <a:cs typeface="Didot" panose="02000503000000020003" pitchFamily="2" charset="-79"/>
             </a:rPr>
-            <a:t>Diretoria</a:t>
+            <a:t>Rafael Shoji</a:t>
+          </a:r>
+          <a:br>
+            <a:rPr lang="en-US" sz="1200" kern="1200">
+              <a:latin typeface="Didot" panose="02000503000000020003" pitchFamily="2" charset="-79"/>
+              <a:cs typeface="Didot" panose="02000503000000020003" pitchFamily="2" charset="-79"/>
+            </a:rPr>
+          </a:br>
+          <a:r>
+            <a:rPr lang="en-US" sz="1200" kern="1200">
+              <a:latin typeface="Didot" panose="02000503000000020003" pitchFamily="2" charset="-79"/>
+              <a:cs typeface="Didot" panose="02000503000000020003" pitchFamily="2" charset="-79"/>
+            </a:rPr>
+            <a:t>Luis Gustavo Gasparini Kiatake</a:t>
           </a:r>
         </a:p>
       </dsp:txBody>
       <dsp:txXfrm>
-        <a:off x="2932081" y="105231"/>
-        <a:ext cx="1158429" cy="756593"/>
+        <a:off x="2172609" y="103825"/>
+        <a:ext cx="2429191" cy="756593"/>
       </dsp:txXfrm>
     </dsp:sp>
     <dsp:sp modelId="{F55471DF-099C-5449-9B76-8E24DDA1BF66}">
@@ -6809,7 +8058,7 @@
       </dsp:nvSpPr>
       <dsp:spPr>
         <a:xfrm>
-          <a:off x="3465576" y="885364"/>
+          <a:off x="3341485" y="883958"/>
           <a:ext cx="91440" cy="321468"/>
         </a:xfrm>
         <a:custGeom>
@@ -6865,8 +8114,8 @@
       </dsp:nvSpPr>
       <dsp:spPr>
         <a:xfrm>
-          <a:off x="2908542" y="1206833"/>
-          <a:ext cx="1205507" cy="803671"/>
+          <a:off x="2400527" y="1205427"/>
+          <a:ext cx="1973356" cy="803671"/>
         </a:xfrm>
         <a:prstGeom prst="roundRect">
           <a:avLst>
@@ -6910,12 +8159,12 @@
         </a:fontRef>
       </dsp:style>
       <dsp:txBody>
-        <a:bodyPr spcFirstLastPara="0" vert="horz" wrap="square" lIns="68580" tIns="68580" rIns="68580" bIns="68580" numCol="1" spcCol="1270" anchor="ctr" anchorCtr="0">
+        <a:bodyPr spcFirstLastPara="0" vert="horz" wrap="square" lIns="45720" tIns="45720" rIns="45720" bIns="45720" numCol="1" spcCol="1270" anchor="ctr" anchorCtr="0">
           <a:noAutofit/>
         </a:bodyPr>
         <a:lstStyle/>
         <a:p>
-          <a:pPr marL="0" lvl="0" indent="0" algn="ctr" defTabSz="800100">
+          <a:pPr marL="0" lvl="0" indent="0" algn="ctr" defTabSz="533400">
             <a:lnSpc>
               <a:spcPct val="90000"/>
             </a:lnSpc>
@@ -6928,17 +8177,17 @@
             <a:buNone/>
           </a:pPr>
           <a:r>
-            <a:rPr lang="en-US" sz="1800" kern="1200">
+            <a:rPr lang="en-US" sz="1200" kern="1200">
               <a:latin typeface="Didot" panose="02000503000000020003" pitchFamily="2" charset="-79"/>
               <a:cs typeface="Didot" panose="02000503000000020003" pitchFamily="2" charset="-79"/>
             </a:rPr>
-            <a:t>Regina</a:t>
+            <a:t>Regina Tomie Bernal</a:t>
           </a:r>
         </a:p>
       </dsp:txBody>
       <dsp:txXfrm>
-        <a:off x="2932081" y="1230372"/>
-        <a:ext cx="1158429" cy="756593"/>
+        <a:off x="2424066" y="1228966"/>
+        <a:ext cx="1926278" cy="756593"/>
       </dsp:txXfrm>
     </dsp:sp>
     <dsp:sp modelId="{87E9F1C8-C0CB-944C-AED1-F8DB8A15B672}">
@@ -6948,7 +8197,7 @@
       </dsp:nvSpPr>
       <dsp:spPr>
         <a:xfrm>
-          <a:off x="2727715" y="2010505"/>
+          <a:off x="2603625" y="2009099"/>
           <a:ext cx="783580" cy="321468"/>
         </a:xfrm>
         <a:custGeom>
@@ -7010,7 +8259,7 @@
       </dsp:nvSpPr>
       <dsp:spPr>
         <a:xfrm>
-          <a:off x="2124962" y="2331974"/>
+          <a:off x="2000871" y="2330568"/>
           <a:ext cx="1205507" cy="803671"/>
         </a:xfrm>
         <a:prstGeom prst="roundRect">
@@ -7055,12 +8304,12 @@
         </a:fontRef>
       </dsp:style>
       <dsp:txBody>
-        <a:bodyPr spcFirstLastPara="0" vert="horz" wrap="square" lIns="68580" tIns="68580" rIns="68580" bIns="68580" numCol="1" spcCol="1270" anchor="ctr" anchorCtr="0">
+        <a:bodyPr spcFirstLastPara="0" vert="horz" wrap="square" lIns="45720" tIns="45720" rIns="45720" bIns="45720" numCol="1" spcCol="1270" anchor="ctr" anchorCtr="0">
           <a:noAutofit/>
         </a:bodyPr>
         <a:lstStyle/>
         <a:p>
-          <a:pPr marL="0" lvl="0" indent="0" algn="ctr" defTabSz="800100">
+          <a:pPr marL="0" lvl="0" indent="0" algn="ctr" defTabSz="533400">
             <a:lnSpc>
               <a:spcPct val="90000"/>
             </a:lnSpc>
@@ -7073,16 +8322,29 @@
             <a:buNone/>
           </a:pPr>
           <a:r>
-            <a:rPr lang="en-US" sz="1800" kern="1200">
+            <a:rPr lang="en-US" sz="1200" kern="1200">
               <a:latin typeface="Didot" panose="02000503000000020003" pitchFamily="2" charset="-79"/>
               <a:cs typeface="Didot" panose="02000503000000020003" pitchFamily="2" charset="-79"/>
             </a:rPr>
             <a:t>Estagiária</a:t>
           </a:r>
+          <a:br>
+            <a:rPr lang="en-US" sz="1200" kern="1200">
+              <a:latin typeface="Didot" panose="02000503000000020003" pitchFamily="2" charset="-79"/>
+              <a:cs typeface="Didot" panose="02000503000000020003" pitchFamily="2" charset="-79"/>
+            </a:rPr>
+          </a:br>
+          <a:r>
+            <a:rPr lang="en-US" sz="1200" kern="1200">
+              <a:latin typeface="Didot" panose="02000503000000020003" pitchFamily="2" charset="-79"/>
+              <a:cs typeface="Didot" panose="02000503000000020003" pitchFamily="2" charset="-79"/>
+            </a:rPr>
+            <a:t>(autora)</a:t>
+          </a:r>
         </a:p>
       </dsp:txBody>
       <dsp:txXfrm>
-        <a:off x="2148501" y="2355513"/>
+        <a:off x="2024410" y="2354107"/>
         <a:ext cx="1158429" cy="756593"/>
       </dsp:txXfrm>
     </dsp:sp>
@@ -7093,7 +8355,7 @@
       </dsp:nvSpPr>
       <dsp:spPr>
         <a:xfrm>
-          <a:off x="3511296" y="2010505"/>
+          <a:off x="3387205" y="2009099"/>
           <a:ext cx="783580" cy="321468"/>
         </a:xfrm>
         <a:custGeom>
@@ -7155,7 +8417,7 @@
       </dsp:nvSpPr>
       <dsp:spPr>
         <a:xfrm>
-          <a:off x="3692122" y="2331974"/>
+          <a:off x="3568031" y="2330568"/>
           <a:ext cx="1205507" cy="803671"/>
         </a:xfrm>
         <a:prstGeom prst="roundRect">
@@ -7200,12 +8462,12 @@
         </a:fontRef>
       </dsp:style>
       <dsp:txBody>
-        <a:bodyPr spcFirstLastPara="0" vert="horz" wrap="square" lIns="68580" tIns="68580" rIns="68580" bIns="68580" numCol="1" spcCol="1270" anchor="ctr" anchorCtr="0">
+        <a:bodyPr spcFirstLastPara="0" vert="horz" wrap="square" lIns="45720" tIns="45720" rIns="45720" bIns="45720" numCol="1" spcCol="1270" anchor="ctr" anchorCtr="0">
           <a:noAutofit/>
         </a:bodyPr>
         <a:lstStyle/>
         <a:p>
-          <a:pPr marL="0" lvl="0" indent="0" algn="ctr" defTabSz="800100">
+          <a:pPr marL="0" lvl="0" indent="0" algn="ctr" defTabSz="533400">
             <a:lnSpc>
               <a:spcPct val="90000"/>
             </a:lnSpc>
@@ -7217,14 +8479,17 @@
             </a:spcAft>
             <a:buNone/>
           </a:pPr>
-          <a:endParaRPr lang="en-US" sz="1800" kern="1200">
-            <a:latin typeface="Didot" panose="02000503000000020003" pitchFamily="2" charset="-79"/>
-            <a:cs typeface="Didot" panose="02000503000000020003" pitchFamily="2" charset="-79"/>
-          </a:endParaRPr>
+          <a:r>
+            <a:rPr lang="en-US" sz="1200" kern="1200">
+              <a:latin typeface="Didot" panose="02000503000000020003" pitchFamily="2" charset="-79"/>
+              <a:cs typeface="Didot" panose="02000503000000020003" pitchFamily="2" charset="-79"/>
+            </a:rPr>
+            <a:t>Analistas (Estatísticos)</a:t>
+          </a:r>
         </a:p>
       </dsp:txBody>
       <dsp:txXfrm>
-        <a:off x="3715661" y="2355513"/>
+        <a:off x="3591570" y="2354107"/>
         <a:ext cx="1158429" cy="756593"/>
       </dsp:txXfrm>
     </dsp:sp>

</xml_diff>

<commit_message>
add: COM520-semana 5; COM530-semana 5; update: MCA501 - Cálculo I
</commit_message>
<xml_diff>
--- a/Estagio-Supervisionado/Estagio-Relatorio-Equivalencia.docx
+++ b/Estagio-Supervisionado/Estagio-Relatorio-Equivalencia.docx
@@ -7,7 +7,7 @@
         <w:spacing w:line="360" w:lineRule="auto"/>
         <w:jc w:val="center"/>
         <w:rPr>
-          <w:rFonts w:cs="Times New Roman"/>
+          <w:rFonts w:ascii="Didot" w:hAnsi="Didot" w:cs="Didot" w:hint="cs"/>
           <w:b/>
           <w:bCs/>
           <w:sz w:val="28"/>
@@ -17,7 +17,7 @@
       </w:pPr>
       <w:r>
         <w:rPr>
-          <w:rFonts w:cs="Times New Roman"/>
+          <w:rFonts w:ascii="Didot" w:hAnsi="Didot" w:cs="Didot" w:hint="cs"/>
           <w:b/>
           <w:bCs/>
           <w:sz w:val="28"/>
@@ -32,7 +32,7 @@
         <w:spacing w:line="360" w:lineRule="auto"/>
         <w:jc w:val="center"/>
         <w:rPr>
-          <w:rFonts w:cs="Times New Roman"/>
+          <w:rFonts w:ascii="Didot" w:hAnsi="Didot" w:cs="Didot" w:hint="cs"/>
           <w:b/>
           <w:bCs/>
           <w:sz w:val="28"/>
@@ -46,7 +46,7 @@
         <w:spacing w:line="360" w:lineRule="auto"/>
         <w:jc w:val="center"/>
         <w:rPr>
-          <w:rFonts w:cs="Times New Roman"/>
+          <w:rFonts w:ascii="Didot" w:hAnsi="Didot" w:cs="Didot" w:hint="cs"/>
           <w:b/>
           <w:bCs/>
           <w:sz w:val="28"/>
@@ -60,7 +60,7 @@
         <w:spacing w:line="360" w:lineRule="auto"/>
         <w:jc w:val="center"/>
         <w:rPr>
-          <w:rFonts w:cs="Times New Roman"/>
+          <w:rFonts w:ascii="Didot" w:hAnsi="Didot" w:cs="Didot" w:hint="cs"/>
           <w:sz w:val="28"/>
           <w:szCs w:val="28"/>
           <w:lang w:val="pt-BR"/>
@@ -68,7 +68,7 @@
       </w:pPr>
       <w:r>
         <w:rPr>
-          <w:rFonts w:cs="Times New Roman"/>
+          <w:rFonts w:ascii="Didot" w:hAnsi="Didot" w:cs="Didot" w:hint="cs"/>
           <w:sz w:val="28"/>
           <w:szCs w:val="28"/>
           <w:lang w:val="pt-BR"/>
@@ -78,7 +78,7 @@
       <w:proofErr w:type="spellStart"/>
       <w:r>
         <w:rPr>
-          <w:rFonts w:cs="Times New Roman"/>
+          <w:rFonts w:ascii="Didot" w:hAnsi="Didot" w:cs="Didot" w:hint="cs"/>
           <w:sz w:val="28"/>
           <w:szCs w:val="28"/>
           <w:lang w:val="pt-BR"/>
@@ -88,7 +88,7 @@
       <w:proofErr w:type="spellEnd"/>
       <w:r>
         <w:rPr>
-          <w:rFonts w:cs="Times New Roman"/>
+          <w:rFonts w:ascii="Didot" w:hAnsi="Didot" w:cs="Didot" w:hint="cs"/>
           <w:sz w:val="28"/>
           <w:szCs w:val="28"/>
           <w:lang w:val="pt-BR"/>
@@ -101,7 +101,7 @@
         <w:spacing w:line="360" w:lineRule="auto"/>
         <w:jc w:val="center"/>
         <w:rPr>
-          <w:rFonts w:cs="Times New Roman"/>
+          <w:rFonts w:ascii="Didot" w:hAnsi="Didot" w:cs="Didot" w:hint="cs"/>
           <w:sz w:val="28"/>
           <w:szCs w:val="28"/>
           <w:lang w:val="pt-BR"/>
@@ -109,7 +109,7 @@
       </w:pPr>
       <w:r>
         <w:rPr>
-          <w:rFonts w:cs="Times New Roman"/>
+          <w:rFonts w:ascii="Didot" w:hAnsi="Didot" w:cs="Didot" w:hint="cs"/>
           <w:sz w:val="28"/>
           <w:szCs w:val="28"/>
           <w:lang w:val="pt-BR"/>
@@ -122,7 +122,7 @@
         <w:spacing w:line="360" w:lineRule="auto"/>
         <w:jc w:val="center"/>
         <w:rPr>
-          <w:rFonts w:cs="Times New Roman"/>
+          <w:rFonts w:ascii="Didot" w:hAnsi="Didot" w:cs="Didot" w:hint="cs"/>
           <w:sz w:val="28"/>
           <w:szCs w:val="28"/>
           <w:lang w:val="pt-BR"/>
@@ -130,7 +130,7 @@
       </w:pPr>
       <w:r>
         <w:rPr>
-          <w:rFonts w:cs="Times New Roman"/>
+          <w:rFonts w:ascii="Didot" w:hAnsi="Didot" w:cs="Didot" w:hint="cs"/>
           <w:sz w:val="28"/>
           <w:szCs w:val="28"/>
           <w:lang w:val="pt-BR"/>
@@ -143,7 +143,7 @@
         <w:spacing w:line="360" w:lineRule="auto"/>
         <w:jc w:val="center"/>
         <w:rPr>
-          <w:rFonts w:cs="Times New Roman"/>
+          <w:rFonts w:ascii="Didot" w:hAnsi="Didot" w:cs="Didot" w:hint="cs"/>
           <w:sz w:val="28"/>
           <w:szCs w:val="28"/>
           <w:lang w:val="pt-BR"/>
@@ -155,7 +155,7 @@
         <w:spacing w:line="360" w:lineRule="auto"/>
         <w:jc w:val="center"/>
         <w:rPr>
-          <w:rFonts w:cs="Times New Roman"/>
+          <w:rFonts w:ascii="Didot" w:hAnsi="Didot" w:cs="Didot" w:hint="cs"/>
           <w:sz w:val="28"/>
           <w:szCs w:val="28"/>
           <w:lang w:val="pt-BR"/>
@@ -167,7 +167,7 @@
         <w:spacing w:line="360" w:lineRule="auto"/>
         <w:jc w:val="center"/>
         <w:rPr>
-          <w:rFonts w:cs="Times New Roman"/>
+          <w:rFonts w:ascii="Didot" w:hAnsi="Didot" w:cs="Didot" w:hint="cs"/>
           <w:sz w:val="28"/>
           <w:szCs w:val="28"/>
           <w:lang w:val="pt-BR"/>
@@ -179,7 +179,7 @@
         <w:spacing w:line="360" w:lineRule="auto"/>
         <w:jc w:val="center"/>
         <w:rPr>
-          <w:rFonts w:cs="Times New Roman"/>
+          <w:rFonts w:ascii="Didot" w:hAnsi="Didot" w:cs="Didot" w:hint="cs"/>
           <w:sz w:val="28"/>
           <w:szCs w:val="28"/>
           <w:lang w:val="pt-BR"/>
@@ -191,7 +191,7 @@
         <w:spacing w:line="360" w:lineRule="auto"/>
         <w:jc w:val="center"/>
         <w:rPr>
-          <w:rFonts w:cs="Times New Roman"/>
+          <w:rFonts w:ascii="Didot" w:hAnsi="Didot" w:cs="Didot" w:hint="cs"/>
           <w:sz w:val="28"/>
           <w:szCs w:val="28"/>
           <w:lang w:val="pt-BR"/>
@@ -203,7 +203,7 @@
         <w:spacing w:line="360" w:lineRule="auto"/>
         <w:jc w:val="center"/>
         <w:rPr>
-          <w:rFonts w:cs="Times New Roman"/>
+          <w:rFonts w:ascii="Didot" w:hAnsi="Didot" w:cs="Didot" w:hint="cs"/>
           <w:b/>
           <w:bCs/>
           <w:sz w:val="28"/>
@@ -213,7 +213,7 @@
       </w:pPr>
       <w:r>
         <w:rPr>
-          <w:rFonts w:cs="Times New Roman"/>
+          <w:rFonts w:ascii="Didot" w:hAnsi="Didot" w:cs="Didot" w:hint="cs"/>
           <w:b/>
           <w:bCs/>
           <w:sz w:val="28"/>
@@ -224,7 +224,7 @@
       </w:r>
       <w:r>
         <w:rPr>
-          <w:rFonts w:cs="Times New Roman"/>
+          <w:rFonts w:ascii="Didot" w:hAnsi="Didot" w:cs="Didot" w:hint="cs"/>
           <w:b/>
           <w:bCs/>
           <w:sz w:val="28"/>
@@ -235,7 +235,7 @@
       </w:r>
       <w:r>
         <w:rPr>
-          <w:rFonts w:cs="Times New Roman"/>
+          <w:rFonts w:ascii="Didot" w:hAnsi="Didot" w:cs="Didot" w:hint="cs"/>
           <w:b/>
           <w:bCs/>
           <w:sz w:val="28"/>
@@ -250,7 +250,7 @@
         <w:spacing w:line="360" w:lineRule="auto"/>
         <w:jc w:val="center"/>
         <w:rPr>
-          <w:rFonts w:cs="Times New Roman"/>
+          <w:rFonts w:ascii="Didot" w:hAnsi="Didot" w:cs="Didot" w:hint="cs"/>
           <w:sz w:val="28"/>
           <w:szCs w:val="28"/>
           <w:lang w:val="pt-BR"/>
@@ -262,7 +262,7 @@
         <w:spacing w:line="360" w:lineRule="auto"/>
         <w:jc w:val="center"/>
         <w:rPr>
-          <w:rFonts w:cs="Times New Roman"/>
+          <w:rFonts w:ascii="Didot" w:hAnsi="Didot" w:cs="Didot" w:hint="cs"/>
           <w:sz w:val="28"/>
           <w:szCs w:val="28"/>
           <w:lang w:val="pt-BR"/>
@@ -273,7 +273,7 @@
       <w:pPr>
         <w:spacing w:line="360" w:lineRule="auto"/>
         <w:rPr>
-          <w:rFonts w:cs="Times New Roman"/>
+          <w:rFonts w:ascii="Didot" w:hAnsi="Didot" w:cs="Didot" w:hint="cs"/>
           <w:sz w:val="28"/>
           <w:szCs w:val="28"/>
           <w:lang w:val="pt-BR"/>
@@ -285,7 +285,7 @@
         <w:spacing w:line="360" w:lineRule="auto"/>
         <w:jc w:val="center"/>
         <w:rPr>
-          <w:rFonts w:cs="Times New Roman"/>
+          <w:rFonts w:ascii="Didot" w:hAnsi="Didot" w:cs="Didot" w:hint="cs"/>
           <w:sz w:val="28"/>
           <w:szCs w:val="28"/>
           <w:lang w:val="pt-BR"/>
@@ -297,7 +297,7 @@
         <w:spacing w:line="360" w:lineRule="auto"/>
         <w:jc w:val="center"/>
         <w:rPr>
-          <w:rFonts w:cs="Times New Roman"/>
+          <w:rFonts w:ascii="Didot" w:hAnsi="Didot" w:cs="Didot" w:hint="cs"/>
           <w:sz w:val="28"/>
           <w:szCs w:val="28"/>
           <w:lang w:val="pt-BR"/>
@@ -309,7 +309,7 @@
         <w:spacing w:line="360" w:lineRule="auto"/>
         <w:jc w:val="center"/>
         <w:rPr>
-          <w:rFonts w:cs="Times New Roman"/>
+          <w:rFonts w:ascii="Didot" w:hAnsi="Didot" w:cs="Didot" w:hint="cs"/>
           <w:sz w:val="28"/>
           <w:szCs w:val="28"/>
           <w:lang w:val="pt-BR"/>
@@ -318,76 +318,52 @@
     </w:p>
     <w:p>
       <w:pPr>
+        <w:spacing w:line="240" w:lineRule="auto"/>
+        <w:jc w:val="center"/>
+        <w:rPr>
+          <w:rFonts w:ascii="Didot" w:hAnsi="Didot" w:cs="Didot" w:hint="cs"/>
+          <w:sz w:val="28"/>
+          <w:szCs w:val="28"/>
+          <w:lang w:val="pt-BR"/>
+        </w:rPr>
+      </w:pPr>
+      <w:r>
+        <w:rPr>
+          <w:rFonts w:ascii="Didot" w:hAnsi="Didot" w:cs="Didot" w:hint="cs"/>
+          <w:sz w:val="28"/>
+          <w:szCs w:val="28"/>
+          <w:lang w:val="pt-BR"/>
+        </w:rPr>
+        <w:t>São Paulo – SP</w:t>
+      </w:r>
+    </w:p>
+    <w:p>
+      <w:pPr>
+        <w:spacing w:line="240" w:lineRule="auto"/>
+        <w:jc w:val="center"/>
+        <w:rPr>
+          <w:rFonts w:ascii="Didot" w:hAnsi="Didot" w:cs="Didot" w:hint="cs"/>
+          <w:sz w:val="28"/>
+          <w:szCs w:val="28"/>
+          <w:lang w:val="pt-BR"/>
+        </w:rPr>
+      </w:pPr>
+      <w:r>
+        <w:rPr>
+          <w:rFonts w:ascii="Didot" w:hAnsi="Didot" w:cs="Didot" w:hint="cs"/>
+          <w:sz w:val="28"/>
+          <w:szCs w:val="28"/>
+          <w:lang w:val="pt-BR"/>
+        </w:rPr>
+        <w:t>2025</w:t>
+      </w:r>
+    </w:p>
+    <w:p>
+      <w:pPr>
         <w:spacing w:line="360" w:lineRule="auto"/>
         <w:jc w:val="center"/>
         <w:rPr>
-          <w:rFonts w:cs="Times New Roman"/>
-          <w:sz w:val="28"/>
-          <w:szCs w:val="28"/>
-          <w:lang w:val="pt-BR"/>
-        </w:rPr>
-      </w:pPr>
-    </w:p>
-    <w:p>
-      <w:pPr>
-        <w:spacing w:line="360" w:lineRule="auto"/>
-        <w:jc w:val="center"/>
-        <w:rPr>
-          <w:rFonts w:cs="Times New Roman"/>
-          <w:sz w:val="28"/>
-          <w:szCs w:val="28"/>
-          <w:lang w:val="pt-BR"/>
-        </w:rPr>
-      </w:pPr>
-    </w:p>
-    <w:p>
-      <w:pPr>
-        <w:spacing w:line="240" w:lineRule="auto"/>
-        <w:jc w:val="center"/>
-        <w:rPr>
-          <w:rFonts w:cs="Times New Roman"/>
-          <w:sz w:val="28"/>
-          <w:szCs w:val="28"/>
-          <w:lang w:val="pt-BR"/>
-        </w:rPr>
-      </w:pPr>
-      <w:r>
-        <w:rPr>
-          <w:rFonts w:cs="Times New Roman"/>
-          <w:sz w:val="28"/>
-          <w:szCs w:val="28"/>
-          <w:lang w:val="pt-BR"/>
-        </w:rPr>
-        <w:t>São Paulo – SP</w:t>
-      </w:r>
-    </w:p>
-    <w:p>
-      <w:pPr>
-        <w:spacing w:line="240" w:lineRule="auto"/>
-        <w:jc w:val="center"/>
-        <w:rPr>
-          <w:rFonts w:cs="Times New Roman"/>
-          <w:sz w:val="28"/>
-          <w:szCs w:val="28"/>
-          <w:lang w:val="pt-BR"/>
-        </w:rPr>
-      </w:pPr>
-      <w:r>
-        <w:rPr>
-          <w:rFonts w:cs="Times New Roman"/>
-          <w:sz w:val="28"/>
-          <w:szCs w:val="28"/>
-          <w:lang w:val="pt-BR"/>
-        </w:rPr>
-        <w:t>2025</w:t>
-      </w:r>
-    </w:p>
-    <w:p>
-      <w:pPr>
-        <w:spacing w:line="360" w:lineRule="auto"/>
-        <w:jc w:val="center"/>
-        <w:rPr>
-          <w:rFonts w:cs="Times New Roman"/>
+          <w:rFonts w:ascii="Didot" w:hAnsi="Didot" w:cs="Didot" w:hint="cs"/>
           <w:b/>
           <w:bCs/>
           <w:sz w:val="28"/>
@@ -397,7 +373,7 @@
       </w:pPr>
       <w:r>
         <w:rPr>
-          <w:rFonts w:cs="Times New Roman"/>
+          <w:rFonts w:ascii="Didot" w:hAnsi="Didot" w:cs="Didot" w:hint="cs"/>
           <w:b/>
           <w:bCs/>
           <w:sz w:val="28"/>
@@ -413,7 +389,7 @@
         <w:spacing w:line="360" w:lineRule="auto"/>
         <w:jc w:val="center"/>
         <w:rPr>
-          <w:rFonts w:cs="Times New Roman"/>
+          <w:rFonts w:ascii="Didot" w:hAnsi="Didot" w:cs="Didot" w:hint="cs"/>
           <w:sz w:val="28"/>
           <w:szCs w:val="28"/>
           <w:lang w:val="pt-BR"/>
@@ -425,7 +401,7 @@
         <w:spacing w:line="360" w:lineRule="auto"/>
         <w:jc w:val="center"/>
         <w:rPr>
-          <w:rFonts w:cs="Times New Roman"/>
+          <w:rFonts w:ascii="Didot" w:hAnsi="Didot" w:cs="Didot" w:hint="cs"/>
           <w:sz w:val="28"/>
           <w:szCs w:val="28"/>
           <w:lang w:val="pt-BR"/>
@@ -437,7 +413,7 @@
         <w:spacing w:line="360" w:lineRule="auto"/>
         <w:jc w:val="center"/>
         <w:rPr>
-          <w:rFonts w:cs="Times New Roman"/>
+          <w:rFonts w:ascii="Didot" w:hAnsi="Didot" w:cs="Didot" w:hint="cs"/>
           <w:sz w:val="28"/>
           <w:szCs w:val="28"/>
           <w:lang w:val="pt-BR"/>
@@ -449,7 +425,7 @@
         <w:spacing w:line="360" w:lineRule="auto"/>
         <w:jc w:val="center"/>
         <w:rPr>
-          <w:rFonts w:cs="Times New Roman"/>
+          <w:rFonts w:ascii="Didot" w:hAnsi="Didot" w:cs="Didot" w:hint="cs"/>
           <w:sz w:val="28"/>
           <w:szCs w:val="28"/>
           <w:lang w:val="pt-BR"/>
@@ -461,7 +437,7 @@
         <w:spacing w:line="360" w:lineRule="auto"/>
         <w:jc w:val="center"/>
         <w:rPr>
-          <w:rFonts w:cs="Times New Roman"/>
+          <w:rFonts w:ascii="Didot" w:hAnsi="Didot" w:cs="Didot" w:hint="cs"/>
           <w:sz w:val="28"/>
           <w:szCs w:val="28"/>
           <w:lang w:val="pt-BR"/>
@@ -473,7 +449,7 @@
         <w:spacing w:line="360" w:lineRule="auto"/>
         <w:jc w:val="center"/>
         <w:rPr>
-          <w:rFonts w:cs="Times New Roman"/>
+          <w:rFonts w:ascii="Didot" w:hAnsi="Didot" w:cs="Didot" w:hint="cs"/>
           <w:sz w:val="28"/>
           <w:szCs w:val="28"/>
           <w:lang w:val="pt-BR"/>
@@ -485,7 +461,7 @@
         <w:spacing w:line="360" w:lineRule="auto"/>
         <w:jc w:val="center"/>
         <w:rPr>
-          <w:rFonts w:cs="Times New Roman"/>
+          <w:rFonts w:ascii="Didot" w:hAnsi="Didot" w:cs="Didot" w:hint="cs"/>
           <w:b/>
           <w:bCs/>
           <w:sz w:val="28"/>
@@ -495,7 +471,7 @@
       </w:pPr>
       <w:r>
         <w:rPr>
-          <w:rFonts w:cs="Times New Roman"/>
+          <w:rFonts w:ascii="Didot" w:hAnsi="Didot" w:cs="Didot" w:hint="cs"/>
           <w:b/>
           <w:bCs/>
           <w:sz w:val="28"/>
@@ -509,7 +485,7 @@
       <w:pPr>
         <w:spacing w:line="360" w:lineRule="auto"/>
         <w:rPr>
-          <w:rFonts w:cs="Times New Roman"/>
+          <w:rFonts w:ascii="Didot" w:hAnsi="Didot" w:cs="Didot" w:hint="cs"/>
           <w:sz w:val="28"/>
           <w:szCs w:val="28"/>
           <w:lang w:val="pt-BR"/>
@@ -520,7 +496,7 @@
       <w:pPr>
         <w:spacing w:line="360" w:lineRule="auto"/>
         <w:rPr>
-          <w:rFonts w:cs="Times New Roman"/>
+          <w:rFonts w:ascii="Didot" w:hAnsi="Didot" w:cs="Didot" w:hint="cs"/>
           <w:sz w:val="28"/>
           <w:szCs w:val="28"/>
           <w:lang w:val="pt-BR"/>
@@ -531,7 +507,7 @@
       <w:pPr>
         <w:spacing w:line="360" w:lineRule="auto"/>
         <w:rPr>
-          <w:rFonts w:cs="Times New Roman"/>
+          <w:rFonts w:ascii="Didot" w:hAnsi="Didot" w:cs="Didot" w:hint="cs"/>
           <w:sz w:val="28"/>
           <w:szCs w:val="28"/>
           <w:lang w:val="pt-BR"/>
@@ -542,29 +518,7 @@
       <w:pPr>
         <w:spacing w:line="360" w:lineRule="auto"/>
         <w:rPr>
-          <w:rFonts w:cs="Times New Roman"/>
-          <w:sz w:val="28"/>
-          <w:szCs w:val="28"/>
-          <w:lang w:val="pt-BR"/>
-        </w:rPr>
-      </w:pPr>
-    </w:p>
-    <w:p>
-      <w:pPr>
-        <w:spacing w:line="360" w:lineRule="auto"/>
-        <w:rPr>
-          <w:rFonts w:cs="Times New Roman"/>
-          <w:sz w:val="28"/>
-          <w:szCs w:val="28"/>
-          <w:lang w:val="pt-BR"/>
-        </w:rPr>
-      </w:pPr>
-    </w:p>
-    <w:p>
-      <w:pPr>
-        <w:spacing w:line="360" w:lineRule="auto"/>
-        <w:rPr>
-          <w:rFonts w:cs="Times New Roman"/>
+          <w:rFonts w:ascii="Didot" w:hAnsi="Didot" w:cs="Didot" w:hint="cs"/>
           <w:sz w:val="28"/>
           <w:szCs w:val="28"/>
           <w:lang w:val="pt-BR"/>
@@ -586,8 +540,8 @@
         <w:tblLook w:val="04A0" w:firstRow="1" w:lastRow="0" w:firstColumn="1" w:lastColumn="0" w:noHBand="0" w:noVBand="1"/>
       </w:tblPr>
       <w:tblGrid>
-        <w:gridCol w:w="4509"/>
-        <w:gridCol w:w="4557"/>
+        <w:gridCol w:w="4506"/>
+        <w:gridCol w:w="4560"/>
       </w:tblGrid>
       <w:tr>
         <w:tc>
@@ -598,7 +552,7 @@
             <w:pPr>
               <w:spacing w:line="360" w:lineRule="auto"/>
               <w:rPr>
-                <w:rFonts w:cs="Times New Roman"/>
+                <w:rFonts w:ascii="Didot" w:hAnsi="Didot" w:cs="Didot" w:hint="cs"/>
                 <w:sz w:val="28"/>
                 <w:szCs w:val="28"/>
                 <w:lang w:val="pt-BR"/>
@@ -613,34 +567,34 @@
           <w:p>
             <w:pPr>
               <w:rPr>
-                <w:rFonts w:cs="Times New Roman"/>
+                <w:rFonts w:ascii="Didot" w:hAnsi="Didot" w:cs="Didot" w:hint="cs"/>
                 <w:lang w:val="pt-BR"/>
               </w:rPr>
             </w:pPr>
             <w:r>
               <w:rPr>
-                <w:rFonts w:cs="Times New Roman"/>
+                <w:rFonts w:ascii="Didot" w:hAnsi="Didot" w:cs="Didot" w:hint="cs"/>
                 <w:lang w:val="pt-BR"/>
               </w:rPr>
               <w:t xml:space="preserve">Relatório apresentado para Equivalência do Estágio Obrigatório do </w:t>
             </w:r>
             <w:r>
               <w:rPr>
-                <w:rFonts w:cs="Times New Roman"/>
+                <w:rFonts w:ascii="Didot" w:hAnsi="Didot" w:cs="Didot" w:hint="cs"/>
                 <w:lang w:val="pt-BR"/>
               </w:rPr>
               <w:t xml:space="preserve">curso de </w:t>
             </w:r>
             <w:r>
               <w:rPr>
-                <w:rFonts w:cs="Times New Roman"/>
+                <w:rFonts w:ascii="Didot" w:hAnsi="Didot" w:cs="Didot" w:hint="cs"/>
                 <w:lang w:val="pt-BR"/>
               </w:rPr>
               <w:t>Bacharelado em Ciência de Dados da Universidade Virtual do Estado de São Paulo</w:t>
             </w:r>
             <w:r>
               <w:rPr>
-                <w:rFonts w:cs="Times New Roman"/>
+                <w:rFonts w:ascii="Didot" w:hAnsi="Didot" w:cs="Didot" w:hint="cs"/>
                 <w:lang w:val="pt-BR"/>
               </w:rPr>
               <w:t xml:space="preserve"> (UNIVESP).</w:t>
@@ -650,7 +604,7 @@
             <w:pPr>
               <w:spacing w:line="360" w:lineRule="auto"/>
               <w:rPr>
-                <w:rFonts w:cs="Times New Roman"/>
+                <w:rFonts w:ascii="Didot" w:hAnsi="Didot" w:cs="Didot" w:hint="cs"/>
                 <w:sz w:val="28"/>
                 <w:szCs w:val="28"/>
                 <w:lang w:val="pt-BR"/>
@@ -664,7 +618,7 @@
       <w:pPr>
         <w:spacing w:line="360" w:lineRule="auto"/>
         <w:rPr>
-          <w:rFonts w:cs="Times New Roman"/>
+          <w:rFonts w:ascii="Didot" w:hAnsi="Didot" w:cs="Didot" w:hint="cs"/>
           <w:sz w:val="28"/>
           <w:szCs w:val="28"/>
           <w:lang w:val="pt-BR"/>
@@ -676,7 +630,7 @@
         <w:spacing w:line="360" w:lineRule="auto"/>
         <w:jc w:val="right"/>
         <w:rPr>
-          <w:rFonts w:cs="Times New Roman"/>
+          <w:rFonts w:ascii="Didot" w:hAnsi="Didot" w:cs="Didot" w:hint="cs"/>
           <w:lang w:val="pt-BR"/>
         </w:rPr>
       </w:pPr>
@@ -686,7 +640,7 @@
         <w:spacing w:line="360" w:lineRule="auto"/>
         <w:jc w:val="right"/>
         <w:rPr>
-          <w:rFonts w:cs="Times New Roman"/>
+          <w:rFonts w:ascii="Didot" w:hAnsi="Didot" w:cs="Didot" w:hint="cs"/>
           <w:lang w:val="pt-BR"/>
         </w:rPr>
       </w:pPr>
@@ -696,7 +650,7 @@
         <w:spacing w:line="360" w:lineRule="auto"/>
         <w:jc w:val="right"/>
         <w:rPr>
-          <w:rFonts w:cs="Times New Roman"/>
+          <w:rFonts w:ascii="Didot" w:hAnsi="Didot" w:cs="Didot" w:hint="cs"/>
           <w:lang w:val="pt-BR"/>
         </w:rPr>
       </w:pPr>
@@ -706,7 +660,7 @@
         <w:spacing w:line="240" w:lineRule="auto"/>
         <w:jc w:val="center"/>
         <w:rPr>
-          <w:rFonts w:cs="Times New Roman"/>
+          <w:rFonts w:ascii="Didot" w:hAnsi="Didot" w:cs="Didot" w:hint="cs"/>
           <w:sz w:val="28"/>
           <w:szCs w:val="28"/>
           <w:lang w:val="pt-BR"/>
@@ -714,7 +668,7 @@
       </w:pPr>
       <w:r>
         <w:rPr>
-          <w:rFonts w:cs="Times New Roman"/>
+          <w:rFonts w:ascii="Didot" w:hAnsi="Didot" w:cs="Didot" w:hint="cs"/>
           <w:sz w:val="28"/>
           <w:szCs w:val="28"/>
           <w:lang w:val="pt-BR"/>
@@ -727,7 +681,7 @@
         <w:spacing w:line="240" w:lineRule="auto"/>
         <w:jc w:val="center"/>
         <w:rPr>
-          <w:rFonts w:cs="Times New Roman"/>
+          <w:rFonts w:ascii="Didot" w:hAnsi="Didot" w:cs="Didot" w:hint="cs"/>
           <w:sz w:val="28"/>
           <w:szCs w:val="28"/>
           <w:lang w:val="pt-BR"/>
@@ -735,7 +689,7 @@
       </w:pPr>
       <w:r>
         <w:rPr>
-          <w:rFonts w:cs="Times New Roman"/>
+          <w:rFonts w:ascii="Didot" w:hAnsi="Didot" w:cs="Didot" w:hint="cs"/>
           <w:sz w:val="28"/>
           <w:szCs w:val="28"/>
           <w:lang w:val="pt-BR"/>
@@ -748,7 +702,7 @@
         <w:spacing w:line="240" w:lineRule="auto"/>
         <w:jc w:val="center"/>
         <w:rPr>
-          <w:rFonts w:cs="Times New Roman"/>
+          <w:rFonts w:ascii="Didot" w:hAnsi="Didot" w:cs="Didot" w:hint="cs"/>
           <w:b/>
           <w:bCs/>
           <w:lang w:val="pt-BR"/>
@@ -756,7 +710,7 @@
       </w:pPr>
       <w:r>
         <w:rPr>
-          <w:rFonts w:cs="Times New Roman"/>
+          <w:rFonts w:ascii="Didot" w:hAnsi="Didot" w:cs="Didot" w:hint="cs"/>
           <w:b/>
           <w:bCs/>
           <w:lang w:val="pt-BR"/>
@@ -769,7 +723,7 @@
       <w:pPr>
         <w:spacing w:line="360" w:lineRule="auto"/>
         <w:rPr>
-          <w:rFonts w:cs="Times New Roman"/>
+          <w:rFonts w:ascii="Didot" w:hAnsi="Didot" w:cs="Didot" w:hint="cs"/>
           <w:lang w:val="pt-BR"/>
         </w:rPr>
       </w:pPr>
@@ -777,7 +731,7 @@
     <w:sdt>
       <w:sdtPr>
         <w:rPr>
-          <w:rFonts w:cs="Times New Roman"/>
+          <w:rFonts w:ascii="Didot" w:hAnsi="Didot" w:cs="Didot" w:hint="cs"/>
           <w:b w:val="0"/>
           <w:bCs w:val="0"/>
           <w:caps w:val="0"/>
@@ -804,7 +758,7 @@
               <w:tab w:val="right" w:leader="dot" w:pos="8772"/>
             </w:tabs>
             <w:rPr>
-              <w:rFonts w:cs="Times New Roman"/>
+              <w:rFonts w:ascii="Didot" w:hAnsi="Didot" w:cs="Didot" w:hint="cs"/>
               <w:caps w:val="0"/>
               <w:noProof/>
               <w:sz w:val="24"/>
@@ -814,7 +768,7 @@
           </w:pPr>
           <w:r>
             <w:rPr>
-              <w:rFonts w:cs="Times New Roman"/>
+              <w:rFonts w:ascii="Didot" w:hAnsi="Didot" w:cs="Didot" w:hint="cs"/>
               <w:b w:val="0"/>
               <w:bCs w:val="0"/>
               <w:u w:val="none"/>
@@ -823,7 +777,7 @@
           </w:r>
           <w:r>
             <w:rPr>
-              <w:rFonts w:cs="Times New Roman"/>
+              <w:rFonts w:ascii="Didot" w:hAnsi="Didot" w:cs="Didot" w:hint="cs"/>
               <w:b w:val="0"/>
               <w:bCs w:val="0"/>
               <w:u w:val="none"/>
@@ -832,7 +786,7 @@
           </w:r>
           <w:r>
             <w:rPr>
-              <w:rFonts w:cs="Times New Roman"/>
+              <w:rFonts w:ascii="Didot" w:hAnsi="Didot" w:cs="Didot" w:hint="cs"/>
               <w:b w:val="0"/>
               <w:bCs w:val="0"/>
               <w:u w:val="none"/>
@@ -843,7 +797,7 @@
             <w:r>
               <w:rPr>
                 <w:rStyle w:val="Hyperlink"/>
-                <w:rFonts w:cs="Times New Roman"/>
+                <w:rFonts w:ascii="Didot" w:hAnsi="Didot" w:cs="Didot" w:hint="cs"/>
                 <w:noProof/>
                 <w:u w:val="none"/>
               </w:rPr>
@@ -851,7 +805,7 @@
             </w:r>
             <w:r>
               <w:rPr>
-                <w:rFonts w:cs="Times New Roman"/>
+                <w:rFonts w:ascii="Didot" w:hAnsi="Didot" w:cs="Didot" w:hint="cs"/>
                 <w:noProof/>
                 <w:webHidden/>
                 <w:u w:val="none"/>
@@ -860,7 +814,7 @@
             </w:r>
             <w:r>
               <w:rPr>
-                <w:rFonts w:cs="Times New Roman"/>
+                <w:rFonts w:ascii="Didot" w:hAnsi="Didot" w:cs="Didot" w:hint="cs"/>
                 <w:noProof/>
                 <w:webHidden/>
                 <w:u w:val="none"/>
@@ -869,7 +823,7 @@
             </w:r>
             <w:r>
               <w:rPr>
-                <w:rFonts w:cs="Times New Roman"/>
+                <w:rFonts w:ascii="Didot" w:hAnsi="Didot" w:cs="Didot" w:hint="cs"/>
                 <w:noProof/>
                 <w:webHidden/>
                 <w:u w:val="none"/>
@@ -878,7 +832,7 @@
             </w:r>
             <w:r>
               <w:rPr>
-                <w:rFonts w:cs="Times New Roman"/>
+                <w:rFonts w:ascii="Didot" w:hAnsi="Didot" w:cs="Didot" w:hint="cs"/>
                 <w:noProof/>
                 <w:webHidden/>
                 <w:u w:val="none"/>
@@ -886,7 +840,7 @@
             </w:r>
             <w:r>
               <w:rPr>
-                <w:rFonts w:cs="Times New Roman"/>
+                <w:rFonts w:ascii="Didot" w:hAnsi="Didot" w:cs="Didot" w:hint="cs"/>
                 <w:noProof/>
                 <w:webHidden/>
                 <w:u w:val="none"/>
@@ -895,7 +849,7 @@
             </w:r>
             <w:r>
               <w:rPr>
-                <w:rFonts w:cs="Times New Roman"/>
+                <w:rFonts w:ascii="Didot" w:hAnsi="Didot" w:cs="Didot" w:hint="cs"/>
                 <w:noProof/>
                 <w:webHidden/>
                 <w:u w:val="none"/>
@@ -904,7 +858,7 @@
             </w:r>
             <w:r>
               <w:rPr>
-                <w:rFonts w:cs="Times New Roman"/>
+                <w:rFonts w:ascii="Didot" w:hAnsi="Didot" w:cs="Didot" w:hint="cs"/>
                 <w:noProof/>
                 <w:webHidden/>
                 <w:u w:val="none"/>
@@ -920,7 +874,7 @@
               <w:tab w:val="right" w:leader="dot" w:pos="8772"/>
             </w:tabs>
             <w:rPr>
-              <w:rFonts w:cs="Times New Roman"/>
+              <w:rFonts w:ascii="Didot" w:hAnsi="Didot" w:cs="Didot" w:hint="cs"/>
               <w:b w:val="0"/>
               <w:bCs w:val="0"/>
               <w:smallCaps w:val="0"/>
@@ -933,7 +887,7 @@
             <w:r>
               <w:rPr>
                 <w:rStyle w:val="Hyperlink"/>
-                <w:rFonts w:cs="Times New Roman"/>
+                <w:rFonts w:ascii="Didot" w:hAnsi="Didot" w:cs="Didot" w:hint="cs"/>
                 <w:b w:val="0"/>
                 <w:bCs w:val="0"/>
                 <w:noProof/>
@@ -943,7 +897,7 @@
             </w:r>
             <w:r>
               <w:rPr>
-                <w:rFonts w:cs="Times New Roman"/>
+                <w:rFonts w:ascii="Didot" w:hAnsi="Didot" w:cs="Didot" w:hint="cs"/>
                 <w:b w:val="0"/>
                 <w:bCs w:val="0"/>
                 <w:noProof/>
@@ -953,7 +907,7 @@
             </w:r>
             <w:r>
               <w:rPr>
-                <w:rFonts w:cs="Times New Roman"/>
+                <w:rFonts w:ascii="Didot" w:hAnsi="Didot" w:cs="Didot" w:hint="cs"/>
                 <w:b w:val="0"/>
                 <w:bCs w:val="0"/>
                 <w:noProof/>
@@ -963,7 +917,7 @@
             </w:r>
             <w:r>
               <w:rPr>
-                <w:rFonts w:cs="Times New Roman"/>
+                <w:rFonts w:ascii="Didot" w:hAnsi="Didot" w:cs="Didot" w:hint="cs"/>
                 <w:b w:val="0"/>
                 <w:bCs w:val="0"/>
                 <w:noProof/>
@@ -973,7 +927,7 @@
             </w:r>
             <w:r>
               <w:rPr>
-                <w:rFonts w:cs="Times New Roman"/>
+                <w:rFonts w:ascii="Didot" w:hAnsi="Didot" w:cs="Didot" w:hint="cs"/>
                 <w:b w:val="0"/>
                 <w:bCs w:val="0"/>
                 <w:noProof/>
@@ -982,7 +936,7 @@
             </w:r>
             <w:r>
               <w:rPr>
-                <w:rFonts w:cs="Times New Roman"/>
+                <w:rFonts w:ascii="Didot" w:hAnsi="Didot" w:cs="Didot" w:hint="cs"/>
                 <w:b w:val="0"/>
                 <w:bCs w:val="0"/>
                 <w:noProof/>
@@ -992,7 +946,7 @@
             </w:r>
             <w:r>
               <w:rPr>
-                <w:rFonts w:cs="Times New Roman"/>
+                <w:rFonts w:ascii="Didot" w:hAnsi="Didot" w:cs="Didot" w:hint="cs"/>
                 <w:b w:val="0"/>
                 <w:bCs w:val="0"/>
                 <w:noProof/>
@@ -1002,7 +956,7 @@
             </w:r>
             <w:r>
               <w:rPr>
-                <w:rFonts w:cs="Times New Roman"/>
+                <w:rFonts w:ascii="Didot" w:hAnsi="Didot" w:cs="Didot" w:hint="cs"/>
                 <w:b w:val="0"/>
                 <w:bCs w:val="0"/>
                 <w:noProof/>
@@ -1019,7 +973,7 @@
               <w:tab w:val="right" w:leader="dot" w:pos="8772"/>
             </w:tabs>
             <w:rPr>
-              <w:rFonts w:cs="Times New Roman"/>
+              <w:rFonts w:ascii="Didot" w:hAnsi="Didot" w:cs="Didot" w:hint="cs"/>
               <w:b w:val="0"/>
               <w:bCs w:val="0"/>
               <w:smallCaps w:val="0"/>
@@ -1032,7 +986,7 @@
             <w:r>
               <w:rPr>
                 <w:rStyle w:val="Hyperlink"/>
-                <w:rFonts w:cs="Times New Roman"/>
+                <w:rFonts w:ascii="Didot" w:hAnsi="Didot" w:cs="Didot" w:hint="cs"/>
                 <w:b w:val="0"/>
                 <w:bCs w:val="0"/>
                 <w:noProof/>
@@ -1043,7 +997,7 @@
             </w:r>
             <w:r>
               <w:rPr>
-                <w:rFonts w:cs="Times New Roman"/>
+                <w:rFonts w:ascii="Didot" w:hAnsi="Didot" w:cs="Didot" w:hint="cs"/>
                 <w:b w:val="0"/>
                 <w:bCs w:val="0"/>
                 <w:noProof/>
@@ -1053,7 +1007,7 @@
             </w:r>
             <w:r>
               <w:rPr>
-                <w:rFonts w:cs="Times New Roman"/>
+                <w:rFonts w:ascii="Didot" w:hAnsi="Didot" w:cs="Didot" w:hint="cs"/>
                 <w:b w:val="0"/>
                 <w:bCs w:val="0"/>
                 <w:noProof/>
@@ -1063,7 +1017,7 @@
             </w:r>
             <w:r>
               <w:rPr>
-                <w:rFonts w:cs="Times New Roman"/>
+                <w:rFonts w:ascii="Didot" w:hAnsi="Didot" w:cs="Didot" w:hint="cs"/>
                 <w:b w:val="0"/>
                 <w:bCs w:val="0"/>
                 <w:noProof/>
@@ -1073,7 +1027,7 @@
             </w:r>
             <w:r>
               <w:rPr>
-                <w:rFonts w:cs="Times New Roman"/>
+                <w:rFonts w:ascii="Didot" w:hAnsi="Didot" w:cs="Didot" w:hint="cs"/>
                 <w:b w:val="0"/>
                 <w:bCs w:val="0"/>
                 <w:noProof/>
@@ -1082,7 +1036,7 @@
             </w:r>
             <w:r>
               <w:rPr>
-                <w:rFonts w:cs="Times New Roman"/>
+                <w:rFonts w:ascii="Didot" w:hAnsi="Didot" w:cs="Didot" w:hint="cs"/>
                 <w:b w:val="0"/>
                 <w:bCs w:val="0"/>
                 <w:noProof/>
@@ -1092,7 +1046,7 @@
             </w:r>
             <w:r>
               <w:rPr>
-                <w:rFonts w:cs="Times New Roman"/>
+                <w:rFonts w:ascii="Didot" w:hAnsi="Didot" w:cs="Didot" w:hint="cs"/>
                 <w:b w:val="0"/>
                 <w:bCs w:val="0"/>
                 <w:noProof/>
@@ -1102,7 +1056,7 @@
             </w:r>
             <w:r>
               <w:rPr>
-                <w:rFonts w:cs="Times New Roman"/>
+                <w:rFonts w:ascii="Didot" w:hAnsi="Didot" w:cs="Didot" w:hint="cs"/>
                 <w:b w:val="0"/>
                 <w:bCs w:val="0"/>
                 <w:noProof/>
@@ -1119,7 +1073,7 @@
               <w:tab w:val="right" w:leader="dot" w:pos="8772"/>
             </w:tabs>
             <w:rPr>
-              <w:rFonts w:cs="Times New Roman"/>
+              <w:rFonts w:ascii="Didot" w:hAnsi="Didot" w:cs="Didot" w:hint="cs"/>
               <w:caps w:val="0"/>
               <w:noProof/>
               <w:sz w:val="24"/>
@@ -1131,7 +1085,7 @@
             <w:r>
               <w:rPr>
                 <w:rStyle w:val="Hyperlink"/>
-                <w:rFonts w:cs="Times New Roman"/>
+                <w:rFonts w:ascii="Didot" w:hAnsi="Didot" w:cs="Didot" w:hint="cs"/>
                 <w:noProof/>
                 <w:u w:val="none"/>
                 <w:lang w:val="pt-BR"/>
@@ -1140,7 +1094,7 @@
             </w:r>
             <w:r>
               <w:rPr>
-                <w:rFonts w:cs="Times New Roman"/>
+                <w:rFonts w:ascii="Didot" w:hAnsi="Didot" w:cs="Didot" w:hint="cs"/>
                 <w:noProof/>
                 <w:webHidden/>
                 <w:u w:val="none"/>
@@ -1149,7 +1103,7 @@
             </w:r>
             <w:r>
               <w:rPr>
-                <w:rFonts w:cs="Times New Roman"/>
+                <w:rFonts w:ascii="Didot" w:hAnsi="Didot" w:cs="Didot" w:hint="cs"/>
                 <w:noProof/>
                 <w:webHidden/>
                 <w:u w:val="none"/>
@@ -1158,7 +1112,7 @@
             </w:r>
             <w:r>
               <w:rPr>
-                <w:rFonts w:cs="Times New Roman"/>
+                <w:rFonts w:ascii="Didot" w:hAnsi="Didot" w:cs="Didot" w:hint="cs"/>
                 <w:noProof/>
                 <w:webHidden/>
                 <w:u w:val="none"/>
@@ -1167,7 +1121,7 @@
             </w:r>
             <w:r>
               <w:rPr>
-                <w:rFonts w:cs="Times New Roman"/>
+                <w:rFonts w:ascii="Didot" w:hAnsi="Didot" w:cs="Didot" w:hint="cs"/>
                 <w:noProof/>
                 <w:webHidden/>
                 <w:u w:val="none"/>
@@ -1175,7 +1129,7 @@
             </w:r>
             <w:r>
               <w:rPr>
-                <w:rFonts w:cs="Times New Roman"/>
+                <w:rFonts w:ascii="Didot" w:hAnsi="Didot" w:cs="Didot" w:hint="cs"/>
                 <w:noProof/>
                 <w:webHidden/>
                 <w:u w:val="none"/>
@@ -1184,7 +1138,7 @@
             </w:r>
             <w:r>
               <w:rPr>
-                <w:rFonts w:cs="Times New Roman"/>
+                <w:rFonts w:ascii="Didot" w:hAnsi="Didot" w:cs="Didot" w:hint="cs"/>
                 <w:noProof/>
                 <w:webHidden/>
                 <w:u w:val="none"/>
@@ -1193,7 +1147,7 @@
             </w:r>
             <w:r>
               <w:rPr>
-                <w:rFonts w:cs="Times New Roman"/>
+                <w:rFonts w:ascii="Didot" w:hAnsi="Didot" w:cs="Didot" w:hint="cs"/>
                 <w:noProof/>
                 <w:webHidden/>
                 <w:u w:val="none"/>
@@ -1209,7 +1163,7 @@
               <w:tab w:val="right" w:leader="dot" w:pos="8772"/>
             </w:tabs>
             <w:rPr>
-              <w:rFonts w:cs="Times New Roman"/>
+              <w:rFonts w:ascii="Didot" w:hAnsi="Didot" w:cs="Didot" w:hint="cs"/>
               <w:b w:val="0"/>
               <w:bCs w:val="0"/>
               <w:smallCaps w:val="0"/>
@@ -1222,7 +1176,7 @@
             <w:r>
               <w:rPr>
                 <w:rStyle w:val="Hyperlink"/>
-                <w:rFonts w:cs="Times New Roman"/>
+                <w:rFonts w:ascii="Didot" w:hAnsi="Didot" w:cs="Didot" w:hint="cs"/>
                 <w:b w:val="0"/>
                 <w:bCs w:val="0"/>
                 <w:noProof/>
@@ -1232,7 +1186,7 @@
             </w:r>
             <w:r>
               <w:rPr>
-                <w:rFonts w:cs="Times New Roman"/>
+                <w:rFonts w:ascii="Didot" w:hAnsi="Didot" w:cs="Didot" w:hint="cs"/>
                 <w:b w:val="0"/>
                 <w:bCs w:val="0"/>
                 <w:noProof/>
@@ -1242,7 +1196,7 @@
             </w:r>
             <w:r>
               <w:rPr>
-                <w:rFonts w:cs="Times New Roman"/>
+                <w:rFonts w:ascii="Didot" w:hAnsi="Didot" w:cs="Didot" w:hint="cs"/>
                 <w:b w:val="0"/>
                 <w:bCs w:val="0"/>
                 <w:noProof/>
@@ -1252,7 +1206,7 @@
             </w:r>
             <w:r>
               <w:rPr>
-                <w:rFonts w:cs="Times New Roman"/>
+                <w:rFonts w:ascii="Didot" w:hAnsi="Didot" w:cs="Didot" w:hint="cs"/>
                 <w:b w:val="0"/>
                 <w:bCs w:val="0"/>
                 <w:noProof/>
@@ -1262,7 +1216,7 @@
             </w:r>
             <w:r>
               <w:rPr>
-                <w:rFonts w:cs="Times New Roman"/>
+                <w:rFonts w:ascii="Didot" w:hAnsi="Didot" w:cs="Didot" w:hint="cs"/>
                 <w:b w:val="0"/>
                 <w:bCs w:val="0"/>
                 <w:noProof/>
@@ -1271,7 +1225,7 @@
             </w:r>
             <w:r>
               <w:rPr>
-                <w:rFonts w:cs="Times New Roman"/>
+                <w:rFonts w:ascii="Didot" w:hAnsi="Didot" w:cs="Didot" w:hint="cs"/>
                 <w:b w:val="0"/>
                 <w:bCs w:val="0"/>
                 <w:noProof/>
@@ -1281,7 +1235,7 @@
             </w:r>
             <w:r>
               <w:rPr>
-                <w:rFonts w:cs="Times New Roman"/>
+                <w:rFonts w:ascii="Didot" w:hAnsi="Didot" w:cs="Didot" w:hint="cs"/>
                 <w:b w:val="0"/>
                 <w:bCs w:val="0"/>
                 <w:noProof/>
@@ -1291,7 +1245,7 @@
             </w:r>
             <w:r>
               <w:rPr>
-                <w:rFonts w:cs="Times New Roman"/>
+                <w:rFonts w:ascii="Didot" w:hAnsi="Didot" w:cs="Didot" w:hint="cs"/>
                 <w:b w:val="0"/>
                 <w:bCs w:val="0"/>
                 <w:noProof/>
@@ -1308,7 +1262,7 @@
               <w:tab w:val="right" w:leader="dot" w:pos="8772"/>
             </w:tabs>
             <w:rPr>
-              <w:rFonts w:cs="Times New Roman"/>
+              <w:rFonts w:ascii="Didot" w:hAnsi="Didot" w:cs="Didot" w:hint="cs"/>
               <w:b w:val="0"/>
               <w:bCs w:val="0"/>
               <w:smallCaps w:val="0"/>
@@ -1321,7 +1275,7 @@
             <w:r>
               <w:rPr>
                 <w:rStyle w:val="Hyperlink"/>
-                <w:rFonts w:cs="Times New Roman"/>
+                <w:rFonts w:ascii="Didot" w:hAnsi="Didot" w:cs="Didot" w:hint="cs"/>
                 <w:b w:val="0"/>
                 <w:bCs w:val="0"/>
                 <w:noProof/>
@@ -1331,7 +1285,7 @@
             </w:r>
             <w:r>
               <w:rPr>
-                <w:rFonts w:cs="Times New Roman"/>
+                <w:rFonts w:ascii="Didot" w:hAnsi="Didot" w:cs="Didot" w:hint="cs"/>
                 <w:b w:val="0"/>
                 <w:bCs w:val="0"/>
                 <w:noProof/>
@@ -1341,7 +1295,7 @@
             </w:r>
             <w:r>
               <w:rPr>
-                <w:rFonts w:cs="Times New Roman"/>
+                <w:rFonts w:ascii="Didot" w:hAnsi="Didot" w:cs="Didot" w:hint="cs"/>
                 <w:b w:val="0"/>
                 <w:bCs w:val="0"/>
                 <w:noProof/>
@@ -1351,7 +1305,7 @@
             </w:r>
             <w:r>
               <w:rPr>
-                <w:rFonts w:cs="Times New Roman"/>
+                <w:rFonts w:ascii="Didot" w:hAnsi="Didot" w:cs="Didot" w:hint="cs"/>
                 <w:b w:val="0"/>
                 <w:bCs w:val="0"/>
                 <w:noProof/>
@@ -1361,7 +1315,7 @@
             </w:r>
             <w:r>
               <w:rPr>
-                <w:rFonts w:cs="Times New Roman"/>
+                <w:rFonts w:ascii="Didot" w:hAnsi="Didot" w:cs="Didot" w:hint="cs"/>
                 <w:b w:val="0"/>
                 <w:bCs w:val="0"/>
                 <w:noProof/>
@@ -1370,7 +1324,7 @@
             </w:r>
             <w:r>
               <w:rPr>
-                <w:rFonts w:cs="Times New Roman"/>
+                <w:rFonts w:ascii="Didot" w:hAnsi="Didot" w:cs="Didot" w:hint="cs"/>
                 <w:b w:val="0"/>
                 <w:bCs w:val="0"/>
                 <w:noProof/>
@@ -1380,7 +1334,7 @@
             </w:r>
             <w:r>
               <w:rPr>
-                <w:rFonts w:cs="Times New Roman"/>
+                <w:rFonts w:ascii="Didot" w:hAnsi="Didot" w:cs="Didot" w:hint="cs"/>
                 <w:b w:val="0"/>
                 <w:bCs w:val="0"/>
                 <w:noProof/>
@@ -1390,7 +1344,7 @@
             </w:r>
             <w:r>
               <w:rPr>
-                <w:rFonts w:cs="Times New Roman"/>
+                <w:rFonts w:ascii="Didot" w:hAnsi="Didot" w:cs="Didot" w:hint="cs"/>
                 <w:b w:val="0"/>
                 <w:bCs w:val="0"/>
                 <w:noProof/>
@@ -1407,7 +1361,7 @@
               <w:tab w:val="right" w:leader="dot" w:pos="8772"/>
             </w:tabs>
             <w:rPr>
-              <w:rFonts w:cs="Times New Roman"/>
+              <w:rFonts w:ascii="Didot" w:hAnsi="Didot" w:cs="Didot" w:hint="cs"/>
               <w:b w:val="0"/>
               <w:bCs w:val="0"/>
               <w:smallCaps w:val="0"/>
@@ -1420,7 +1374,7 @@
             <w:r>
               <w:rPr>
                 <w:rStyle w:val="Hyperlink"/>
-                <w:rFonts w:cs="Times New Roman"/>
+                <w:rFonts w:ascii="Didot" w:hAnsi="Didot" w:cs="Didot" w:hint="cs"/>
                 <w:b w:val="0"/>
                 <w:bCs w:val="0"/>
                 <w:noProof/>
@@ -1431,7 +1385,7 @@
             </w:r>
             <w:r>
               <w:rPr>
-                <w:rFonts w:cs="Times New Roman"/>
+                <w:rFonts w:ascii="Didot" w:hAnsi="Didot" w:cs="Didot" w:hint="cs"/>
                 <w:b w:val="0"/>
                 <w:bCs w:val="0"/>
                 <w:noProof/>
@@ -1441,7 +1395,7 @@
             </w:r>
             <w:r>
               <w:rPr>
-                <w:rFonts w:cs="Times New Roman"/>
+                <w:rFonts w:ascii="Didot" w:hAnsi="Didot" w:cs="Didot" w:hint="cs"/>
                 <w:b w:val="0"/>
                 <w:bCs w:val="0"/>
                 <w:noProof/>
@@ -1451,7 +1405,7 @@
             </w:r>
             <w:r>
               <w:rPr>
-                <w:rFonts w:cs="Times New Roman"/>
+                <w:rFonts w:ascii="Didot" w:hAnsi="Didot" w:cs="Didot" w:hint="cs"/>
                 <w:b w:val="0"/>
                 <w:bCs w:val="0"/>
                 <w:noProof/>
@@ -1461,7 +1415,7 @@
             </w:r>
             <w:r>
               <w:rPr>
-                <w:rFonts w:cs="Times New Roman"/>
+                <w:rFonts w:ascii="Didot" w:hAnsi="Didot" w:cs="Didot" w:hint="cs"/>
                 <w:b w:val="0"/>
                 <w:bCs w:val="0"/>
                 <w:noProof/>
@@ -1470,7 +1424,7 @@
             </w:r>
             <w:r>
               <w:rPr>
-                <w:rFonts w:cs="Times New Roman"/>
+                <w:rFonts w:ascii="Didot" w:hAnsi="Didot" w:cs="Didot" w:hint="cs"/>
                 <w:b w:val="0"/>
                 <w:bCs w:val="0"/>
                 <w:noProof/>
@@ -1480,7 +1434,7 @@
             </w:r>
             <w:r>
               <w:rPr>
-                <w:rFonts w:cs="Times New Roman"/>
+                <w:rFonts w:ascii="Didot" w:hAnsi="Didot" w:cs="Didot" w:hint="cs"/>
                 <w:b w:val="0"/>
                 <w:bCs w:val="0"/>
                 <w:noProof/>
@@ -1490,7 +1444,7 @@
             </w:r>
             <w:r>
               <w:rPr>
-                <w:rFonts w:cs="Times New Roman"/>
+                <w:rFonts w:ascii="Didot" w:hAnsi="Didot" w:cs="Didot" w:hint="cs"/>
                 <w:b w:val="0"/>
                 <w:bCs w:val="0"/>
                 <w:noProof/>
@@ -1507,7 +1461,7 @@
               <w:tab w:val="right" w:leader="dot" w:pos="8772"/>
             </w:tabs>
             <w:rPr>
-              <w:rFonts w:cs="Times New Roman"/>
+              <w:rFonts w:ascii="Didot" w:hAnsi="Didot" w:cs="Didot" w:hint="cs"/>
               <w:caps w:val="0"/>
               <w:noProof/>
               <w:sz w:val="24"/>
@@ -1519,7 +1473,7 @@
             <w:r>
               <w:rPr>
                 <w:rStyle w:val="Hyperlink"/>
-                <w:rFonts w:cs="Times New Roman"/>
+                <w:rFonts w:ascii="Didot" w:hAnsi="Didot" w:cs="Didot" w:hint="cs"/>
                 <w:noProof/>
                 <w:u w:val="none"/>
               </w:rPr>
@@ -1527,7 +1481,7 @@
             </w:r>
             <w:r>
               <w:rPr>
-                <w:rFonts w:cs="Times New Roman"/>
+                <w:rFonts w:ascii="Didot" w:hAnsi="Didot" w:cs="Didot" w:hint="cs"/>
                 <w:noProof/>
                 <w:webHidden/>
                 <w:u w:val="none"/>
@@ -1536,7 +1490,7 @@
             </w:r>
             <w:r>
               <w:rPr>
-                <w:rFonts w:cs="Times New Roman"/>
+                <w:rFonts w:ascii="Didot" w:hAnsi="Didot" w:cs="Didot" w:hint="cs"/>
                 <w:noProof/>
                 <w:webHidden/>
                 <w:u w:val="none"/>
@@ -1545,7 +1499,7 @@
             </w:r>
             <w:r>
               <w:rPr>
-                <w:rFonts w:cs="Times New Roman"/>
+                <w:rFonts w:ascii="Didot" w:hAnsi="Didot" w:cs="Didot" w:hint="cs"/>
                 <w:noProof/>
                 <w:webHidden/>
                 <w:u w:val="none"/>
@@ -1554,7 +1508,7 @@
             </w:r>
             <w:r>
               <w:rPr>
-                <w:rFonts w:cs="Times New Roman"/>
+                <w:rFonts w:ascii="Didot" w:hAnsi="Didot" w:cs="Didot" w:hint="cs"/>
                 <w:noProof/>
                 <w:webHidden/>
                 <w:u w:val="none"/>
@@ -1562,7 +1516,7 @@
             </w:r>
             <w:r>
               <w:rPr>
-                <w:rFonts w:cs="Times New Roman"/>
+                <w:rFonts w:ascii="Didot" w:hAnsi="Didot" w:cs="Didot" w:hint="cs"/>
                 <w:noProof/>
                 <w:webHidden/>
                 <w:u w:val="none"/>
@@ -1571,7 +1525,7 @@
             </w:r>
             <w:r>
               <w:rPr>
-                <w:rFonts w:cs="Times New Roman"/>
+                <w:rFonts w:ascii="Didot" w:hAnsi="Didot" w:cs="Didot" w:hint="cs"/>
                 <w:noProof/>
                 <w:webHidden/>
                 <w:u w:val="none"/>
@@ -1580,7 +1534,7 @@
             </w:r>
             <w:r>
               <w:rPr>
-                <w:rFonts w:cs="Times New Roman"/>
+                <w:rFonts w:ascii="Didot" w:hAnsi="Didot" w:cs="Didot" w:hint="cs"/>
                 <w:noProof/>
                 <w:webHidden/>
                 <w:u w:val="none"/>
@@ -1596,7 +1550,7 @@
               <w:tab w:val="right" w:leader="dot" w:pos="8772"/>
             </w:tabs>
             <w:rPr>
-              <w:rFonts w:cs="Times New Roman"/>
+              <w:rFonts w:ascii="Didot" w:hAnsi="Didot" w:cs="Didot" w:hint="cs"/>
               <w:b w:val="0"/>
               <w:bCs w:val="0"/>
               <w:smallCaps w:val="0"/>
@@ -1609,7 +1563,7 @@
             <w:r>
               <w:rPr>
                 <w:rStyle w:val="Hyperlink"/>
-                <w:rFonts w:cs="Times New Roman"/>
+                <w:rFonts w:ascii="Didot" w:hAnsi="Didot" w:cs="Didot" w:hint="cs"/>
                 <w:b w:val="0"/>
                 <w:bCs w:val="0"/>
                 <w:noProof/>
@@ -1620,7 +1574,7 @@
             </w:r>
             <w:r>
               <w:rPr>
-                <w:rFonts w:cs="Times New Roman"/>
+                <w:rFonts w:ascii="Didot" w:hAnsi="Didot" w:cs="Didot" w:hint="cs"/>
                 <w:b w:val="0"/>
                 <w:bCs w:val="0"/>
                 <w:noProof/>
@@ -1630,7 +1584,7 @@
             </w:r>
             <w:r>
               <w:rPr>
-                <w:rFonts w:cs="Times New Roman"/>
+                <w:rFonts w:ascii="Didot" w:hAnsi="Didot" w:cs="Didot" w:hint="cs"/>
                 <w:b w:val="0"/>
                 <w:bCs w:val="0"/>
                 <w:noProof/>
@@ -1640,7 +1594,7 @@
             </w:r>
             <w:r>
               <w:rPr>
-                <w:rFonts w:cs="Times New Roman"/>
+                <w:rFonts w:ascii="Didot" w:hAnsi="Didot" w:cs="Didot" w:hint="cs"/>
                 <w:b w:val="0"/>
                 <w:bCs w:val="0"/>
                 <w:noProof/>
@@ -1650,7 +1604,7 @@
             </w:r>
             <w:r>
               <w:rPr>
-                <w:rFonts w:cs="Times New Roman"/>
+                <w:rFonts w:ascii="Didot" w:hAnsi="Didot" w:cs="Didot" w:hint="cs"/>
                 <w:b w:val="0"/>
                 <w:bCs w:val="0"/>
                 <w:noProof/>
@@ -1659,7 +1613,7 @@
             </w:r>
             <w:r>
               <w:rPr>
-                <w:rFonts w:cs="Times New Roman"/>
+                <w:rFonts w:ascii="Didot" w:hAnsi="Didot" w:cs="Didot" w:hint="cs"/>
                 <w:b w:val="0"/>
                 <w:bCs w:val="0"/>
                 <w:noProof/>
@@ -1669,7 +1623,7 @@
             </w:r>
             <w:r>
               <w:rPr>
-                <w:rFonts w:cs="Times New Roman"/>
+                <w:rFonts w:ascii="Didot" w:hAnsi="Didot" w:cs="Didot" w:hint="cs"/>
                 <w:b w:val="0"/>
                 <w:bCs w:val="0"/>
                 <w:noProof/>
@@ -1679,7 +1633,7 @@
             </w:r>
             <w:r>
               <w:rPr>
-                <w:rFonts w:cs="Times New Roman"/>
+                <w:rFonts w:ascii="Didot" w:hAnsi="Didot" w:cs="Didot" w:hint="cs"/>
                 <w:b w:val="0"/>
                 <w:bCs w:val="0"/>
                 <w:noProof/>
@@ -1696,7 +1650,7 @@
               <w:tab w:val="right" w:leader="dot" w:pos="8772"/>
             </w:tabs>
             <w:rPr>
-              <w:rFonts w:cs="Times New Roman"/>
+              <w:rFonts w:ascii="Didot" w:hAnsi="Didot" w:cs="Didot" w:hint="cs"/>
               <w:b w:val="0"/>
               <w:bCs w:val="0"/>
               <w:smallCaps w:val="0"/>
@@ -1709,7 +1663,7 @@
             <w:r>
               <w:rPr>
                 <w:rStyle w:val="Hyperlink"/>
-                <w:rFonts w:cs="Times New Roman"/>
+                <w:rFonts w:ascii="Didot" w:hAnsi="Didot" w:cs="Didot" w:hint="cs"/>
                 <w:b w:val="0"/>
                 <w:bCs w:val="0"/>
                 <w:noProof/>
@@ -1720,7 +1674,7 @@
             </w:r>
             <w:r>
               <w:rPr>
-                <w:rFonts w:cs="Times New Roman"/>
+                <w:rFonts w:ascii="Didot" w:hAnsi="Didot" w:cs="Didot" w:hint="cs"/>
                 <w:b w:val="0"/>
                 <w:bCs w:val="0"/>
                 <w:noProof/>
@@ -1730,7 +1684,7 @@
             </w:r>
             <w:r>
               <w:rPr>
-                <w:rFonts w:cs="Times New Roman"/>
+                <w:rFonts w:ascii="Didot" w:hAnsi="Didot" w:cs="Didot" w:hint="cs"/>
                 <w:b w:val="0"/>
                 <w:bCs w:val="0"/>
                 <w:noProof/>
@@ -1740,7 +1694,7 @@
             </w:r>
             <w:r>
               <w:rPr>
-                <w:rFonts w:cs="Times New Roman"/>
+                <w:rFonts w:ascii="Didot" w:hAnsi="Didot" w:cs="Didot" w:hint="cs"/>
                 <w:b w:val="0"/>
                 <w:bCs w:val="0"/>
                 <w:noProof/>
@@ -1750,7 +1704,7 @@
             </w:r>
             <w:r>
               <w:rPr>
-                <w:rFonts w:cs="Times New Roman"/>
+                <w:rFonts w:ascii="Didot" w:hAnsi="Didot" w:cs="Didot" w:hint="cs"/>
                 <w:b w:val="0"/>
                 <w:bCs w:val="0"/>
                 <w:noProof/>
@@ -1759,7 +1713,7 @@
             </w:r>
             <w:r>
               <w:rPr>
-                <w:rFonts w:cs="Times New Roman"/>
+                <w:rFonts w:ascii="Didot" w:hAnsi="Didot" w:cs="Didot" w:hint="cs"/>
                 <w:b w:val="0"/>
                 <w:bCs w:val="0"/>
                 <w:noProof/>
@@ -1769,7 +1723,7 @@
             </w:r>
             <w:r>
               <w:rPr>
-                <w:rFonts w:cs="Times New Roman"/>
+                <w:rFonts w:ascii="Didot" w:hAnsi="Didot" w:cs="Didot" w:hint="cs"/>
                 <w:b w:val="0"/>
                 <w:bCs w:val="0"/>
                 <w:noProof/>
@@ -1779,7 +1733,7 @@
             </w:r>
             <w:r>
               <w:rPr>
-                <w:rFonts w:cs="Times New Roman"/>
+                <w:rFonts w:ascii="Didot" w:hAnsi="Didot" w:cs="Didot" w:hint="cs"/>
                 <w:b w:val="0"/>
                 <w:bCs w:val="0"/>
                 <w:noProof/>
@@ -1796,7 +1750,7 @@
               <w:tab w:val="right" w:leader="dot" w:pos="8772"/>
             </w:tabs>
             <w:rPr>
-              <w:rFonts w:cs="Times New Roman"/>
+              <w:rFonts w:ascii="Didot" w:hAnsi="Didot" w:cs="Didot" w:hint="cs"/>
               <w:b w:val="0"/>
               <w:bCs w:val="0"/>
               <w:smallCaps w:val="0"/>
@@ -1809,7 +1763,7 @@
             <w:r>
               <w:rPr>
                 <w:rStyle w:val="Hyperlink"/>
-                <w:rFonts w:cs="Times New Roman"/>
+                <w:rFonts w:ascii="Didot" w:hAnsi="Didot" w:cs="Didot" w:hint="cs"/>
                 <w:b w:val="0"/>
                 <w:bCs w:val="0"/>
                 <w:noProof/>
@@ -1819,7 +1773,7 @@
             </w:r>
             <w:r>
               <w:rPr>
-                <w:rFonts w:cs="Times New Roman"/>
+                <w:rFonts w:ascii="Didot" w:hAnsi="Didot" w:cs="Didot" w:hint="cs"/>
                 <w:b w:val="0"/>
                 <w:bCs w:val="0"/>
                 <w:noProof/>
@@ -1829,7 +1783,7 @@
             </w:r>
             <w:r>
               <w:rPr>
-                <w:rFonts w:cs="Times New Roman"/>
+                <w:rFonts w:ascii="Didot" w:hAnsi="Didot" w:cs="Didot" w:hint="cs"/>
                 <w:b w:val="0"/>
                 <w:bCs w:val="0"/>
                 <w:noProof/>
@@ -1839,7 +1793,7 @@
             </w:r>
             <w:r>
               <w:rPr>
-                <w:rFonts w:cs="Times New Roman"/>
+                <w:rFonts w:ascii="Didot" w:hAnsi="Didot" w:cs="Didot" w:hint="cs"/>
                 <w:b w:val="0"/>
                 <w:bCs w:val="0"/>
                 <w:noProof/>
@@ -1849,7 +1803,7 @@
             </w:r>
             <w:r>
               <w:rPr>
-                <w:rFonts w:cs="Times New Roman"/>
+                <w:rFonts w:ascii="Didot" w:hAnsi="Didot" w:cs="Didot" w:hint="cs"/>
                 <w:b w:val="0"/>
                 <w:bCs w:val="0"/>
                 <w:noProof/>
@@ -1858,7 +1812,7 @@
             </w:r>
             <w:r>
               <w:rPr>
-                <w:rFonts w:cs="Times New Roman"/>
+                <w:rFonts w:ascii="Didot" w:hAnsi="Didot" w:cs="Didot" w:hint="cs"/>
                 <w:b w:val="0"/>
                 <w:bCs w:val="0"/>
                 <w:noProof/>
@@ -1868,7 +1822,7 @@
             </w:r>
             <w:r>
               <w:rPr>
-                <w:rFonts w:cs="Times New Roman"/>
+                <w:rFonts w:ascii="Didot" w:hAnsi="Didot" w:cs="Didot" w:hint="cs"/>
                 <w:b w:val="0"/>
                 <w:bCs w:val="0"/>
                 <w:noProof/>
@@ -1878,7 +1832,7 @@
             </w:r>
             <w:r>
               <w:rPr>
-                <w:rFonts w:cs="Times New Roman"/>
+                <w:rFonts w:ascii="Didot" w:hAnsi="Didot" w:cs="Didot" w:hint="cs"/>
                 <w:b w:val="0"/>
                 <w:bCs w:val="0"/>
                 <w:noProof/>
@@ -1895,7 +1849,7 @@
               <w:tab w:val="right" w:leader="dot" w:pos="8772"/>
             </w:tabs>
             <w:rPr>
-              <w:rFonts w:cs="Times New Roman"/>
+              <w:rFonts w:ascii="Didot" w:hAnsi="Didot" w:cs="Didot" w:hint="cs"/>
               <w:caps w:val="0"/>
               <w:noProof/>
               <w:sz w:val="24"/>
@@ -1907,7 +1861,7 @@
             <w:r>
               <w:rPr>
                 <w:rStyle w:val="Hyperlink"/>
-                <w:rFonts w:cs="Times New Roman"/>
+                <w:rFonts w:ascii="Didot" w:hAnsi="Didot" w:cs="Didot" w:hint="cs"/>
                 <w:noProof/>
                 <w:u w:val="none"/>
                 <w:lang w:val="pt-BR"/>
@@ -1916,7 +1870,7 @@
             </w:r>
             <w:r>
               <w:rPr>
-                <w:rFonts w:cs="Times New Roman"/>
+                <w:rFonts w:ascii="Didot" w:hAnsi="Didot" w:cs="Didot" w:hint="cs"/>
                 <w:noProof/>
                 <w:webHidden/>
                 <w:u w:val="none"/>
@@ -1925,7 +1879,7 @@
             </w:r>
             <w:r>
               <w:rPr>
-                <w:rFonts w:cs="Times New Roman"/>
+                <w:rFonts w:ascii="Didot" w:hAnsi="Didot" w:cs="Didot" w:hint="cs"/>
                 <w:noProof/>
                 <w:webHidden/>
                 <w:u w:val="none"/>
@@ -1934,7 +1888,7 @@
             </w:r>
             <w:r>
               <w:rPr>
-                <w:rFonts w:cs="Times New Roman"/>
+                <w:rFonts w:ascii="Didot" w:hAnsi="Didot" w:cs="Didot" w:hint="cs"/>
                 <w:noProof/>
                 <w:webHidden/>
                 <w:u w:val="none"/>
@@ -1943,7 +1897,7 @@
             </w:r>
             <w:r>
               <w:rPr>
-                <w:rFonts w:cs="Times New Roman"/>
+                <w:rFonts w:ascii="Didot" w:hAnsi="Didot" w:cs="Didot" w:hint="cs"/>
                 <w:noProof/>
                 <w:webHidden/>
                 <w:u w:val="none"/>
@@ -1951,7 +1905,7 @@
             </w:r>
             <w:r>
               <w:rPr>
-                <w:rFonts w:cs="Times New Roman"/>
+                <w:rFonts w:ascii="Didot" w:hAnsi="Didot" w:cs="Didot" w:hint="cs"/>
                 <w:noProof/>
                 <w:webHidden/>
                 <w:u w:val="none"/>
@@ -1960,7 +1914,7 @@
             </w:r>
             <w:r>
               <w:rPr>
-                <w:rFonts w:cs="Times New Roman"/>
+                <w:rFonts w:ascii="Didot" w:hAnsi="Didot" w:cs="Didot" w:hint="cs"/>
                 <w:noProof/>
                 <w:webHidden/>
                 <w:u w:val="none"/>
@@ -1969,7 +1923,7 @@
             </w:r>
             <w:r>
               <w:rPr>
-                <w:rFonts w:cs="Times New Roman"/>
+                <w:rFonts w:ascii="Didot" w:hAnsi="Didot" w:cs="Didot" w:hint="cs"/>
                 <w:noProof/>
                 <w:webHidden/>
                 <w:u w:val="none"/>
@@ -1985,7 +1939,7 @@
               <w:tab w:val="right" w:leader="dot" w:pos="8772"/>
             </w:tabs>
             <w:rPr>
-              <w:rFonts w:cs="Times New Roman"/>
+              <w:rFonts w:ascii="Didot" w:hAnsi="Didot" w:cs="Didot" w:hint="cs"/>
               <w:caps w:val="0"/>
               <w:noProof/>
               <w:sz w:val="24"/>
@@ -1997,7 +1951,7 @@
             <w:r>
               <w:rPr>
                 <w:rStyle w:val="Hyperlink"/>
-                <w:rFonts w:cs="Times New Roman"/>
+                <w:rFonts w:ascii="Didot" w:hAnsi="Didot" w:cs="Didot" w:hint="cs"/>
                 <w:noProof/>
                 <w:u w:val="none"/>
                 <w:lang w:val="pt-BR"/>
@@ -2006,7 +1960,7 @@
             </w:r>
             <w:r>
               <w:rPr>
-                <w:rFonts w:cs="Times New Roman"/>
+                <w:rFonts w:ascii="Didot" w:hAnsi="Didot" w:cs="Didot" w:hint="cs"/>
                 <w:noProof/>
                 <w:webHidden/>
                 <w:u w:val="none"/>
@@ -2015,7 +1969,7 @@
             </w:r>
             <w:r>
               <w:rPr>
-                <w:rFonts w:cs="Times New Roman"/>
+                <w:rFonts w:ascii="Didot" w:hAnsi="Didot" w:cs="Didot" w:hint="cs"/>
                 <w:noProof/>
                 <w:webHidden/>
                 <w:u w:val="none"/>
@@ -2024,7 +1978,7 @@
             </w:r>
             <w:r>
               <w:rPr>
-                <w:rFonts w:cs="Times New Roman"/>
+                <w:rFonts w:ascii="Didot" w:hAnsi="Didot" w:cs="Didot" w:hint="cs"/>
                 <w:noProof/>
                 <w:webHidden/>
                 <w:u w:val="none"/>
@@ -2033,7 +1987,7 @@
             </w:r>
             <w:r>
               <w:rPr>
-                <w:rFonts w:cs="Times New Roman"/>
+                <w:rFonts w:ascii="Didot" w:hAnsi="Didot" w:cs="Didot" w:hint="cs"/>
                 <w:noProof/>
                 <w:webHidden/>
                 <w:u w:val="none"/>
@@ -2041,7 +1995,7 @@
             </w:r>
             <w:r>
               <w:rPr>
-                <w:rFonts w:cs="Times New Roman"/>
+                <w:rFonts w:ascii="Didot" w:hAnsi="Didot" w:cs="Didot" w:hint="cs"/>
                 <w:noProof/>
                 <w:webHidden/>
                 <w:u w:val="none"/>
@@ -2050,7 +2004,7 @@
             </w:r>
             <w:r>
               <w:rPr>
-                <w:rFonts w:cs="Times New Roman"/>
+                <w:rFonts w:ascii="Didot" w:hAnsi="Didot" w:cs="Didot" w:hint="cs"/>
                 <w:noProof/>
                 <w:webHidden/>
                 <w:u w:val="none"/>
@@ -2059,7 +2013,7 @@
             </w:r>
             <w:r>
               <w:rPr>
-                <w:rFonts w:cs="Times New Roman"/>
+                <w:rFonts w:ascii="Didot" w:hAnsi="Didot" w:cs="Didot" w:hint="cs"/>
                 <w:noProof/>
                 <w:webHidden/>
                 <w:u w:val="none"/>
@@ -2075,7 +2029,7 @@
               <w:tab w:val="right" w:leader="dot" w:pos="8772"/>
             </w:tabs>
             <w:rPr>
-              <w:rFonts w:cs="Times New Roman"/>
+              <w:rFonts w:ascii="Didot" w:hAnsi="Didot" w:cs="Didot" w:hint="cs"/>
               <w:caps w:val="0"/>
               <w:noProof/>
               <w:sz w:val="24"/>
@@ -2087,7 +2041,7 @@
             <w:r>
               <w:rPr>
                 <w:rStyle w:val="Hyperlink"/>
-                <w:rFonts w:cs="Times New Roman"/>
+                <w:rFonts w:ascii="Didot" w:hAnsi="Didot" w:cs="Didot" w:hint="cs"/>
                 <w:noProof/>
                 <w:u w:val="none"/>
                 <w:lang w:val="pt-BR"/>
@@ -2096,7 +2050,7 @@
             </w:r>
             <w:r>
               <w:rPr>
-                <w:rFonts w:cs="Times New Roman"/>
+                <w:rFonts w:ascii="Didot" w:hAnsi="Didot" w:cs="Didot" w:hint="cs"/>
                 <w:noProof/>
                 <w:webHidden/>
                 <w:u w:val="none"/>
@@ -2105,7 +2059,7 @@
             </w:r>
             <w:r>
               <w:rPr>
-                <w:rFonts w:cs="Times New Roman"/>
+                <w:rFonts w:ascii="Didot" w:hAnsi="Didot" w:cs="Didot" w:hint="cs"/>
                 <w:noProof/>
                 <w:webHidden/>
                 <w:u w:val="none"/>
@@ -2114,7 +2068,7 @@
             </w:r>
             <w:r>
               <w:rPr>
-                <w:rFonts w:cs="Times New Roman"/>
+                <w:rFonts w:ascii="Didot" w:hAnsi="Didot" w:cs="Didot" w:hint="cs"/>
                 <w:noProof/>
                 <w:webHidden/>
                 <w:u w:val="none"/>
@@ -2123,7 +2077,7 @@
             </w:r>
             <w:r>
               <w:rPr>
-                <w:rFonts w:cs="Times New Roman"/>
+                <w:rFonts w:ascii="Didot" w:hAnsi="Didot" w:cs="Didot" w:hint="cs"/>
                 <w:noProof/>
                 <w:webHidden/>
                 <w:u w:val="none"/>
@@ -2131,7 +2085,7 @@
             </w:r>
             <w:r>
               <w:rPr>
-                <w:rFonts w:cs="Times New Roman"/>
+                <w:rFonts w:ascii="Didot" w:hAnsi="Didot" w:cs="Didot" w:hint="cs"/>
                 <w:noProof/>
                 <w:webHidden/>
                 <w:u w:val="none"/>
@@ -2140,7 +2094,7 @@
             </w:r>
             <w:r>
               <w:rPr>
-                <w:rFonts w:cs="Times New Roman"/>
+                <w:rFonts w:ascii="Didot" w:hAnsi="Didot" w:cs="Didot" w:hint="cs"/>
                 <w:noProof/>
                 <w:webHidden/>
                 <w:u w:val="none"/>
@@ -2149,7 +2103,7 @@
             </w:r>
             <w:r>
               <w:rPr>
-                <w:rFonts w:cs="Times New Roman"/>
+                <w:rFonts w:ascii="Didot" w:hAnsi="Didot" w:cs="Didot" w:hint="cs"/>
                 <w:noProof/>
                 <w:webHidden/>
                 <w:u w:val="none"/>
@@ -2165,7 +2119,7 @@
               <w:tab w:val="right" w:leader="dot" w:pos="8772"/>
             </w:tabs>
             <w:rPr>
-              <w:rFonts w:cs="Times New Roman"/>
+              <w:rFonts w:ascii="Didot" w:hAnsi="Didot" w:cs="Didot" w:hint="cs"/>
               <w:caps w:val="0"/>
               <w:noProof/>
               <w:sz w:val="24"/>
@@ -2177,7 +2131,7 @@
             <w:r>
               <w:rPr>
                 <w:rStyle w:val="Hyperlink"/>
-                <w:rFonts w:cs="Times New Roman"/>
+                <w:rFonts w:ascii="Didot" w:hAnsi="Didot" w:cs="Didot" w:hint="cs"/>
                 <w:noProof/>
                 <w:u w:val="none"/>
               </w:rPr>
@@ -2185,7 +2139,7 @@
             </w:r>
             <w:r>
               <w:rPr>
-                <w:rFonts w:cs="Times New Roman"/>
+                <w:rFonts w:ascii="Didot" w:hAnsi="Didot" w:cs="Didot" w:hint="cs"/>
                 <w:noProof/>
                 <w:webHidden/>
                 <w:u w:val="none"/>
@@ -2194,7 +2148,7 @@
             </w:r>
             <w:r>
               <w:rPr>
-                <w:rFonts w:cs="Times New Roman"/>
+                <w:rFonts w:ascii="Didot" w:hAnsi="Didot" w:cs="Didot" w:hint="cs"/>
                 <w:noProof/>
                 <w:webHidden/>
                 <w:u w:val="none"/>
@@ -2203,7 +2157,7 @@
             </w:r>
             <w:r>
               <w:rPr>
-                <w:rFonts w:cs="Times New Roman"/>
+                <w:rFonts w:ascii="Didot" w:hAnsi="Didot" w:cs="Didot" w:hint="cs"/>
                 <w:noProof/>
                 <w:webHidden/>
                 <w:u w:val="none"/>
@@ -2212,7 +2166,7 @@
             </w:r>
             <w:r>
               <w:rPr>
-                <w:rFonts w:cs="Times New Roman"/>
+                <w:rFonts w:ascii="Didot" w:hAnsi="Didot" w:cs="Didot" w:hint="cs"/>
                 <w:noProof/>
                 <w:webHidden/>
                 <w:u w:val="none"/>
@@ -2220,7 +2174,7 @@
             </w:r>
             <w:r>
               <w:rPr>
-                <w:rFonts w:cs="Times New Roman"/>
+                <w:rFonts w:ascii="Didot" w:hAnsi="Didot" w:cs="Didot" w:hint="cs"/>
                 <w:noProof/>
                 <w:webHidden/>
                 <w:u w:val="none"/>
@@ -2229,7 +2183,7 @@
             </w:r>
             <w:r>
               <w:rPr>
-                <w:rFonts w:cs="Times New Roman"/>
+                <w:rFonts w:ascii="Didot" w:hAnsi="Didot" w:cs="Didot" w:hint="cs"/>
                 <w:noProof/>
                 <w:webHidden/>
                 <w:u w:val="none"/>
@@ -2238,7 +2192,7 @@
             </w:r>
             <w:r>
               <w:rPr>
-                <w:rFonts w:cs="Times New Roman"/>
+                <w:rFonts w:ascii="Didot" w:hAnsi="Didot" w:cs="Didot" w:hint="cs"/>
                 <w:noProof/>
                 <w:webHidden/>
                 <w:u w:val="none"/>
@@ -2254,7 +2208,7 @@
               <w:tab w:val="right" w:leader="dot" w:pos="8772"/>
             </w:tabs>
             <w:rPr>
-              <w:rFonts w:cs="Times New Roman"/>
+              <w:rFonts w:ascii="Didot" w:hAnsi="Didot" w:cs="Didot" w:hint="cs"/>
               <w:caps w:val="0"/>
               <w:noProof/>
               <w:sz w:val="24"/>
@@ -2266,7 +2220,7 @@
             <w:r>
               <w:rPr>
                 <w:rStyle w:val="Hyperlink"/>
-                <w:rFonts w:cs="Times New Roman"/>
+                <w:rFonts w:ascii="Didot" w:hAnsi="Didot" w:cs="Didot" w:hint="cs"/>
                 <w:noProof/>
                 <w:u w:val="none"/>
               </w:rPr>
@@ -2274,7 +2228,7 @@
             </w:r>
             <w:r>
               <w:rPr>
-                <w:rFonts w:cs="Times New Roman"/>
+                <w:rFonts w:ascii="Didot" w:hAnsi="Didot" w:cs="Didot" w:hint="cs"/>
                 <w:noProof/>
                 <w:webHidden/>
                 <w:u w:val="none"/>
@@ -2283,7 +2237,7 @@
             </w:r>
             <w:r>
               <w:rPr>
-                <w:rFonts w:cs="Times New Roman"/>
+                <w:rFonts w:ascii="Didot" w:hAnsi="Didot" w:cs="Didot" w:hint="cs"/>
                 <w:noProof/>
                 <w:webHidden/>
                 <w:u w:val="none"/>
@@ -2292,7 +2246,7 @@
             </w:r>
             <w:r>
               <w:rPr>
-                <w:rFonts w:cs="Times New Roman"/>
+                <w:rFonts w:ascii="Didot" w:hAnsi="Didot" w:cs="Didot" w:hint="cs"/>
                 <w:noProof/>
                 <w:webHidden/>
                 <w:u w:val="none"/>
@@ -2301,7 +2255,7 @@
             </w:r>
             <w:r>
               <w:rPr>
-                <w:rFonts w:cs="Times New Roman"/>
+                <w:rFonts w:ascii="Didot" w:hAnsi="Didot" w:cs="Didot" w:hint="cs"/>
                 <w:noProof/>
                 <w:webHidden/>
                 <w:u w:val="none"/>
@@ -2309,7 +2263,7 @@
             </w:r>
             <w:r>
               <w:rPr>
-                <w:rFonts w:cs="Times New Roman"/>
+                <w:rFonts w:ascii="Didot" w:hAnsi="Didot" w:cs="Didot" w:hint="cs"/>
                 <w:noProof/>
                 <w:webHidden/>
                 <w:u w:val="none"/>
@@ -2318,7 +2272,7 @@
             </w:r>
             <w:r>
               <w:rPr>
-                <w:rFonts w:cs="Times New Roman"/>
+                <w:rFonts w:ascii="Didot" w:hAnsi="Didot" w:cs="Didot" w:hint="cs"/>
                 <w:noProof/>
                 <w:webHidden/>
                 <w:u w:val="none"/>
@@ -2327,7 +2281,7 @@
             </w:r>
             <w:r>
               <w:rPr>
-                <w:rFonts w:cs="Times New Roman"/>
+                <w:rFonts w:ascii="Didot" w:hAnsi="Didot" w:cs="Didot" w:hint="cs"/>
                 <w:noProof/>
                 <w:webHidden/>
                 <w:u w:val="none"/>
@@ -2339,12 +2293,12 @@
         <w:p>
           <w:pPr>
             <w:rPr>
-              <w:rFonts w:cs="Times New Roman"/>
+              <w:rFonts w:ascii="Didot" w:hAnsi="Didot" w:cs="Didot" w:hint="cs"/>
             </w:rPr>
           </w:pPr>
           <w:r>
             <w:rPr>
-              <w:rFonts w:cs="Times New Roman"/>
+              <w:rFonts w:ascii="Didot" w:hAnsi="Didot" w:cs="Didot" w:hint="cs"/>
               <w:noProof/>
             </w:rPr>
             <w:fldChar w:fldCharType="end"/>
@@ -2356,7 +2310,7 @@
       <w:pPr>
         <w:spacing w:line="360" w:lineRule="auto"/>
         <w:rPr>
-          <w:rFonts w:cs="Times New Roman"/>
+          <w:rFonts w:ascii="Didot" w:hAnsi="Didot" w:cs="Didot" w:hint="cs"/>
           <w:lang w:val="pt-BR"/>
         </w:rPr>
       </w:pPr>
@@ -2365,7 +2319,7 @@
       <w:pPr>
         <w:spacing w:line="360" w:lineRule="auto"/>
         <w:rPr>
-          <w:rFonts w:cs="Times New Roman"/>
+          <w:rFonts w:ascii="Didot" w:hAnsi="Didot" w:cs="Didot" w:hint="cs"/>
           <w:lang w:val="pt-BR"/>
         </w:rPr>
       </w:pPr>
@@ -2374,7 +2328,7 @@
       <w:pPr>
         <w:spacing w:line="360" w:lineRule="auto"/>
         <w:rPr>
-          <w:rFonts w:cs="Times New Roman"/>
+          <w:rFonts w:ascii="Didot" w:hAnsi="Didot" w:cs="Didot" w:hint="cs"/>
           <w:lang w:val="pt-BR"/>
         </w:rPr>
       </w:pPr>
@@ -2383,25 +2337,7 @@
       <w:pPr>
         <w:spacing w:line="360" w:lineRule="auto"/>
         <w:rPr>
-          <w:rFonts w:cs="Times New Roman"/>
-          <w:lang w:val="pt-BR"/>
-        </w:rPr>
-      </w:pPr>
-    </w:p>
-    <w:p>
-      <w:pPr>
-        <w:spacing w:line="360" w:lineRule="auto"/>
-        <w:rPr>
-          <w:rFonts w:cs="Times New Roman"/>
-          <w:lang w:val="pt-BR"/>
-        </w:rPr>
-      </w:pPr>
-    </w:p>
-    <w:p>
-      <w:pPr>
-        <w:spacing w:line="360" w:lineRule="auto"/>
-        <w:rPr>
-          <w:rFonts w:cs="Times New Roman"/>
+          <w:rFonts w:ascii="Didot" w:hAnsi="Didot" w:cs="Didot" w:hint="cs"/>
           <w:lang w:val="pt-BR"/>
         </w:rPr>
       </w:pPr>
@@ -2411,13 +2347,13 @@
         <w:pStyle w:val="Heading1"/>
         <w:spacing w:after="360"/>
         <w:rPr>
-          <w:rFonts w:cs="Times New Roman"/>
+          <w:rFonts w:ascii="Didot" w:hAnsi="Didot" w:cs="Didot" w:hint="cs"/>
         </w:rPr>
       </w:pPr>
       <w:bookmarkStart w:id="0" w:name="_Toc211278137"/>
       <w:r>
         <w:rPr>
-          <w:rFonts w:cs="Times New Roman"/>
+          <w:rFonts w:ascii="Didot" w:hAnsi="Didot" w:cs="Didot" w:hint="cs"/>
         </w:rPr>
         <w:lastRenderedPageBreak/>
         <w:t>1 INTRODUÇÃO</w:t>
@@ -2428,30 +2364,30 @@
       <w:pPr>
         <w:spacing w:line="360" w:lineRule="auto"/>
         <w:rPr>
-          <w:rFonts w:cs="Times New Roman"/>
-        </w:rPr>
-      </w:pPr>
-      <w:r>
-        <w:rPr>
-          <w:rFonts w:cs="Times New Roman"/>
+          <w:rFonts w:ascii="Didot" w:hAnsi="Didot" w:cs="Didot" w:hint="cs"/>
+        </w:rPr>
+      </w:pPr>
+      <w:r>
+        <w:rPr>
+          <w:rFonts w:ascii="Didot" w:hAnsi="Didot" w:cs="Didot" w:hint="cs"/>
         </w:rPr>
         <w:t xml:space="preserve">O presente relatório descreve as atividades realizadas por mim, </w:t>
       </w:r>
       <w:r>
         <w:rPr>
-          <w:rFonts w:cs="Times New Roman"/>
+          <w:rFonts w:ascii="Didot" w:hAnsi="Didot" w:cs="Didot" w:hint="cs"/>
         </w:rPr>
         <w:t>enquanto Estagiária em Banco de Dados e Estatística</w:t>
       </w:r>
       <w:r>
         <w:rPr>
-          <w:rFonts w:cs="Times New Roman"/>
+          <w:rFonts w:ascii="Didot" w:hAnsi="Didot" w:cs="Didot" w:hint="cs"/>
         </w:rPr>
         <w:t xml:space="preserve"> na E-VAL Comércio e Serviços de Informática em Saúde Ltda. (E-VAL Digital), com base no Termo de Compromisso assinado em </w:t>
       </w:r>
       <w:r>
         <w:rPr>
-          <w:rFonts w:cs="Times New Roman"/>
+          <w:rFonts w:ascii="Didot" w:hAnsi="Didot" w:cs="Didot" w:hint="cs"/>
         </w:rPr>
         <w:t>18 de novembro de 2015 e no Plano de Atividades.</w:t>
       </w:r>
@@ -2460,150 +2396,150 @@
       <w:pPr>
         <w:spacing w:line="360" w:lineRule="auto"/>
         <w:rPr>
-          <w:rFonts w:cs="Times New Roman"/>
-        </w:rPr>
-      </w:pPr>
-      <w:r>
-        <w:rPr>
-          <w:rFonts w:cs="Times New Roman"/>
+          <w:rFonts w:ascii="Didot" w:hAnsi="Didot" w:cs="Didot" w:hint="cs"/>
+        </w:rPr>
+      </w:pPr>
+      <w:r>
+        <w:rPr>
+          <w:rFonts w:ascii="Didot" w:hAnsi="Didot" w:cs="Didot" w:hint="cs"/>
         </w:rPr>
         <w:t>O estágio ocorreu com jornada de 30 horas semanais, das 13h às 19</w:t>
       </w:r>
       <w:r>
         <w:rPr>
-          <w:rFonts w:cs="Times New Roman"/>
+          <w:rFonts w:ascii="Didot" w:hAnsi="Didot" w:cs="Didot" w:hint="cs"/>
         </w:rPr>
         <w:t>h</w:t>
       </w:r>
       <w:r>
         <w:rPr>
-          <w:rFonts w:cs="Times New Roman"/>
+          <w:rFonts w:ascii="Didot" w:hAnsi="Didot" w:cs="Didot" w:hint="cs"/>
         </w:rPr>
         <w:t>, entre 0</w:t>
       </w:r>
       <w:r>
         <w:rPr>
-          <w:rFonts w:cs="Times New Roman"/>
+          <w:rFonts w:ascii="Didot" w:hAnsi="Didot" w:cs="Didot" w:hint="cs"/>
         </w:rPr>
         <w:t>4</w:t>
       </w:r>
       <w:r>
         <w:rPr>
-          <w:rFonts w:cs="Times New Roman"/>
+          <w:rFonts w:ascii="Didot" w:hAnsi="Didot" w:cs="Didot" w:hint="cs"/>
         </w:rPr>
         <w:t xml:space="preserve"> de </w:t>
       </w:r>
       <w:r>
         <w:rPr>
-          <w:rFonts w:cs="Times New Roman"/>
+          <w:rFonts w:ascii="Didot" w:hAnsi="Didot" w:cs="Didot" w:hint="cs"/>
         </w:rPr>
         <w:t>janeiro</w:t>
       </w:r>
       <w:r>
         <w:rPr>
-          <w:rFonts w:cs="Times New Roman"/>
+          <w:rFonts w:ascii="Didot" w:hAnsi="Didot" w:cs="Didot" w:hint="cs"/>
         </w:rPr>
         <w:t xml:space="preserve"> de 201</w:t>
       </w:r>
       <w:r>
         <w:rPr>
-          <w:rFonts w:cs="Times New Roman"/>
+          <w:rFonts w:ascii="Didot" w:hAnsi="Didot" w:cs="Didot" w:hint="cs"/>
         </w:rPr>
         <w:t>6</w:t>
       </w:r>
       <w:r>
         <w:rPr>
-          <w:rFonts w:cs="Times New Roman"/>
+          <w:rFonts w:ascii="Didot" w:hAnsi="Didot" w:cs="Didot" w:hint="cs"/>
         </w:rPr>
         <w:t xml:space="preserve"> e 0</w:t>
       </w:r>
       <w:r>
         <w:rPr>
-          <w:rFonts w:cs="Times New Roman"/>
+          <w:rFonts w:ascii="Didot" w:hAnsi="Didot" w:cs="Didot" w:hint="cs"/>
         </w:rPr>
         <w:t>3</w:t>
       </w:r>
       <w:r>
         <w:rPr>
-          <w:rFonts w:cs="Times New Roman"/>
+          <w:rFonts w:ascii="Didot" w:hAnsi="Didot" w:cs="Didot" w:hint="cs"/>
         </w:rPr>
         <w:t xml:space="preserve"> de </w:t>
       </w:r>
       <w:r>
         <w:rPr>
-          <w:rFonts w:cs="Times New Roman"/>
+          <w:rFonts w:ascii="Didot" w:hAnsi="Didot" w:cs="Didot" w:hint="cs"/>
         </w:rPr>
         <w:t xml:space="preserve">janeiro </w:t>
       </w:r>
       <w:r>
         <w:rPr>
-          <w:rFonts w:cs="Times New Roman"/>
+          <w:rFonts w:ascii="Didot" w:hAnsi="Didot" w:cs="Didot" w:hint="cs"/>
         </w:rPr>
         <w:t>de 201</w:t>
       </w:r>
       <w:r>
         <w:rPr>
-          <w:rFonts w:cs="Times New Roman"/>
+          <w:rFonts w:ascii="Didot" w:hAnsi="Didot" w:cs="Didot" w:hint="cs"/>
         </w:rPr>
         <w:t>7</w:t>
       </w:r>
       <w:r>
         <w:rPr>
-          <w:rFonts w:cs="Times New Roman"/>
+          <w:rFonts w:ascii="Didot" w:hAnsi="Didot" w:cs="Didot" w:hint="cs"/>
         </w:rPr>
         <w:t xml:space="preserve"> e,</w:t>
       </w:r>
       <w:r>
         <w:rPr>
-          <w:rFonts w:cs="Times New Roman"/>
+          <w:rFonts w:ascii="Didot" w:hAnsi="Didot" w:cs="Didot" w:hint="cs"/>
         </w:rPr>
         <w:t xml:space="preserve"> se extendendo,</w:t>
       </w:r>
       <w:r>
         <w:rPr>
-          <w:rFonts w:cs="Times New Roman"/>
+          <w:rFonts w:ascii="Didot" w:hAnsi="Didot" w:cs="Didot" w:hint="cs"/>
         </w:rPr>
         <w:t xml:space="preserve"> entre</w:t>
       </w:r>
       <w:r>
         <w:rPr>
-          <w:rFonts w:cs="Times New Roman"/>
+          <w:rFonts w:ascii="Didot" w:hAnsi="Didot" w:cs="Didot" w:hint="cs"/>
         </w:rPr>
         <w:t xml:space="preserve"> 04 de janeiro </w:t>
       </w:r>
       <w:r>
         <w:rPr>
-          <w:rFonts w:cs="Times New Roman"/>
+          <w:rFonts w:ascii="Didot" w:hAnsi="Didot" w:cs="Didot" w:hint="cs"/>
         </w:rPr>
         <w:t>de 2017</w:t>
       </w:r>
       <w:r>
         <w:rPr>
-          <w:rFonts w:cs="Times New Roman"/>
+          <w:rFonts w:ascii="Didot" w:hAnsi="Didot" w:cs="Didot" w:hint="cs"/>
         </w:rPr>
         <w:t xml:space="preserve"> e 17 de </w:t>
       </w:r>
       <w:r>
         <w:rPr>
-          <w:rFonts w:cs="Times New Roman"/>
+          <w:rFonts w:ascii="Didot" w:hAnsi="Didot" w:cs="Didot" w:hint="cs"/>
         </w:rPr>
         <w:t>març</w:t>
       </w:r>
       <w:r>
         <w:rPr>
-          <w:rFonts w:cs="Times New Roman"/>
+          <w:rFonts w:ascii="Didot" w:hAnsi="Didot" w:cs="Didot" w:hint="cs"/>
         </w:rPr>
         <w:t>o</w:t>
       </w:r>
       <w:r>
         <w:rPr>
-          <w:rFonts w:cs="Times New Roman"/>
+          <w:rFonts w:ascii="Didot" w:hAnsi="Didot" w:cs="Didot" w:hint="cs"/>
         </w:rPr>
         <w:t xml:space="preserve"> de 2017</w:t>
       </w:r>
       <w:r>
         <w:rPr>
-          <w:rFonts w:cs="Times New Roman"/>
+          <w:rFonts w:ascii="Didot" w:hAnsi="Didot" w:cs="Didot" w:hint="cs"/>
         </w:rPr>
         <w:t>.</w:t>
       </w:r>
@@ -2612,7 +2548,7 @@
       <w:pPr>
         <w:spacing w:line="360" w:lineRule="auto"/>
         <w:rPr>
-          <w:rFonts w:cs="Times New Roman"/>
+          <w:rFonts w:ascii="Didot" w:hAnsi="Didot" w:cs="Didot" w:hint="cs"/>
           <w:lang w:val="pt-BR"/>
         </w:rPr>
       </w:pPr>
@@ -2622,13 +2558,13 @@
         <w:pStyle w:val="Heading2"/>
         <w:spacing w:after="360"/>
         <w:rPr>
-          <w:rFonts w:cs="Times New Roman"/>
+          <w:rFonts w:ascii="Didot" w:hAnsi="Didot" w:cs="Didot" w:hint="cs"/>
         </w:rPr>
       </w:pPr>
       <w:bookmarkStart w:id="1" w:name="_Toc211278138"/>
       <w:r>
         <w:rPr>
-          <w:rFonts w:cs="Times New Roman"/>
+          <w:rFonts w:ascii="Didot" w:hAnsi="Didot" w:cs="Didot" w:hint="cs"/>
         </w:rPr>
         <w:t>1.1 HISTÓRIA DA EMPRESA</w:t>
       </w:r>
@@ -2638,13 +2574,13 @@
       <w:pPr>
         <w:spacing w:line="360" w:lineRule="auto"/>
         <w:rPr>
-          <w:rFonts w:cs="Times New Roman"/>
-          <w:lang w:val="pt-BR"/>
-        </w:rPr>
-      </w:pPr>
-      <w:r>
-        <w:rPr>
-          <w:rFonts w:cs="Times New Roman"/>
+          <w:rFonts w:ascii="Didot" w:hAnsi="Didot" w:cs="Didot" w:hint="cs"/>
+          <w:lang w:val="pt-BR"/>
+        </w:rPr>
+      </w:pPr>
+      <w:r>
+        <w:rPr>
+          <w:rFonts w:ascii="Didot" w:hAnsi="Didot" w:cs="Didot" w:hint="cs"/>
           <w:lang w:val="pt-BR"/>
         </w:rPr>
         <w:t xml:space="preserve">A E-VAL Digital, fundada em 2004, atua no mercado de segurança da informação, assinatura eletrônica e proteção de dados. </w:t>
@@ -2654,13 +2590,13 @@
       <w:pPr>
         <w:spacing w:line="360" w:lineRule="auto"/>
         <w:rPr>
-          <w:rFonts w:cs="Times New Roman"/>
-          <w:lang w:val="pt-BR"/>
-        </w:rPr>
-      </w:pPr>
-      <w:r>
-        <w:rPr>
-          <w:rFonts w:cs="Times New Roman"/>
+          <w:rFonts w:ascii="Didot" w:hAnsi="Didot" w:cs="Didot" w:hint="cs"/>
+          <w:lang w:val="pt-BR"/>
+        </w:rPr>
+      </w:pPr>
+      <w:r>
+        <w:rPr>
+          <w:rFonts w:ascii="Didot" w:hAnsi="Didot" w:cs="Didot" w:hint="cs"/>
           <w:lang w:val="pt-BR"/>
         </w:rPr>
         <w:t xml:space="preserve">A empresa é referência no setor financeiro, atendendo 5 dos 10 maiores bancos brasileiros, provendo soluções alinhadas a requisitos regulatórios. </w:t>
@@ -2670,13 +2606,13 @@
       <w:pPr>
         <w:spacing w:line="360" w:lineRule="auto"/>
         <w:rPr>
-          <w:rFonts w:cs="Times New Roman"/>
-          <w:lang w:val="pt-BR"/>
-        </w:rPr>
-      </w:pPr>
-      <w:r>
-        <w:rPr>
-          <w:rFonts w:cs="Times New Roman"/>
+          <w:rFonts w:ascii="Didot" w:hAnsi="Didot" w:cs="Didot" w:hint="cs"/>
+          <w:lang w:val="pt-BR"/>
+        </w:rPr>
+      </w:pPr>
+      <w:r>
+        <w:rPr>
+          <w:rFonts w:ascii="Didot" w:hAnsi="Didot" w:cs="Didot" w:hint="cs"/>
           <w:lang w:val="pt-BR"/>
         </w:rPr>
         <w:t>Seu portfólio inclui plataformas e serviços para autenticação, assinatura digital e criptografia, com presença destacada nos segmentos Financeiro, Saúde, Educação e Indústria.</w:t>
@@ -2687,7 +2623,7 @@
       <w:pPr>
         <w:spacing w:line="360" w:lineRule="auto"/>
         <w:rPr>
-          <w:rFonts w:cs="Times New Roman"/>
+          <w:rFonts w:ascii="Didot" w:hAnsi="Didot" w:cs="Didot" w:hint="cs"/>
           <w:lang w:val="pt-BR"/>
         </w:rPr>
       </w:pPr>
@@ -2697,18 +2633,18 @@
         <w:pStyle w:val="Heading2"/>
         <w:spacing w:after="360"/>
         <w:rPr>
-          <w:rFonts w:cs="Times New Roman"/>
-        </w:rPr>
-      </w:pPr>
-      <w:r>
-        <w:rPr>
-          <w:rFonts w:cs="Times New Roman"/>
+          <w:rFonts w:ascii="Didot" w:hAnsi="Didot" w:cs="Didot" w:hint="cs"/>
+        </w:rPr>
+      </w:pPr>
+      <w:r>
+        <w:rPr>
+          <w:rFonts w:ascii="Didot" w:hAnsi="Didot" w:cs="Didot" w:hint="cs"/>
         </w:rPr>
         <w:t>1.2 PRINCIPAIS PRODUTOS</w:t>
       </w:r>
       <w:r>
         <w:rPr>
-          <w:rFonts w:cs="Times New Roman"/>
+          <w:rFonts w:ascii="Didot" w:hAnsi="Didot" w:cs="Didot" w:hint="cs"/>
         </w:rPr>
         <w:t>/SERVIÇOS</w:t>
       </w:r>
@@ -2718,12 +2654,12 @@
       <w:pPr>
         <w:spacing w:line="360" w:lineRule="auto"/>
         <w:rPr>
-          <w:rFonts w:cs="Times New Roman"/>
-        </w:rPr>
-      </w:pPr>
-      <w:r>
-        <w:rPr>
-          <w:rFonts w:cs="Times New Roman"/>
+          <w:rFonts w:ascii="Didot" w:hAnsi="Didot" w:cs="Didot" w:hint="cs"/>
+        </w:rPr>
+      </w:pPr>
+      <w:r>
+        <w:rPr>
+          <w:rFonts w:ascii="Didot" w:hAnsi="Didot" w:cs="Didot" w:hint="cs"/>
         </w:rPr>
         <w:t>- Soluções de Pagamentos e Sistema Financeiro:</w:t>
       </w:r>
@@ -2737,18 +2673,18 @@
         </w:numPr>
         <w:spacing w:line="360" w:lineRule="auto"/>
         <w:rPr>
-          <w:rFonts w:cs="Times New Roman"/>
-        </w:rPr>
-      </w:pPr>
-      <w:r>
-        <w:rPr>
-          <w:rFonts w:cs="Times New Roman"/>
+          <w:rFonts w:ascii="Didot" w:hAnsi="Didot" w:cs="Didot" w:hint="cs"/>
+        </w:rPr>
+      </w:pPr>
+      <w:r>
+        <w:rPr>
+          <w:rFonts w:ascii="Didot" w:hAnsi="Didot" w:cs="Didot" w:hint="cs"/>
         </w:rPr>
         <w:t>Crypto PIX: plataforma de assinatura digital para  transações PIX</w:t>
       </w:r>
       <w:r>
         <w:rPr>
-          <w:rFonts w:cs="Times New Roman"/>
+          <w:rFonts w:ascii="Didot" w:hAnsi="Didot" w:cs="Didot" w:hint="cs"/>
         </w:rPr>
         <w:t>;</w:t>
       </w:r>
@@ -2762,18 +2698,18 @@
         </w:numPr>
         <w:spacing w:line="360" w:lineRule="auto"/>
         <w:rPr>
-          <w:rFonts w:cs="Times New Roman"/>
-        </w:rPr>
-      </w:pPr>
-      <w:r>
-        <w:rPr>
-          <w:rFonts w:cs="Times New Roman"/>
+          <w:rFonts w:ascii="Didot" w:hAnsi="Didot" w:cs="Didot" w:hint="cs"/>
+        </w:rPr>
+      </w:pPr>
+      <w:r>
+        <w:rPr>
+          <w:rFonts w:ascii="Didot" w:hAnsi="Didot" w:cs="Didot" w:hint="cs"/>
         </w:rPr>
         <w:t>Crypto SFN: criptografia para troca de mensagens do RSFN e RTM</w:t>
       </w:r>
       <w:r>
         <w:rPr>
-          <w:rFonts w:cs="Times New Roman"/>
+          <w:rFonts w:ascii="Didot" w:hAnsi="Didot" w:cs="Didot" w:hint="cs"/>
         </w:rPr>
         <w:t>;</w:t>
       </w:r>
@@ -2787,18 +2723,18 @@
         </w:numPr>
         <w:spacing w:line="360" w:lineRule="auto"/>
         <w:rPr>
-          <w:rFonts w:cs="Times New Roman"/>
-        </w:rPr>
-      </w:pPr>
-      <w:r>
-        <w:rPr>
-          <w:rFonts w:cs="Times New Roman"/>
+          <w:rFonts w:ascii="Didot" w:hAnsi="Didot" w:cs="Didot" w:hint="cs"/>
+        </w:rPr>
+      </w:pPr>
+      <w:r>
+        <w:rPr>
+          <w:rFonts w:ascii="Didot" w:hAnsi="Didot" w:cs="Didot" w:hint="cs"/>
         </w:rPr>
         <w:t xml:space="preserve">Crypto COMPE: </w:t>
       </w:r>
       <w:r>
         <w:rPr>
-          <w:rFonts w:cs="Times New Roman"/>
+          <w:rFonts w:ascii="Didot" w:hAnsi="Didot" w:cs="Didot" w:hint="cs"/>
         </w:rPr>
         <w:t>assinatura de imagem para compensação bancária;</w:t>
       </w:r>
@@ -2812,12 +2748,12 @@
         </w:numPr>
         <w:spacing w:line="360" w:lineRule="auto"/>
         <w:rPr>
-          <w:rFonts w:cs="Times New Roman"/>
-        </w:rPr>
-      </w:pPr>
-      <w:r>
-        <w:rPr>
-          <w:rFonts w:cs="Times New Roman"/>
+          <w:rFonts w:ascii="Didot" w:hAnsi="Didot" w:cs="Didot" w:hint="cs"/>
+        </w:rPr>
+      </w:pPr>
+      <w:r>
+        <w:rPr>
+          <w:rFonts w:ascii="Didot" w:hAnsi="Didot" w:cs="Didot" w:hint="cs"/>
         </w:rPr>
         <w:t>HSM de Pagamentos (payShield) e implantação especializada.</w:t>
       </w:r>
@@ -2826,7 +2762,7 @@
       <w:pPr>
         <w:spacing w:line="360" w:lineRule="auto"/>
         <w:rPr>
-          <w:rFonts w:cs="Times New Roman"/>
+          <w:rFonts w:ascii="Didot" w:hAnsi="Didot" w:cs="Didot" w:hint="cs"/>
         </w:rPr>
       </w:pPr>
     </w:p>
@@ -2834,13 +2770,14 @@
       <w:pPr>
         <w:spacing w:line="360" w:lineRule="auto"/>
         <w:rPr>
-          <w:rFonts w:cs="Times New Roman"/>
-        </w:rPr>
-      </w:pPr>
-      <w:r>
-        <w:rPr>
-          <w:rFonts w:cs="Times New Roman"/>
-        </w:rPr>
+          <w:rFonts w:ascii="Didot" w:hAnsi="Didot" w:cs="Didot" w:hint="cs"/>
+        </w:rPr>
+      </w:pPr>
+      <w:r>
+        <w:rPr>
+          <w:rFonts w:ascii="Didot" w:hAnsi="Didot" w:cs="Didot" w:hint="cs"/>
+        </w:rPr>
+        <w:lastRenderedPageBreak/>
         <w:t>- Proteção de Dados e Criptografia:</w:t>
       </w:r>
     </w:p>
@@ -2853,12 +2790,12 @@
         </w:numPr>
         <w:spacing w:line="360" w:lineRule="auto"/>
         <w:rPr>
-          <w:rFonts w:cs="Times New Roman"/>
-        </w:rPr>
-      </w:pPr>
-      <w:r>
-        <w:rPr>
-          <w:rFonts w:cs="Times New Roman"/>
+          <w:rFonts w:ascii="Didot" w:hAnsi="Didot" w:cs="Didot" w:hint="cs"/>
+        </w:rPr>
+      </w:pPr>
+      <w:r>
+        <w:rPr>
+          <w:rFonts w:ascii="Didot" w:hAnsi="Didot" w:cs="Didot" w:hint="cs"/>
         </w:rPr>
         <w:t>Thales Luna HSM: para proteção de chaves, assinatura e aceleração criptográfica;</w:t>
       </w:r>
@@ -2872,14 +2809,13 @@
         </w:numPr>
         <w:spacing w:line="360" w:lineRule="auto"/>
         <w:rPr>
-          <w:rFonts w:cs="Times New Roman"/>
-        </w:rPr>
-      </w:pPr>
-      <w:r>
-        <w:rPr>
-          <w:rFonts w:cs="Times New Roman"/>
-        </w:rPr>
-        <w:lastRenderedPageBreak/>
+          <w:rFonts w:ascii="Didot" w:hAnsi="Didot" w:cs="Didot" w:hint="cs"/>
+        </w:rPr>
+      </w:pPr>
+      <w:r>
+        <w:rPr>
+          <w:rFonts w:ascii="Didot" w:hAnsi="Didot" w:cs="Didot" w:hint="cs"/>
+        </w:rPr>
         <w:t>Data Protection on Demand (DPoD): serviços HSM/gerenciamento de chaves na nuvem;</w:t>
       </w:r>
     </w:p>
@@ -2892,12 +2828,12 @@
         </w:numPr>
         <w:spacing w:line="360" w:lineRule="auto"/>
         <w:rPr>
-          <w:rFonts w:cs="Times New Roman"/>
-        </w:rPr>
-      </w:pPr>
-      <w:r>
-        <w:rPr>
-          <w:rFonts w:cs="Times New Roman"/>
+          <w:rFonts w:ascii="Didot" w:hAnsi="Didot" w:cs="Didot" w:hint="cs"/>
+        </w:rPr>
+      </w:pPr>
+      <w:r>
+        <w:rPr>
+          <w:rFonts w:ascii="Didot" w:hAnsi="Didot" w:cs="Didot" w:hint="cs"/>
         </w:rPr>
         <w:t>WAAP/Imperva (WAF, API Security, DDoS, BOT): para proteção de aplicações e APIs;</w:t>
       </w:r>
@@ -2911,12 +2847,12 @@
         </w:numPr>
         <w:spacing w:line="360" w:lineRule="auto"/>
         <w:rPr>
-          <w:rFonts w:cs="Times New Roman"/>
-        </w:rPr>
-      </w:pPr>
-      <w:r>
-        <w:rPr>
-          <w:rFonts w:cs="Times New Roman"/>
+          <w:rFonts w:ascii="Didot" w:hAnsi="Didot" w:cs="Didot" w:hint="cs"/>
+        </w:rPr>
+      </w:pPr>
+      <w:r>
+        <w:rPr>
+          <w:rFonts w:ascii="Didot" w:hAnsi="Didot" w:cs="Didot" w:hint="cs"/>
         </w:rPr>
         <w:t>Keyfactor: governança do ciclo de vida de certificados (descoberta, emissão, renovação e políticas).</w:t>
       </w:r>
@@ -2925,12 +2861,12 @@
       <w:pPr>
         <w:spacing w:line="360" w:lineRule="auto"/>
         <w:rPr>
-          <w:rFonts w:cs="Times New Roman"/>
-        </w:rPr>
-      </w:pPr>
-      <w:r>
-        <w:rPr>
-          <w:rFonts w:cs="Times New Roman"/>
+          <w:rFonts w:ascii="Didot" w:hAnsi="Didot" w:cs="Didot"/>
+        </w:rPr>
+      </w:pPr>
+      <w:r>
+        <w:rPr>
+          <w:rFonts w:ascii="Didot" w:hAnsi="Didot" w:cs="Didot" w:hint="cs"/>
         </w:rPr>
         <w:t>- Assinatura Eletrônica/Gateway de APIs: CryptoCubo: gateway de APIs de assinatura.</w:t>
       </w:r>
@@ -2939,12 +2875,20 @@
       <w:pPr>
         <w:spacing w:line="360" w:lineRule="auto"/>
         <w:rPr>
-          <w:rFonts w:cs="Times New Roman"/>
-        </w:rPr>
-      </w:pPr>
-      <w:r>
-        <w:rPr>
-          <w:rFonts w:cs="Times New Roman"/>
+          <w:rFonts w:ascii="Didot" w:hAnsi="Didot" w:cs="Didot" w:hint="cs"/>
+        </w:rPr>
+      </w:pPr>
+    </w:p>
+    <w:p>
+      <w:pPr>
+        <w:spacing w:line="360" w:lineRule="auto"/>
+        <w:rPr>
+          <w:rFonts w:ascii="Didot" w:hAnsi="Didot" w:cs="Didot" w:hint="cs"/>
+        </w:rPr>
+      </w:pPr>
+      <w:r>
+        <w:rPr>
+          <w:rFonts w:ascii="Didot" w:hAnsi="Didot" w:cs="Didot" w:hint="cs"/>
         </w:rPr>
         <w:t>- Serviços Prfissionais: consultoria, implantação e suporte.</w:t>
       </w:r>
@@ -2953,19 +2897,19 @@
       <w:pPr>
         <w:spacing w:line="360" w:lineRule="auto"/>
         <w:rPr>
-          <w:rFonts w:cs="Times New Roman"/>
-        </w:rPr>
-      </w:pPr>
-    </w:p>
-    <w:p>
-      <w:pPr>
-        <w:rPr>
-          <w:rFonts w:cs="Times New Roman"/>
-        </w:rPr>
-      </w:pPr>
-      <w:r>
-        <w:rPr>
-          <w:rFonts w:cs="Times New Roman"/>
+          <w:rFonts w:ascii="Didot" w:hAnsi="Didot" w:cs="Didot" w:hint="cs"/>
+        </w:rPr>
+      </w:pPr>
+    </w:p>
+    <w:p>
+      <w:pPr>
+        <w:rPr>
+          <w:rFonts w:ascii="Didot" w:hAnsi="Didot" w:cs="Didot" w:hint="cs"/>
+        </w:rPr>
+      </w:pPr>
+      <w:r>
+        <w:rPr>
+          <w:rFonts w:ascii="Didot" w:hAnsi="Didot" w:cs="Didot" w:hint="cs"/>
         </w:rPr>
         <w:br w:type="page"/>
       </w:r>
@@ -2975,14 +2919,14 @@
         <w:pStyle w:val="Heading1"/>
         <w:spacing w:after="360"/>
         <w:rPr>
-          <w:rFonts w:cs="Times New Roman"/>
+          <w:rFonts w:ascii="Didot" w:hAnsi="Didot" w:cs="Didot" w:hint="cs"/>
           <w:lang w:val="pt-BR"/>
         </w:rPr>
       </w:pPr>
       <w:bookmarkStart w:id="3" w:name="_Toc211278140"/>
       <w:r>
         <w:rPr>
-          <w:rFonts w:cs="Times New Roman"/>
+          <w:rFonts w:ascii="Didot" w:hAnsi="Didot" w:cs="Didot" w:hint="cs"/>
           <w:lang w:val="pt-BR"/>
         </w:rPr>
         <w:lastRenderedPageBreak/>
@@ -2995,13 +2939,13 @@
         <w:pStyle w:val="Heading2"/>
         <w:spacing w:after="360"/>
         <w:rPr>
-          <w:rFonts w:cs="Times New Roman"/>
+          <w:rFonts w:ascii="Didot" w:hAnsi="Didot" w:cs="Didot" w:hint="cs"/>
         </w:rPr>
       </w:pPr>
       <w:bookmarkStart w:id="4" w:name="_Toc211278141"/>
       <w:r>
         <w:rPr>
-          <w:rFonts w:cs="Times New Roman"/>
+          <w:rFonts w:ascii="Didot" w:hAnsi="Didot" w:cs="Didot" w:hint="cs"/>
         </w:rPr>
         <w:t>2.1 OBJETIVOS DA EMPRESA</w:t>
       </w:r>
@@ -3011,18 +2955,18 @@
       <w:pPr>
         <w:spacing w:line="360" w:lineRule="auto"/>
         <w:rPr>
-          <w:rFonts w:cs="Times New Roman"/>
-        </w:rPr>
-      </w:pPr>
-      <w:r>
-        <w:rPr>
-          <w:rFonts w:cs="Times New Roman"/>
+          <w:rFonts w:ascii="Didot" w:hAnsi="Didot" w:cs="Didot" w:hint="cs"/>
+        </w:rPr>
+      </w:pPr>
+      <w:r>
+        <w:rPr>
+          <w:rFonts w:ascii="Didot" w:hAnsi="Didot" w:cs="Didot" w:hint="cs"/>
         </w:rPr>
         <w:t>A E-VAL tem como propósitos</w:t>
       </w:r>
       <w:r>
         <w:rPr>
-          <w:rFonts w:cs="Times New Roman"/>
+          <w:rFonts w:ascii="Didot" w:hAnsi="Didot" w:cs="Didot" w:hint="cs"/>
         </w:rPr>
         <w:t xml:space="preserve"> proteger dados e identidades e entregar projetos com impacto real aos clientes por meio de soluções de gestão e proteção de dados, com eficiência e segurança.</w:t>
       </w:r>
@@ -3031,12 +2975,12 @@
       <w:pPr>
         <w:spacing w:line="360" w:lineRule="auto"/>
         <w:rPr>
-          <w:rFonts w:cs="Times New Roman"/>
-        </w:rPr>
-      </w:pPr>
-      <w:r>
-        <w:rPr>
-          <w:rFonts w:cs="Times New Roman"/>
+          <w:rFonts w:ascii="Didot" w:hAnsi="Didot" w:cs="Didot" w:hint="cs"/>
+        </w:rPr>
+      </w:pPr>
+      <w:r>
+        <w:rPr>
+          <w:rFonts w:ascii="Didot" w:hAnsi="Didot" w:cs="Didot" w:hint="cs"/>
         </w:rPr>
         <w:t>Por sua atuação com assinatura eletrônica e digitalização de processos, a empresa contribui indiretamente para a redução de consumo de papel, logística e armazenamento físico, trazendo benefício ambiental.</w:t>
       </w:r>
@@ -3045,7 +2989,7 @@
       <w:pPr>
         <w:spacing w:line="360" w:lineRule="auto"/>
         <w:rPr>
-          <w:rFonts w:cs="Times New Roman"/>
+          <w:rFonts w:ascii="Didot" w:hAnsi="Didot" w:cs="Didot" w:hint="cs"/>
         </w:rPr>
       </w:pPr>
     </w:p>
@@ -3054,13 +2998,13 @@
         <w:pStyle w:val="Heading2"/>
         <w:spacing w:after="360"/>
         <w:rPr>
-          <w:rFonts w:cs="Times New Roman"/>
+          <w:rFonts w:ascii="Didot" w:hAnsi="Didot" w:cs="Didot" w:hint="cs"/>
         </w:rPr>
       </w:pPr>
       <w:bookmarkStart w:id="5" w:name="_Toc211278142"/>
       <w:r>
         <w:rPr>
-          <w:rFonts w:cs="Times New Roman"/>
+          <w:rFonts w:ascii="Didot" w:hAnsi="Didot" w:cs="Didot" w:hint="cs"/>
         </w:rPr>
         <w:t>2.2 POLÍTICA E MISSÃO DA EMPRESA</w:t>
       </w:r>
@@ -3070,12 +3014,12 @@
       <w:pPr>
         <w:spacing w:line="360" w:lineRule="auto"/>
         <w:rPr>
-          <w:rFonts w:cs="Times New Roman"/>
-        </w:rPr>
-      </w:pPr>
-      <w:r>
-        <w:rPr>
-          <w:rFonts w:cs="Times New Roman"/>
+          <w:rFonts w:ascii="Didot" w:hAnsi="Didot" w:cs="Didot" w:hint="cs"/>
+        </w:rPr>
+      </w:pPr>
+      <w:r>
+        <w:rPr>
+          <w:rFonts w:ascii="Didot" w:hAnsi="Didot" w:cs="Didot" w:hint="cs"/>
         </w:rPr>
         <w:t>A missão da E-VAL é oferecer soluções de segurança e gestão de dados que acelerem a transformação digital e garantam conformidade e proteção de ponto a ponta.</w:t>
       </w:r>
@@ -3084,7 +3028,7 @@
       <w:pPr>
         <w:pStyle w:val="Heading2"/>
         <w:rPr>
-          <w:rFonts w:cs="Times New Roman"/>
+          <w:rFonts w:ascii="Didot" w:hAnsi="Didot" w:cs="Didot" w:hint="cs"/>
         </w:rPr>
       </w:pPr>
     </w:p>
@@ -3093,14 +3037,14 @@
         <w:pStyle w:val="Heading2"/>
         <w:spacing w:after="360"/>
         <w:rPr>
-          <w:rFonts w:cs="Times New Roman"/>
+          <w:rFonts w:ascii="Didot" w:hAnsi="Didot" w:cs="Didot" w:hint="cs"/>
           <w:lang w:val="pt-BR"/>
         </w:rPr>
       </w:pPr>
       <w:bookmarkStart w:id="6" w:name="_Toc211278143"/>
       <w:r>
         <w:rPr>
-          <w:rFonts w:cs="Times New Roman"/>
+          <w:rFonts w:ascii="Didot" w:hAnsi="Didot" w:cs="Didot" w:hint="cs"/>
           <w:lang w:val="pt-BR"/>
         </w:rPr>
         <w:t>2.3 SETOR ECONÔMICO</w:t>
@@ -3111,13 +3055,13 @@
       <w:pPr>
         <w:spacing w:line="360" w:lineRule="auto"/>
         <w:rPr>
-          <w:rFonts w:cs="Times New Roman"/>
-          <w:lang w:val="pt-BR"/>
-        </w:rPr>
-      </w:pPr>
-      <w:r>
-        <w:rPr>
-          <w:rFonts w:cs="Times New Roman"/>
+          <w:rFonts w:ascii="Didot" w:hAnsi="Didot" w:cs="Didot" w:hint="cs"/>
+          <w:lang w:val="pt-BR"/>
+        </w:rPr>
+      </w:pPr>
+      <w:r>
+        <w:rPr>
+          <w:rFonts w:ascii="Didot" w:hAnsi="Didot" w:cs="Didot" w:hint="cs"/>
           <w:lang w:val="pt-BR"/>
         </w:rPr>
         <w:t>A E-VAL integra o setor de Tecnologia da Informação/Cibersegurança, operando fortemente em Serviços Financeiros (bancos, adquirentes e seguradoras), além de Saúde, Educação e Indústria.</w:t>
@@ -3127,13 +3071,13 @@
       <w:pPr>
         <w:spacing w:line="360" w:lineRule="auto"/>
         <w:rPr>
-          <w:rFonts w:cs="Times New Roman"/>
-          <w:lang w:val="pt-BR"/>
-        </w:rPr>
-      </w:pPr>
-      <w:r>
-        <w:rPr>
-          <w:rFonts w:cs="Times New Roman"/>
+          <w:rFonts w:ascii="Didot" w:hAnsi="Didot" w:cs="Didot" w:hint="cs"/>
+          <w:lang w:val="pt-BR"/>
+        </w:rPr>
+      </w:pPr>
+      <w:r>
+        <w:rPr>
+          <w:rFonts w:ascii="Didot" w:hAnsi="Didot" w:cs="Didot" w:hint="cs"/>
           <w:lang w:val="pt-BR"/>
         </w:rPr>
         <w:t>Este setor se caracteriza pela alta regulação (Bacen, FEBRABAN, PCI DSS, LGPD), necessidade de criptografia, gestão de chave, governança de certificados, disponibilidade e resposta a incidentes.</w:t>
@@ -3142,21 +3086,21 @@
     <w:p>
       <w:pPr>
         <w:rPr>
-          <w:rFonts w:cs="Times New Roman"/>
-          <w:lang w:val="pt-BR"/>
-        </w:rPr>
-      </w:pPr>
-    </w:p>
-    <w:p>
-      <w:pPr>
-        <w:rPr>
-          <w:rFonts w:cs="Times New Roman"/>
-          <w:lang w:val="pt-BR"/>
-        </w:rPr>
-      </w:pPr>
-      <w:r>
-        <w:rPr>
-          <w:rFonts w:cs="Times New Roman"/>
+          <w:rFonts w:ascii="Didot" w:hAnsi="Didot" w:cs="Didot" w:hint="cs"/>
+          <w:lang w:val="pt-BR"/>
+        </w:rPr>
+      </w:pPr>
+    </w:p>
+    <w:p>
+      <w:pPr>
+        <w:rPr>
+          <w:rFonts w:ascii="Didot" w:hAnsi="Didot" w:cs="Didot" w:hint="cs"/>
+          <w:lang w:val="pt-BR"/>
+        </w:rPr>
+      </w:pPr>
+      <w:r>
+        <w:rPr>
+          <w:rFonts w:ascii="Didot" w:hAnsi="Didot" w:cs="Didot" w:hint="cs"/>
           <w:lang w:val="pt-BR"/>
         </w:rPr>
         <w:br w:type="page"/>
@@ -3167,20 +3111,20 @@
         <w:pStyle w:val="Heading1"/>
         <w:spacing w:after="360"/>
         <w:rPr>
-          <w:rFonts w:cs="Times New Roman"/>
+          <w:rFonts w:ascii="Didot" w:hAnsi="Didot" w:cs="Didot" w:hint="cs"/>
         </w:rPr>
       </w:pPr>
       <w:bookmarkStart w:id="7" w:name="_Toc211278144"/>
       <w:r>
         <w:rPr>
-          <w:rFonts w:cs="Times New Roman"/>
+          <w:rFonts w:ascii="Didot" w:hAnsi="Didot" w:cs="Didot" w:hint="cs"/>
         </w:rPr>
         <w:lastRenderedPageBreak/>
         <w:t xml:space="preserve">3 </w:t>
       </w:r>
       <w:r>
         <w:rPr>
-          <w:rFonts w:cs="Times New Roman"/>
+          <w:rFonts w:ascii="Didot" w:hAnsi="Didot" w:cs="Didot" w:hint="cs"/>
         </w:rPr>
         <w:t>CARACTERIZAÇÃO DA ÁREA DE ATUAÇÃO PROFISSIONAL</w:t>
       </w:r>
@@ -3191,14 +3135,14 @@
         <w:pStyle w:val="Heading2"/>
         <w:spacing w:after="360"/>
         <w:rPr>
-          <w:rFonts w:cs="Times New Roman"/>
+          <w:rFonts w:ascii="Didot" w:hAnsi="Didot" w:cs="Didot" w:hint="cs"/>
           <w:lang w:val="pt-BR"/>
         </w:rPr>
       </w:pPr>
       <w:bookmarkStart w:id="8" w:name="_Toc211278145"/>
       <w:r>
         <w:rPr>
-          <w:rFonts w:cs="Times New Roman"/>
+          <w:rFonts w:ascii="Didot" w:hAnsi="Didot" w:cs="Didot" w:hint="cs"/>
           <w:lang w:val="pt-BR"/>
         </w:rPr>
         <w:t>3.1 ORGANOGRAMA DA ÁREA</w:t>
@@ -3208,18 +3152,18 @@
     <w:p>
       <w:pPr>
         <w:rPr>
-          <w:rFonts w:cs="Times New Roman"/>
-          <w:lang w:val="pt-BR"/>
-        </w:rPr>
-      </w:pPr>
-      <w:r>
-        <w:rPr>
-          <w:rFonts w:cs="Times New Roman"/>
+          <w:rFonts w:ascii="Didot" w:hAnsi="Didot" w:cs="Didot" w:hint="cs"/>
+          <w:lang w:val="pt-BR"/>
+        </w:rPr>
+      </w:pPr>
+      <w:r>
+        <w:rPr>
+          <w:rFonts w:ascii="Didot" w:hAnsi="Didot" w:cs="Didot" w:hint="cs"/>
           <w:noProof/>
           <w:lang w:val="pt-BR"/>
         </w:rPr>
         <w:drawing>
-          <wp:inline distT="0" distB="0" distL="0" distR="0" wp14:anchorId="0DACED6B" wp14:editId="7C6E38E8">
+          <wp:inline distT="0" distB="0" distL="0" distR="0" wp14:anchorId="0DACED6B" wp14:editId="7BB511CB">
             <wp:extent cx="5486400" cy="3200400"/>
             <wp:effectExtent l="0" t="0" r="0" b="0"/>
             <wp:docPr id="1995197141" name="Diagram 3"/>
@@ -3237,16 +3181,7 @@
       <w:pPr>
         <w:pStyle w:val="Heading2"/>
         <w:rPr>
-          <w:rFonts w:cs="Times New Roman"/>
-          <w:lang w:val="pt-BR"/>
-        </w:rPr>
-      </w:pPr>
-    </w:p>
-    <w:p>
-      <w:pPr>
-        <w:pStyle w:val="Heading2"/>
-        <w:rPr>
-          <w:rFonts w:cs="Times New Roman"/>
+          <w:rFonts w:ascii="Didot" w:hAnsi="Didot" w:cs="Didot" w:hint="cs"/>
           <w:lang w:val="pt-BR"/>
         </w:rPr>
       </w:pPr>
@@ -3256,14 +3191,14 @@
         <w:pStyle w:val="Heading2"/>
         <w:spacing w:after="240" w:line="360" w:lineRule="auto"/>
         <w:rPr>
-          <w:rFonts w:cs="Times New Roman"/>
+          <w:rFonts w:ascii="Didot" w:hAnsi="Didot" w:cs="Didot" w:hint="cs"/>
           <w:lang w:val="pt-BR"/>
         </w:rPr>
       </w:pPr>
       <w:bookmarkStart w:id="9" w:name="_Toc211278146"/>
       <w:r>
         <w:rPr>
-          <w:rFonts w:cs="Times New Roman"/>
+          <w:rFonts w:ascii="Didot" w:hAnsi="Didot" w:cs="Didot" w:hint="cs"/>
           <w:lang w:val="pt-BR"/>
         </w:rPr>
         <w:t>3.2 PRINCIPAIS FUNÇÕES DA ÁREA</w:t>
@@ -3279,11 +3214,13 @@
         </w:numPr>
         <w:spacing w:line="360" w:lineRule="auto"/>
         <w:rPr>
-          <w:lang w:val="pt-BR"/>
-        </w:rPr>
-      </w:pPr>
-      <w:r>
-        <w:rPr>
+          <w:rFonts w:ascii="Didot" w:hAnsi="Didot" w:cs="Didot" w:hint="cs"/>
+          <w:lang w:val="pt-BR"/>
+        </w:rPr>
+      </w:pPr>
+      <w:r>
+        <w:rPr>
+          <w:rFonts w:ascii="Didot" w:hAnsi="Didot" w:cs="Didot" w:hint="cs"/>
           <w:lang w:val="pt-BR"/>
         </w:rPr>
         <w:t>ETL (</w:t>
@@ -3291,6 +3228,7 @@
       <w:proofErr w:type="spellStart"/>
       <w:r>
         <w:rPr>
+          <w:rFonts w:ascii="Didot" w:hAnsi="Didot" w:cs="Didot" w:hint="cs"/>
           <w:i/>
           <w:iCs/>
           <w:lang w:val="pt-BR"/>
@@ -3300,6 +3238,7 @@
       <w:proofErr w:type="spellEnd"/>
       <w:r>
         <w:rPr>
+          <w:rFonts w:ascii="Didot" w:hAnsi="Didot" w:cs="Didot" w:hint="cs"/>
           <w:i/>
           <w:iCs/>
           <w:lang w:val="pt-BR"/>
@@ -3309,6 +3248,7 @@
       <w:proofErr w:type="spellStart"/>
       <w:r>
         <w:rPr>
+          <w:rFonts w:ascii="Didot" w:hAnsi="Didot" w:cs="Didot" w:hint="cs"/>
           <w:i/>
           <w:iCs/>
           <w:lang w:val="pt-BR"/>
@@ -3318,6 +3258,7 @@
       <w:proofErr w:type="spellEnd"/>
       <w:r>
         <w:rPr>
+          <w:rFonts w:ascii="Didot" w:hAnsi="Didot" w:cs="Didot" w:hint="cs"/>
           <w:i/>
           <w:iCs/>
           <w:lang w:val="pt-BR"/>
@@ -3327,6 +3268,7 @@
       <w:proofErr w:type="spellStart"/>
       <w:r>
         <w:rPr>
+          <w:rFonts w:ascii="Didot" w:hAnsi="Didot" w:cs="Didot" w:hint="cs"/>
           <w:i/>
           <w:iCs/>
           <w:lang w:val="pt-BR"/>
@@ -3336,18 +3278,14 @@
       <w:proofErr w:type="spellEnd"/>
       <w:r>
         <w:rPr>
-          <w:lang w:val="pt-BR"/>
-        </w:rPr>
-        <w:t>) e Integração dos da</w:t>
-      </w:r>
-      <w:r>
-        <w:rPr>
-          <w:lang w:val="pt-BR"/>
-        </w:rPr>
-        <w:t>dos</w:t>
-      </w:r>
-      <w:r>
-        <w:rPr>
+          <w:rFonts w:ascii="Didot" w:hAnsi="Didot" w:cs="Didot" w:hint="cs"/>
+          <w:lang w:val="pt-BR"/>
+        </w:rPr>
+        <w:t>) e Integração dos dados</w:t>
+      </w:r>
+      <w:r>
+        <w:rPr>
+          <w:rFonts w:ascii="Didot" w:hAnsi="Didot" w:cs="Didot" w:hint="cs"/>
           <w:lang w:val="pt-BR"/>
         </w:rPr>
         <w:t>;</w:t>
@@ -3362,17 +3300,20 @@
         </w:numPr>
         <w:spacing w:line="360" w:lineRule="auto"/>
         <w:rPr>
-          <w:lang w:val="pt-BR"/>
-        </w:rPr>
-      </w:pPr>
-      <w:r>
-        <w:rPr>
+          <w:rFonts w:ascii="Didot" w:hAnsi="Didot" w:cs="Didot" w:hint="cs"/>
+          <w:lang w:val="pt-BR"/>
+        </w:rPr>
+      </w:pPr>
+      <w:r>
+        <w:rPr>
+          <w:rFonts w:ascii="Didot" w:hAnsi="Didot" w:cs="Didot" w:hint="cs"/>
           <w:lang w:val="pt-BR"/>
         </w:rPr>
         <w:t>Análise estatística</w:t>
       </w:r>
       <w:r>
         <w:rPr>
+          <w:rFonts w:ascii="Didot" w:hAnsi="Didot" w:cs="Didot" w:hint="cs"/>
           <w:lang w:val="pt-BR"/>
         </w:rPr>
         <w:t>;</w:t>
@@ -3387,17 +3328,20 @@
         </w:numPr>
         <w:spacing w:line="360" w:lineRule="auto"/>
         <w:rPr>
-          <w:lang w:val="pt-BR"/>
-        </w:rPr>
-      </w:pPr>
-      <w:r>
-        <w:rPr>
+          <w:rFonts w:ascii="Didot" w:hAnsi="Didot" w:cs="Didot" w:hint="cs"/>
+          <w:lang w:val="pt-BR"/>
+        </w:rPr>
+      </w:pPr>
+      <w:r>
+        <w:rPr>
+          <w:rFonts w:ascii="Didot" w:hAnsi="Didot" w:cs="Didot" w:hint="cs"/>
           <w:lang w:val="pt-BR"/>
         </w:rPr>
         <w:t>Programação em SQL e SAS</w:t>
       </w:r>
       <w:r>
         <w:rPr>
+          <w:rFonts w:ascii="Didot" w:hAnsi="Didot" w:cs="Didot" w:hint="cs"/>
           <w:lang w:val="pt-BR"/>
         </w:rPr>
         <w:t>;</w:t>
@@ -3412,23 +3356,27 @@
         </w:numPr>
         <w:spacing w:line="360" w:lineRule="auto"/>
         <w:rPr>
-          <w:lang w:val="pt-BR"/>
-        </w:rPr>
-      </w:pPr>
-      <w:r>
-        <w:rPr>
+          <w:rFonts w:ascii="Didot" w:hAnsi="Didot" w:cs="Didot" w:hint="cs"/>
+          <w:lang w:val="pt-BR"/>
+        </w:rPr>
+      </w:pPr>
+      <w:r>
+        <w:rPr>
+          <w:rFonts w:ascii="Didot" w:hAnsi="Didot" w:cs="Didot" w:hint="cs"/>
           <w:lang w:val="pt-BR"/>
         </w:rPr>
         <w:t>Redação de d</w:t>
       </w:r>
       <w:r>
         <w:rPr>
+          <w:rFonts w:ascii="Didot" w:hAnsi="Didot" w:cs="Didot" w:hint="cs"/>
           <w:lang w:val="pt-BR"/>
         </w:rPr>
         <w:t>ocumentação técnica</w:t>
       </w:r>
       <w:r>
         <w:rPr>
+          <w:rFonts w:ascii="Didot" w:hAnsi="Didot" w:cs="Didot" w:hint="cs"/>
           <w:lang w:val="pt-BR"/>
         </w:rPr>
         <w:t>.</w:t>
@@ -3439,7 +3387,7 @@
         <w:pStyle w:val="Heading2"/>
         <w:spacing w:line="360" w:lineRule="auto"/>
         <w:rPr>
-          <w:rFonts w:cs="Times New Roman"/>
+          <w:rFonts w:ascii="Didot" w:hAnsi="Didot" w:cs="Didot" w:hint="cs"/>
           <w:lang w:val="pt-BR"/>
         </w:rPr>
       </w:pPr>
@@ -3449,13 +3397,13 @@
         <w:pStyle w:val="Heading2"/>
         <w:spacing w:after="240"/>
         <w:rPr>
-          <w:rFonts w:cs="Times New Roman"/>
+          <w:rFonts w:ascii="Didot" w:hAnsi="Didot" w:cs="Didot" w:hint="cs"/>
         </w:rPr>
       </w:pPr>
       <w:bookmarkStart w:id="10" w:name="_Toc211278147"/>
       <w:r>
         <w:rPr>
-          <w:rFonts w:cs="Times New Roman"/>
+          <w:rFonts w:ascii="Didot" w:hAnsi="Didot" w:cs="Didot" w:hint="cs"/>
         </w:rPr>
         <w:t>3.3 DESCRIÇÃO DE COMO A ATUAÇÃO PROFISSIONAL COLABOROU NA FORMAÇÃO</w:t>
       </w:r>
@@ -3465,7 +3413,7 @@
       <w:pPr>
         <w:spacing w:line="360" w:lineRule="auto"/>
         <w:rPr>
-          <w:rFonts w:cs="Times New Roman"/>
+          <w:rFonts w:ascii="Didot" w:hAnsi="Didot" w:cs="Didot" w:hint="cs"/>
           <w:lang w:val="pt-BR"/>
         </w:rPr>
       </w:pPr>
@@ -3474,21 +3422,21 @@
       <w:pPr>
         <w:spacing w:line="360" w:lineRule="auto"/>
         <w:rPr>
-          <w:rFonts w:cs="Times New Roman"/>
-          <w:lang w:val="pt-BR"/>
-        </w:rPr>
-      </w:pPr>
-    </w:p>
-    <w:p>
-      <w:pPr>
-        <w:rPr>
-          <w:rFonts w:cs="Times New Roman"/>
-          <w:lang w:val="pt-BR"/>
-        </w:rPr>
-      </w:pPr>
-      <w:r>
-        <w:rPr>
-          <w:rFonts w:cs="Times New Roman"/>
+          <w:rFonts w:ascii="Didot" w:hAnsi="Didot" w:cs="Didot" w:hint="cs"/>
+          <w:lang w:val="pt-BR"/>
+        </w:rPr>
+      </w:pPr>
+    </w:p>
+    <w:p>
+      <w:pPr>
+        <w:rPr>
+          <w:rFonts w:ascii="Didot" w:hAnsi="Didot" w:cs="Didot" w:hint="cs"/>
+          <w:lang w:val="pt-BR"/>
+        </w:rPr>
+      </w:pPr>
+      <w:r>
+        <w:rPr>
+          <w:rFonts w:ascii="Didot" w:hAnsi="Didot" w:cs="Didot" w:hint="cs"/>
           <w:lang w:val="pt-BR"/>
         </w:rPr>
         <w:br w:type="page"/>
@@ -3499,14 +3447,14 @@
         <w:pStyle w:val="Heading1"/>
         <w:spacing w:after="360"/>
         <w:rPr>
-          <w:rFonts w:cs="Times New Roman"/>
+          <w:rFonts w:ascii="Didot" w:hAnsi="Didot" w:cs="Didot" w:hint="cs"/>
           <w:lang w:val="pt-BR"/>
         </w:rPr>
       </w:pPr>
       <w:bookmarkStart w:id="11" w:name="_Toc211278148"/>
       <w:r>
         <w:rPr>
-          <w:rFonts w:cs="Times New Roman"/>
+          <w:rFonts w:ascii="Didot" w:hAnsi="Didot" w:cs="Didot" w:hint="cs"/>
           <w:lang w:val="pt-BR"/>
         </w:rPr>
         <w:lastRenderedPageBreak/>
@@ -3523,23 +3471,16 @@
         </w:numPr>
         <w:spacing w:line="360" w:lineRule="auto"/>
         <w:rPr>
-          <w:rFonts w:cs="Times New Roman"/>
-          <w:lang w:val="pt-BR"/>
-        </w:rPr>
-      </w:pPr>
-      <w:r>
-        <w:rPr>
-          <w:rFonts w:cs="Times New Roman"/>
-          <w:lang w:val="pt-BR"/>
-        </w:rPr>
-        <w:t>Processo analítico inspirado no CRISP-DM</w:t>
-      </w:r>
-      <w:r>
-        <w:rPr>
-          <w:rFonts w:cs="Times New Roman"/>
-          <w:lang w:val="pt-BR"/>
-        </w:rPr>
-        <w:t>;</w:t>
+          <w:rFonts w:ascii="Didot" w:hAnsi="Didot" w:cs="Didot" w:hint="cs"/>
+          <w:lang w:val="pt-BR"/>
+        </w:rPr>
+      </w:pPr>
+      <w:r>
+        <w:rPr>
+          <w:rFonts w:ascii="Didot" w:hAnsi="Didot" w:cs="Didot" w:hint="cs"/>
+          <w:lang w:val="pt-BR"/>
+        </w:rPr>
+        <w:t>Processo analítico inspirado no CRISP-DM;</w:t>
       </w:r>
     </w:p>
     <w:p>
@@ -3551,13 +3492,13 @@
         </w:numPr>
         <w:spacing w:line="360" w:lineRule="auto"/>
         <w:rPr>
-          <w:rFonts w:cs="Times New Roman"/>
-          <w:lang w:val="pt-BR"/>
-        </w:rPr>
-      </w:pPr>
-      <w:r>
-        <w:rPr>
-          <w:rFonts w:cs="Times New Roman"/>
+          <w:rFonts w:ascii="Didot" w:hAnsi="Didot" w:cs="Didot" w:hint="cs"/>
+          <w:lang w:val="pt-BR"/>
+        </w:rPr>
+      </w:pPr>
+      <w:r>
+        <w:rPr>
+          <w:rFonts w:ascii="Didot" w:hAnsi="Didot" w:cs="Didot" w:hint="cs"/>
           <w:lang w:val="pt-BR"/>
         </w:rPr>
         <w:t>Ciclo ágil leve: tarefas em quadro, sprints semanais e reuniões de alinhamento;</w:t>
@@ -3572,13 +3513,13 @@
         </w:numPr>
         <w:spacing w:line="360" w:lineRule="auto"/>
         <w:rPr>
-          <w:rFonts w:cs="Times New Roman"/>
-          <w:lang w:val="pt-BR"/>
-        </w:rPr>
-      </w:pPr>
-      <w:r>
-        <w:rPr>
-          <w:rFonts w:cs="Times New Roman"/>
+          <w:rFonts w:ascii="Didot" w:hAnsi="Didot" w:cs="Didot" w:hint="cs"/>
+          <w:lang w:val="pt-BR"/>
+        </w:rPr>
+      </w:pPr>
+      <w:r>
+        <w:rPr>
+          <w:rFonts w:ascii="Didot" w:hAnsi="Didot" w:cs="Didot" w:hint="cs"/>
           <w:lang w:val="pt-BR"/>
         </w:rPr>
         <w:t>Boas práticas: versionamento de scripts, logs de execução e checklist de qualidade de dados.</w:t>
@@ -3589,7 +3530,7 @@
         <w:pStyle w:val="Heading1"/>
         <w:spacing w:after="360"/>
         <w:rPr>
-          <w:rFonts w:cs="Times New Roman"/>
+          <w:rFonts w:ascii="Didot" w:hAnsi="Didot" w:cs="Didot" w:hint="cs"/>
           <w:lang w:val="pt-BR"/>
         </w:rPr>
       </w:pPr>
@@ -3600,20 +3541,49 @@
         <w:pStyle w:val="Heading1"/>
         <w:spacing w:after="360"/>
         <w:rPr>
-          <w:rFonts w:cs="Times New Roman"/>
-          <w:lang w:val="pt-BR"/>
-        </w:rPr>
-      </w:pPr>
-      <w:r>
-        <w:rPr>
-          <w:rFonts w:cs="Times New Roman"/>
-          <w:lang w:val="pt-BR"/>
-        </w:rPr>
+          <w:rFonts w:ascii="Didot" w:hAnsi="Didot" w:cs="Didot"/>
+          <w:lang w:val="pt-BR"/>
+        </w:rPr>
+      </w:pPr>
+    </w:p>
+    <w:p>
+      <w:pPr>
+        <w:rPr>
+          <w:rFonts w:ascii="Didot" w:eastAsiaTheme="majorEastAsia" w:hAnsi="Didot" w:cs="Didot"/>
+          <w:b/>
+          <w:caps/>
+          <w:szCs w:val="40"/>
+          <w:lang w:val="pt-BR"/>
+        </w:rPr>
+      </w:pPr>
+      <w:r>
+        <w:rPr>
+          <w:rFonts w:ascii="Didot" w:hAnsi="Didot" w:cs="Didot"/>
+          <w:lang w:val="pt-BR"/>
+        </w:rPr>
+        <w:br w:type="page"/>
+      </w:r>
+    </w:p>
+    <w:p>
+      <w:pPr>
+        <w:pStyle w:val="Heading1"/>
+        <w:spacing w:after="360"/>
+        <w:rPr>
+          <w:rFonts w:ascii="Didot" w:hAnsi="Didot" w:cs="Didot" w:hint="cs"/>
+          <w:lang w:val="pt-BR"/>
+        </w:rPr>
+      </w:pPr>
+      <w:r>
+        <w:rPr>
+          <w:rFonts w:ascii="Didot" w:hAnsi="Didot" w:cs="Didot" w:hint="cs"/>
+          <w:lang w:val="pt-BR"/>
+        </w:rPr>
+        <w:lastRenderedPageBreak/>
         <w:t xml:space="preserve">5 </w:t>
       </w:r>
       <w:r>
         <w:rPr>
-          <w:rFonts w:cs="Times New Roman"/>
+          <w:rFonts w:ascii="Didot" w:hAnsi="Didot" w:cs="Didot" w:hint="cs"/>
           <w:lang w:val="pt-BR"/>
         </w:rPr>
         <w:t>ATIVIDADES DESENVOLVIDAS</w:t>
@@ -3629,13 +3599,13 @@
         </w:numPr>
         <w:spacing w:line="360" w:lineRule="auto"/>
         <w:rPr>
-          <w:rFonts w:cs="Times New Roman"/>
-          <w:lang w:val="pt-BR"/>
-        </w:rPr>
-      </w:pPr>
-      <w:r>
-        <w:rPr>
-          <w:rFonts w:cs="Times New Roman"/>
+          <w:rFonts w:ascii="Didot" w:hAnsi="Didot" w:cs="Didot" w:hint="cs"/>
+          <w:lang w:val="pt-BR"/>
+        </w:rPr>
+      </w:pPr>
+      <w:r>
+        <w:rPr>
+          <w:rFonts w:ascii="Didot" w:hAnsi="Didot" w:cs="Didot" w:hint="cs"/>
           <w:lang w:val="pt-BR"/>
         </w:rPr>
         <w:t>Introdução à Estatística Básica: Elaboração de resumos estatísticos, gráficos e tabelas de bases de dados públicos para entendimento do comportamento de variáveis, qualidade dos dados e métricas.</w:t>
@@ -3650,13 +3620,13 @@
         </w:numPr>
         <w:spacing w:line="360" w:lineRule="auto"/>
         <w:rPr>
-          <w:rFonts w:cs="Times New Roman"/>
-          <w:lang w:val="pt-BR"/>
-        </w:rPr>
-      </w:pPr>
-      <w:r>
-        <w:rPr>
-          <w:rFonts w:cs="Times New Roman"/>
+          <w:rFonts w:ascii="Didot" w:hAnsi="Didot" w:cs="Didot" w:hint="cs"/>
+          <w:lang w:val="pt-BR"/>
+        </w:rPr>
+      </w:pPr>
+      <w:r>
+        <w:rPr>
+          <w:rFonts w:ascii="Didot" w:hAnsi="Didot" w:cs="Didot" w:hint="cs"/>
           <w:lang w:val="pt-BR"/>
         </w:rPr>
         <w:t xml:space="preserve">Programação em SQL: </w:t>
@@ -3671,37 +3641,16 @@
         </w:numPr>
         <w:spacing w:line="360" w:lineRule="auto"/>
         <w:rPr>
-          <w:rFonts w:cs="Times New Roman"/>
-          <w:lang w:val="pt-BR"/>
-        </w:rPr>
-      </w:pPr>
-      <w:r>
-        <w:rPr>
-          <w:rFonts w:cs="Times New Roman"/>
-          <w:lang w:val="pt-BR"/>
-        </w:rPr>
-        <w:t>Criação de scripts para leitura, limpeza, agregação</w:t>
-      </w:r>
-      <w:r>
-        <w:rPr>
-          <w:rFonts w:cs="Times New Roman"/>
-          <w:lang w:val="pt-BR"/>
-        </w:rPr>
-        <w:t xml:space="preserve"> e</w:t>
-      </w:r>
-      <w:r>
-        <w:rPr>
-          <w:rFonts w:cs="Times New Roman"/>
-          <w:lang w:val="pt-BR"/>
-        </w:rPr>
-        <w:t xml:space="preserve"> seleção</w:t>
-      </w:r>
-      <w:r>
-        <w:rPr>
-          <w:rFonts w:cs="Times New Roman"/>
-          <w:lang w:val="pt-BR"/>
-        </w:rPr>
-        <w:t>;</w:t>
+          <w:rFonts w:ascii="Didot" w:hAnsi="Didot" w:cs="Didot" w:hint="cs"/>
+          <w:lang w:val="pt-BR"/>
+        </w:rPr>
+      </w:pPr>
+      <w:r>
+        <w:rPr>
+          <w:rFonts w:ascii="Didot" w:hAnsi="Didot" w:cs="Didot" w:hint="cs"/>
+          <w:lang w:val="pt-BR"/>
+        </w:rPr>
+        <w:t>Criação de scripts para leitura, limpeza, agregação e seleção;</w:t>
       </w:r>
     </w:p>
     <w:p>
@@ -3713,20 +3662,20 @@
         </w:numPr>
         <w:spacing w:line="360" w:lineRule="auto"/>
         <w:rPr>
-          <w:rFonts w:cs="Times New Roman"/>
-          <w:lang w:val="pt-BR"/>
-        </w:rPr>
-      </w:pPr>
-      <w:r>
-        <w:rPr>
-          <w:rFonts w:cs="Times New Roman"/>
+          <w:rFonts w:ascii="Didot" w:hAnsi="Didot" w:cs="Didot" w:hint="cs"/>
+          <w:lang w:val="pt-BR"/>
+        </w:rPr>
+      </w:pPr>
+      <w:r>
+        <w:rPr>
+          <w:rFonts w:ascii="Didot" w:hAnsi="Didot" w:cs="Didot" w:hint="cs"/>
           <w:lang w:val="pt-BR"/>
         </w:rPr>
         <w:t>Criação e desenvolvimento de bases de dados: levantamento de requisitos, modelagem e desenvolvimento de banco de dados</w:t>
       </w:r>
       <w:r>
         <w:rPr>
-          <w:rFonts w:cs="Times New Roman"/>
+          <w:rFonts w:ascii="Didot" w:hAnsi="Didot" w:cs="Didot" w:hint="cs"/>
           <w:lang w:val="pt-BR"/>
         </w:rPr>
         <w:t>;</w:t>
@@ -3741,13 +3690,13 @@
         </w:numPr>
         <w:spacing w:line="360" w:lineRule="auto"/>
         <w:rPr>
-          <w:rFonts w:cs="Times New Roman"/>
-          <w:lang w:val="pt-BR"/>
-        </w:rPr>
-      </w:pPr>
-      <w:r>
-        <w:rPr>
-          <w:rFonts w:cs="Times New Roman"/>
+          <w:rFonts w:ascii="Didot" w:hAnsi="Didot" w:cs="Didot" w:hint="cs"/>
+          <w:lang w:val="pt-BR"/>
+        </w:rPr>
+      </w:pPr>
+      <w:r>
+        <w:rPr>
+          <w:rFonts w:ascii="Didot" w:hAnsi="Didot" w:cs="Didot" w:hint="cs"/>
           <w:lang w:val="pt-BR"/>
         </w:rPr>
         <w:t>Documentação: versionamento de código e elaboração de documentos técnicos.</w:t>
@@ -3757,7 +3706,7 @@
       <w:pPr>
         <w:spacing w:line="360" w:lineRule="auto"/>
         <w:rPr>
-          <w:rFonts w:cs="Times New Roman"/>
+          <w:rFonts w:ascii="Didot" w:hAnsi="Didot" w:cs="Didot" w:hint="cs"/>
           <w:lang w:val="pt-BR"/>
         </w:rPr>
       </w:pPr>
@@ -3767,16 +3716,45 @@
         <w:pStyle w:val="Heading1"/>
         <w:spacing w:after="360"/>
         <w:rPr>
-          <w:rFonts w:cs="Times New Roman"/>
+          <w:rFonts w:ascii="Didot" w:hAnsi="Didot" w:cs="Didot"/>
           <w:lang w:val="pt-BR"/>
         </w:rPr>
       </w:pPr>
       <w:bookmarkStart w:id="13" w:name="_Toc211278150"/>
-      <w:r>
-        <w:rPr>
-          <w:rFonts w:cs="Times New Roman"/>
-          <w:lang w:val="pt-BR"/>
-        </w:rPr>
+    </w:p>
+    <w:p>
+      <w:pPr>
+        <w:rPr>
+          <w:rFonts w:ascii="Didot" w:eastAsiaTheme="majorEastAsia" w:hAnsi="Didot" w:cs="Didot"/>
+          <w:b/>
+          <w:caps/>
+          <w:szCs w:val="40"/>
+          <w:lang w:val="pt-BR"/>
+        </w:rPr>
+      </w:pPr>
+      <w:r>
+        <w:rPr>
+          <w:rFonts w:ascii="Didot" w:hAnsi="Didot" w:cs="Didot"/>
+          <w:lang w:val="pt-BR"/>
+        </w:rPr>
+        <w:br w:type="page"/>
+      </w:r>
+    </w:p>
+    <w:p>
+      <w:pPr>
+        <w:pStyle w:val="Heading1"/>
+        <w:spacing w:after="360"/>
+        <w:rPr>
+          <w:rFonts w:ascii="Didot" w:hAnsi="Didot" w:cs="Didot" w:hint="cs"/>
+          <w:lang w:val="pt-BR"/>
+        </w:rPr>
+      </w:pPr>
+      <w:r>
+        <w:rPr>
+          <w:rFonts w:ascii="Didot" w:hAnsi="Didot" w:cs="Didot" w:hint="cs"/>
+          <w:lang w:val="pt-BR"/>
+        </w:rPr>
+        <w:lastRenderedPageBreak/>
         <w:t>6 SUGESTÕES</w:t>
       </w:r>
       <w:bookmarkEnd w:id="13"/>
@@ -3789,11 +3767,13 @@
           <w:numId w:val="10"/>
         </w:numPr>
         <w:rPr>
-          <w:lang w:val="pt-BR"/>
-        </w:rPr>
-      </w:pPr>
-      <w:r>
-        <w:rPr>
+          <w:rFonts w:ascii="Didot" w:hAnsi="Didot" w:cs="Didot" w:hint="cs"/>
+          <w:lang w:val="pt-BR"/>
+        </w:rPr>
+      </w:pPr>
+      <w:r>
+        <w:rPr>
+          <w:rFonts w:ascii="Didot" w:hAnsi="Didot" w:cs="Didot" w:hint="cs"/>
           <w:lang w:val="pt-BR"/>
         </w:rPr>
         <w:t>Mais prática em banco de dados direcionado em otimização e segurança;</w:t>
@@ -3802,6 +3782,7 @@
     <w:p>
       <w:pPr>
         <w:rPr>
+          <w:rFonts w:ascii="Didot" w:hAnsi="Didot" w:cs="Didot" w:hint="cs"/>
           <w:lang w:val="pt-BR"/>
         </w:rPr>
       </w:pPr>
@@ -3810,44 +3791,15 @@
       <w:pPr>
         <w:pStyle w:val="Heading1"/>
         <w:rPr>
-          <w:rFonts w:cs="Times New Roman"/>
+          <w:rFonts w:ascii="Didot" w:hAnsi="Didot" w:cs="Didot"/>
         </w:rPr>
       </w:pPr>
       <w:bookmarkStart w:id="14" w:name="_Toc211278151"/>
-      <w:r>
-        <w:rPr>
-          <w:rFonts w:cs="Times New Roman"/>
-        </w:rPr>
-        <w:t xml:space="preserve">7 </w:t>
-      </w:r>
-      <w:r>
-        <w:rPr>
-          <w:rFonts w:cs="Times New Roman"/>
-        </w:rPr>
-        <w:t>CONCLUSÃO</w:t>
-      </w:r>
-      <w:bookmarkEnd w:id="14"/>
-    </w:p>
-    <w:p>
-      <w:pPr>
-        <w:pStyle w:val="Heading1"/>
-        <w:rPr>
-          <w:rFonts w:cs="Times New Roman"/>
-        </w:rPr>
-      </w:pPr>
-    </w:p>
-    <w:p>
-      <w:pPr>
-        <w:pStyle w:val="Heading1"/>
-        <w:rPr>
-          <w:rFonts w:cs="Times New Roman"/>
-        </w:rPr>
-      </w:pPr>
-    </w:p>
-    <w:p>
-      <w:pPr>
-        <w:rPr>
-          <w:rFonts w:eastAsiaTheme="majorEastAsia" w:cs="Times New Roman"/>
+    </w:p>
+    <w:p>
+      <w:pPr>
+        <w:rPr>
+          <w:rFonts w:ascii="Didot" w:eastAsiaTheme="majorEastAsia" w:hAnsi="Didot" w:cs="Didot"/>
           <w:b/>
           <w:caps/>
           <w:szCs w:val="40"/>
@@ -3855,7 +3807,7 @@
       </w:pPr>
       <w:r>
         <w:rPr>
-          <w:rFonts w:cs="Times New Roman"/>
+          <w:rFonts w:ascii="Didot" w:hAnsi="Didot" w:cs="Didot"/>
         </w:rPr>
         <w:br w:type="page"/>
       </w:r>
@@ -3864,13 +3816,67 @@
       <w:pPr>
         <w:pStyle w:val="Heading1"/>
         <w:rPr>
-          <w:rFonts w:cs="Times New Roman"/>
+          <w:rFonts w:ascii="Didot" w:hAnsi="Didot" w:cs="Didot" w:hint="cs"/>
+        </w:rPr>
+      </w:pPr>
+      <w:r>
+        <w:rPr>
+          <w:rFonts w:ascii="Didot" w:hAnsi="Didot" w:cs="Didot" w:hint="cs"/>
+        </w:rPr>
+        <w:lastRenderedPageBreak/>
+        <w:t xml:space="preserve">7 </w:t>
+      </w:r>
+      <w:r>
+        <w:rPr>
+          <w:rFonts w:ascii="Didot" w:hAnsi="Didot" w:cs="Didot" w:hint="cs"/>
+        </w:rPr>
+        <w:t>CONCLUSÃO</w:t>
+      </w:r>
+      <w:bookmarkEnd w:id="14"/>
+    </w:p>
+    <w:p>
+      <w:pPr>
+        <w:pStyle w:val="Heading1"/>
+        <w:rPr>
+          <w:rFonts w:ascii="Didot" w:hAnsi="Didot" w:cs="Didot" w:hint="cs"/>
+        </w:rPr>
+      </w:pPr>
+    </w:p>
+    <w:p>
+      <w:pPr>
+        <w:pStyle w:val="Heading1"/>
+        <w:rPr>
+          <w:rFonts w:ascii="Didot" w:hAnsi="Didot" w:cs="Didot" w:hint="cs"/>
+        </w:rPr>
+      </w:pPr>
+    </w:p>
+    <w:p>
+      <w:pPr>
+        <w:rPr>
+          <w:rFonts w:ascii="Didot" w:eastAsiaTheme="majorEastAsia" w:hAnsi="Didot" w:cs="Didot" w:hint="cs"/>
+          <w:b/>
+          <w:caps/>
+          <w:szCs w:val="40"/>
+        </w:rPr>
+      </w:pPr>
+      <w:r>
+        <w:rPr>
+          <w:rFonts w:ascii="Didot" w:hAnsi="Didot" w:cs="Didot" w:hint="cs"/>
+        </w:rPr>
+        <w:br w:type="page"/>
+      </w:r>
+    </w:p>
+    <w:p>
+      <w:pPr>
+        <w:pStyle w:val="Heading1"/>
+        <w:rPr>
+          <w:rFonts w:ascii="Didot" w:hAnsi="Didot" w:cs="Didot" w:hint="cs"/>
         </w:rPr>
       </w:pPr>
       <w:bookmarkStart w:id="15" w:name="_Toc211278152"/>
       <w:r>
         <w:rPr>
-          <w:rFonts w:cs="Times New Roman"/>
+          <w:rFonts w:ascii="Didot" w:hAnsi="Didot" w:cs="Didot" w:hint="cs"/>
         </w:rPr>
         <w:lastRenderedPageBreak/>
         <w:t>8 REFERÊNCIAS</w:t>
@@ -3881,7 +3887,7 @@
       <w:pPr>
         <w:pStyle w:val="Heading1"/>
         <w:rPr>
-          <w:rFonts w:cs="Times New Roman"/>
+          <w:rFonts w:ascii="Didot" w:hAnsi="Didot" w:cs="Didot" w:hint="cs"/>
           <w:b w:val="0"/>
           <w:bCs/>
           <w:caps w:val="0"/>
@@ -3891,7 +3897,7 @@
         <w:r>
           <w:rPr>
             <w:rStyle w:val="Hyperlink"/>
-            <w:rFonts w:cs="Times New Roman"/>
+            <w:rFonts w:ascii="Didot" w:hAnsi="Didot" w:cs="Didot" w:hint="cs"/>
             <w:b w:val="0"/>
             <w:bCs/>
             <w:caps w:val="0"/>
@@ -3904,7 +3910,7 @@
       <w:pPr>
         <w:pStyle w:val="Heading1"/>
         <w:rPr>
-          <w:rFonts w:cs="Times New Roman"/>
+          <w:rFonts w:ascii="Didot" w:hAnsi="Didot" w:cs="Didot" w:hint="cs"/>
           <w:b w:val="0"/>
           <w:bCs/>
         </w:rPr>
@@ -6399,68 +6405,86 @@
 </file>
 
 <file path=word/diagrams/colors1.xml><?xml version="1.0" encoding="utf-8"?>
-<dgm:colorsDef xmlns:dgm="http://schemas.openxmlformats.org/drawingml/2006/diagram" xmlns:a="http://schemas.openxmlformats.org/drawingml/2006/main" uniqueId="urn:microsoft.com/office/officeart/2005/8/colors/accent1_2">
+<dgm:colorsDef xmlns:dgm="http://schemas.openxmlformats.org/drawingml/2006/diagram" xmlns:a="http://schemas.openxmlformats.org/drawingml/2006/main" uniqueId="urn:microsoft.com/office/officeart/2005/8/colors/accent0_1">
   <dgm:title val=""/>
   <dgm:desc val=""/>
   <dgm:catLst>
-    <dgm:cat type="accent1" pri="11200"/>
+    <dgm:cat type="mainScheme" pri="10100"/>
   </dgm:catLst>
   <dgm:styleLbl name="node0">
     <dgm:fillClrLst meth="repeat">
-      <a:schemeClr val="accent1"/>
+      <a:schemeClr val="lt1"/>
     </dgm:fillClrLst>
     <dgm:linClrLst meth="repeat">
-      <a:schemeClr val="lt1"/>
+      <a:schemeClr val="dk1">
+        <a:shade val="80000"/>
+      </a:schemeClr>
     </dgm:linClrLst>
     <dgm:effectClrLst/>
     <dgm:txLinClrLst/>
-    <dgm:txFillClrLst/>
+    <dgm:txFillClrLst meth="repeat">
+      <a:schemeClr val="dk1"/>
+    </dgm:txFillClrLst>
+    <dgm:txEffectClrLst/>
+  </dgm:styleLbl>
+  <dgm:styleLbl name="node1">
+    <dgm:fillClrLst meth="repeat">
+      <a:schemeClr val="lt1"/>
+    </dgm:fillClrLst>
+    <dgm:linClrLst meth="repeat">
+      <a:schemeClr val="dk1">
+        <a:shade val="80000"/>
+      </a:schemeClr>
+    </dgm:linClrLst>
+    <dgm:effectClrLst/>
+    <dgm:txLinClrLst/>
+    <dgm:txFillClrLst meth="repeat">
+      <a:schemeClr val="dk1"/>
+    </dgm:txFillClrLst>
     <dgm:txEffectClrLst/>
   </dgm:styleLbl>
   <dgm:styleLbl name="alignNode1">
     <dgm:fillClrLst meth="repeat">
-      <a:schemeClr val="accent1"/>
+      <a:schemeClr val="lt1"/>
     </dgm:fillClrLst>
     <dgm:linClrLst meth="repeat">
-      <a:schemeClr val="accent1"/>
+      <a:schemeClr val="dk1">
+        <a:shade val="80000"/>
+      </a:schemeClr>
     </dgm:linClrLst>
     <dgm:effectClrLst/>
     <dgm:txLinClrLst/>
-    <dgm:txFillClrLst/>
-    <dgm:txEffectClrLst/>
-  </dgm:styleLbl>
-  <dgm:styleLbl name="node1">
-    <dgm:fillClrLst meth="repeat">
-      <a:schemeClr val="accent1"/>
-    </dgm:fillClrLst>
-    <dgm:linClrLst meth="repeat">
-      <a:schemeClr val="lt1"/>
-    </dgm:linClrLst>
-    <dgm:effectClrLst/>
-    <dgm:txLinClrLst/>
-    <dgm:txFillClrLst/>
+    <dgm:txFillClrLst meth="repeat">
+      <a:schemeClr val="dk1"/>
+    </dgm:txFillClrLst>
     <dgm:txEffectClrLst/>
   </dgm:styleLbl>
   <dgm:styleLbl name="lnNode1">
     <dgm:fillClrLst meth="repeat">
-      <a:schemeClr val="accent1"/>
+      <a:schemeClr val="lt1"/>
     </dgm:fillClrLst>
     <dgm:linClrLst meth="repeat">
-      <a:schemeClr val="lt1"/>
+      <a:schemeClr val="dk1">
+        <a:shade val="80000"/>
+      </a:schemeClr>
     </dgm:linClrLst>
     <dgm:effectClrLst/>
     <dgm:txLinClrLst/>
-    <dgm:txFillClrLst/>
+    <dgm:txFillClrLst meth="repeat">
+      <a:schemeClr val="dk1"/>
+    </dgm:txFillClrLst>
     <dgm:txEffectClrLst/>
   </dgm:styleLbl>
   <dgm:styleLbl name="vennNode1">
     <dgm:fillClrLst meth="repeat">
-      <a:schemeClr val="accent1">
+      <a:schemeClr val="lt1">
         <a:alpha val="50000"/>
       </a:schemeClr>
     </dgm:fillClrLst>
     <dgm:linClrLst meth="repeat">
-      <a:schemeClr val="lt1"/>
+      <a:schemeClr val="dk1">
+        <a:shade val="80000"/>
+      </a:schemeClr>
     </dgm:linClrLst>
     <dgm:effectClrLst/>
     <dgm:txLinClrLst/>
@@ -6469,48 +6493,62 @@
   </dgm:styleLbl>
   <dgm:styleLbl name="node2">
     <dgm:fillClrLst meth="repeat">
-      <a:schemeClr val="accent1"/>
+      <a:schemeClr val="lt1"/>
     </dgm:fillClrLst>
     <dgm:linClrLst meth="repeat">
-      <a:schemeClr val="lt1"/>
+      <a:schemeClr val="dk1">
+        <a:shade val="80000"/>
+      </a:schemeClr>
     </dgm:linClrLst>
     <dgm:effectClrLst/>
     <dgm:txLinClrLst/>
-    <dgm:txFillClrLst/>
+    <dgm:txFillClrLst meth="repeat">
+      <a:schemeClr val="dk1"/>
+    </dgm:txFillClrLst>
     <dgm:txEffectClrLst/>
   </dgm:styleLbl>
   <dgm:styleLbl name="node3">
     <dgm:fillClrLst meth="repeat">
-      <a:schemeClr val="accent1"/>
+      <a:schemeClr val="lt1"/>
     </dgm:fillClrLst>
     <dgm:linClrLst meth="repeat">
-      <a:schemeClr val="lt1"/>
+      <a:schemeClr val="dk1">
+        <a:shade val="80000"/>
+      </a:schemeClr>
     </dgm:linClrLst>
     <dgm:effectClrLst/>
     <dgm:txLinClrLst/>
-    <dgm:txFillClrLst/>
+    <dgm:txFillClrLst meth="repeat">
+      <a:schemeClr val="dk1"/>
+    </dgm:txFillClrLst>
     <dgm:txEffectClrLst/>
   </dgm:styleLbl>
   <dgm:styleLbl name="node4">
     <dgm:fillClrLst meth="repeat">
-      <a:schemeClr val="accent1"/>
+      <a:schemeClr val="lt1"/>
     </dgm:fillClrLst>
     <dgm:linClrLst meth="repeat">
-      <a:schemeClr val="lt1"/>
+      <a:schemeClr val="dk1">
+        <a:shade val="80000"/>
+      </a:schemeClr>
     </dgm:linClrLst>
     <dgm:effectClrLst/>
     <dgm:txLinClrLst/>
-    <dgm:txFillClrLst/>
+    <dgm:txFillClrLst meth="repeat">
+      <a:schemeClr val="dk1"/>
+    </dgm:txFillClrLst>
     <dgm:txEffectClrLst/>
   </dgm:styleLbl>
   <dgm:styleLbl name="fgImgPlace1">
     <dgm:fillClrLst meth="repeat">
-      <a:schemeClr val="accent1">
-        <a:tint val="50000"/>
+      <a:schemeClr val="dk1">
+        <a:tint val="40000"/>
       </a:schemeClr>
     </dgm:fillClrLst>
     <dgm:linClrLst meth="repeat">
-      <a:schemeClr val="lt1"/>
+      <a:schemeClr val="dk1">
+        <a:shade val="80000"/>
+      </a:schemeClr>
     </dgm:linClrLst>
     <dgm:effectClrLst/>
     <dgm:txLinClrLst/>
@@ -6521,12 +6559,14 @@
   </dgm:styleLbl>
   <dgm:styleLbl name="alignImgPlace1">
     <dgm:fillClrLst meth="repeat">
-      <a:schemeClr val="accent1">
-        <a:tint val="50000"/>
+      <a:schemeClr val="dk1">
+        <a:tint val="40000"/>
       </a:schemeClr>
     </dgm:fillClrLst>
     <dgm:linClrLst meth="repeat">
-      <a:schemeClr val="lt1"/>
+      <a:schemeClr val="dk1">
+        <a:shade val="80000"/>
+      </a:schemeClr>
     </dgm:linClrLst>
     <dgm:effectClrLst/>
     <dgm:txLinClrLst/>
@@ -6537,12 +6577,14 @@
   </dgm:styleLbl>
   <dgm:styleLbl name="bgImgPlace1">
     <dgm:fillClrLst meth="repeat">
-      <a:schemeClr val="accent1">
-        <a:tint val="50000"/>
+      <a:schemeClr val="dk1">
+        <a:tint val="40000"/>
       </a:schemeClr>
     </dgm:fillClrLst>
     <dgm:linClrLst meth="repeat">
-      <a:schemeClr val="lt1"/>
+      <a:schemeClr val="dk1">
+        <a:shade val="80000"/>
+      </a:schemeClr>
     </dgm:linClrLst>
     <dgm:effectClrLst/>
     <dgm:txLinClrLst/>
@@ -6553,58 +6595,64 @@
   </dgm:styleLbl>
   <dgm:styleLbl name="sibTrans2D1">
     <dgm:fillClrLst meth="repeat">
-      <a:schemeClr val="accent1">
+      <a:schemeClr val="dk1">
         <a:tint val="60000"/>
       </a:schemeClr>
     </dgm:fillClrLst>
     <dgm:linClrLst meth="repeat">
-      <a:schemeClr val="accent1">
+      <a:schemeClr val="dk1">
         <a:tint val="60000"/>
       </a:schemeClr>
     </dgm:linClrLst>
     <dgm:effectClrLst/>
     <dgm:txLinClrLst/>
-    <dgm:txFillClrLst/>
+    <dgm:txFillClrLst meth="repeat">
+      <a:schemeClr val="dk1"/>
+    </dgm:txFillClrLst>
     <dgm:txEffectClrLst/>
   </dgm:styleLbl>
   <dgm:styleLbl name="fgSibTrans2D1">
     <dgm:fillClrLst meth="repeat">
-      <a:schemeClr val="accent1">
+      <a:schemeClr val="dk1">
         <a:tint val="60000"/>
       </a:schemeClr>
     </dgm:fillClrLst>
     <dgm:linClrLst meth="repeat">
-      <a:schemeClr val="accent1">
+      <a:schemeClr val="dk1">
         <a:tint val="60000"/>
       </a:schemeClr>
     </dgm:linClrLst>
     <dgm:effectClrLst/>
     <dgm:txLinClrLst/>
-    <dgm:txFillClrLst/>
+    <dgm:txFillClrLst meth="repeat">
+      <a:schemeClr val="dk1"/>
+    </dgm:txFillClrLst>
     <dgm:txEffectClrLst/>
   </dgm:styleLbl>
   <dgm:styleLbl name="bgSibTrans2D1">
     <dgm:fillClrLst meth="repeat">
-      <a:schemeClr val="accent1">
+      <a:schemeClr val="dk1">
         <a:tint val="60000"/>
       </a:schemeClr>
     </dgm:fillClrLst>
     <dgm:linClrLst meth="repeat">
-      <a:schemeClr val="accent1">
+      <a:schemeClr val="dk1">
         <a:tint val="60000"/>
       </a:schemeClr>
     </dgm:linClrLst>
     <dgm:effectClrLst/>
     <dgm:txLinClrLst/>
-    <dgm:txFillClrLst/>
+    <dgm:txFillClrLst meth="repeat">
+      <a:schemeClr val="dk1"/>
+    </dgm:txFillClrLst>
     <dgm:txEffectClrLst/>
   </dgm:styleLbl>
   <dgm:styleLbl name="sibTrans1D1">
     <dgm:fillClrLst meth="repeat">
-      <a:schemeClr val="accent1"/>
+      <a:schemeClr val="dk1"/>
     </dgm:fillClrLst>
     <dgm:linClrLst meth="repeat">
-      <a:schemeClr val="accent1"/>
+      <a:schemeClr val="dk1"/>
     </dgm:linClrLst>
     <dgm:effectClrLst/>
     <dgm:txLinClrLst/>
@@ -6615,12 +6663,10 @@
   </dgm:styleLbl>
   <dgm:styleLbl name="callout">
     <dgm:fillClrLst meth="repeat">
-      <a:schemeClr val="accent1"/>
+      <a:schemeClr val="dk1"/>
     </dgm:fillClrLst>
     <dgm:linClrLst meth="repeat">
-      <a:schemeClr val="accent1">
-        <a:tint val="50000"/>
-      </a:schemeClr>
+      <a:schemeClr val="dk1"/>
     </dgm:linClrLst>
     <dgm:effectClrLst/>
     <dgm:txLinClrLst/>
@@ -6631,116 +6677,130 @@
   </dgm:styleLbl>
   <dgm:styleLbl name="asst0">
     <dgm:fillClrLst meth="repeat">
-      <a:schemeClr val="accent1"/>
+      <a:schemeClr val="lt1"/>
     </dgm:fillClrLst>
     <dgm:linClrLst meth="repeat">
+      <a:schemeClr val="dk1">
+        <a:shade val="80000"/>
+      </a:schemeClr>
+    </dgm:linClrLst>
+    <dgm:effectClrLst/>
+    <dgm:txLinClrLst/>
+    <dgm:txFillClrLst meth="repeat">
+      <a:schemeClr val="dk1"/>
+    </dgm:txFillClrLst>
+    <dgm:txEffectClrLst/>
+  </dgm:styleLbl>
+  <dgm:styleLbl name="asst1">
+    <dgm:fillClrLst meth="repeat">
       <a:schemeClr val="lt1"/>
+    </dgm:fillClrLst>
+    <dgm:linClrLst meth="repeat">
+      <a:schemeClr val="dk1">
+        <a:shade val="80000"/>
+      </a:schemeClr>
+    </dgm:linClrLst>
+    <dgm:effectClrLst/>
+    <dgm:txLinClrLst/>
+    <dgm:txFillClrLst meth="repeat">
+      <a:schemeClr val="dk1"/>
+    </dgm:txFillClrLst>
+    <dgm:txEffectClrLst/>
+  </dgm:styleLbl>
+  <dgm:styleLbl name="asst2">
+    <dgm:fillClrLst meth="repeat">
+      <a:schemeClr val="lt1"/>
+    </dgm:fillClrLst>
+    <dgm:linClrLst meth="repeat">
+      <a:schemeClr val="dk1">
+        <a:shade val="80000"/>
+      </a:schemeClr>
+    </dgm:linClrLst>
+    <dgm:effectClrLst/>
+    <dgm:txLinClrLst/>
+    <dgm:txFillClrLst meth="repeat">
+      <a:schemeClr val="dk1"/>
+    </dgm:txFillClrLst>
+    <dgm:txEffectClrLst/>
+  </dgm:styleLbl>
+  <dgm:styleLbl name="asst3">
+    <dgm:fillClrLst meth="repeat">
+      <a:schemeClr val="lt1"/>
+    </dgm:fillClrLst>
+    <dgm:linClrLst meth="repeat">
+      <a:schemeClr val="dk1">
+        <a:shade val="80000"/>
+      </a:schemeClr>
+    </dgm:linClrLst>
+    <dgm:effectClrLst/>
+    <dgm:txLinClrLst/>
+    <dgm:txFillClrLst meth="repeat">
+      <a:schemeClr val="dk1"/>
+    </dgm:txFillClrLst>
+    <dgm:txEffectClrLst/>
+  </dgm:styleLbl>
+  <dgm:styleLbl name="asst4">
+    <dgm:fillClrLst meth="repeat">
+      <a:schemeClr val="lt1"/>
+    </dgm:fillClrLst>
+    <dgm:linClrLst meth="repeat">
+      <a:schemeClr val="dk1">
+        <a:shade val="80000"/>
+      </a:schemeClr>
+    </dgm:linClrLst>
+    <dgm:effectClrLst/>
+    <dgm:txLinClrLst/>
+    <dgm:txFillClrLst meth="repeat">
+      <a:schemeClr val="dk1"/>
+    </dgm:txFillClrLst>
+    <dgm:txEffectClrLst/>
+  </dgm:styleLbl>
+  <dgm:styleLbl name="parChTrans2D1">
+    <dgm:fillClrLst meth="repeat">
+      <a:schemeClr val="dk1">
+        <a:tint val="60000"/>
+      </a:schemeClr>
+    </dgm:fillClrLst>
+    <dgm:linClrLst meth="repeat">
+      <a:schemeClr val="dk1">
+        <a:tint val="60000"/>
+      </a:schemeClr>
     </dgm:linClrLst>
     <dgm:effectClrLst/>
     <dgm:txLinClrLst/>
     <dgm:txFillClrLst/>
     <dgm:txEffectClrLst/>
   </dgm:styleLbl>
-  <dgm:styleLbl name="asst1">
+  <dgm:styleLbl name="parChTrans2D2">
     <dgm:fillClrLst meth="repeat">
-      <a:schemeClr val="accent1"/>
+      <a:schemeClr val="dk1"/>
     </dgm:fillClrLst>
     <dgm:linClrLst meth="repeat">
-      <a:schemeClr val="lt1"/>
+      <a:schemeClr val="dk1"/>
     </dgm:linClrLst>
     <dgm:effectClrLst/>
     <dgm:txLinClrLst/>
     <dgm:txFillClrLst/>
     <dgm:txEffectClrLst/>
   </dgm:styleLbl>
-  <dgm:styleLbl name="asst2">
+  <dgm:styleLbl name="parChTrans2D3">
     <dgm:fillClrLst meth="repeat">
-      <a:schemeClr val="accent1"/>
+      <a:schemeClr val="dk1"/>
     </dgm:fillClrLst>
     <dgm:linClrLst meth="repeat">
-      <a:schemeClr val="lt1"/>
+      <a:schemeClr val="dk1"/>
     </dgm:linClrLst>
     <dgm:effectClrLst/>
     <dgm:txLinClrLst/>
     <dgm:txFillClrLst/>
     <dgm:txEffectClrLst/>
   </dgm:styleLbl>
-  <dgm:styleLbl name="asst3">
+  <dgm:styleLbl name="parChTrans2D4">
     <dgm:fillClrLst meth="repeat">
-      <a:schemeClr val="accent1"/>
+      <a:schemeClr val="dk1"/>
     </dgm:fillClrLst>
     <dgm:linClrLst meth="repeat">
-      <a:schemeClr val="lt1"/>
-    </dgm:linClrLst>
-    <dgm:effectClrLst/>
-    <dgm:txLinClrLst/>
-    <dgm:txFillClrLst/>
-    <dgm:txEffectClrLst/>
-  </dgm:styleLbl>
-  <dgm:styleLbl name="asst4">
-    <dgm:fillClrLst meth="repeat">
-      <a:schemeClr val="accent1"/>
-    </dgm:fillClrLst>
-    <dgm:linClrLst meth="repeat">
-      <a:schemeClr val="lt1"/>
-    </dgm:linClrLst>
-    <dgm:effectClrLst/>
-    <dgm:txLinClrLst/>
-    <dgm:txFillClrLst/>
-    <dgm:txEffectClrLst/>
-  </dgm:styleLbl>
-  <dgm:styleLbl name="parChTrans2D1">
-    <dgm:fillClrLst meth="repeat">
-      <a:schemeClr val="accent1">
-        <a:tint val="60000"/>
-      </a:schemeClr>
-    </dgm:fillClrLst>
-    <dgm:linClrLst meth="repeat">
-      <a:schemeClr val="accent1">
-        <a:tint val="60000"/>
-      </a:schemeClr>
-    </dgm:linClrLst>
-    <dgm:effectClrLst/>
-    <dgm:txLinClrLst/>
-    <dgm:txFillClrLst meth="repeat">
-      <a:schemeClr val="lt1"/>
-    </dgm:txFillClrLst>
-    <dgm:txEffectClrLst/>
-  </dgm:styleLbl>
-  <dgm:styleLbl name="parChTrans2D2">
-    <dgm:fillClrLst meth="repeat">
-      <a:schemeClr val="accent1"/>
-    </dgm:fillClrLst>
-    <dgm:linClrLst meth="repeat">
-      <a:schemeClr val="accent1"/>
-    </dgm:linClrLst>
-    <dgm:effectClrLst/>
-    <dgm:txLinClrLst/>
-    <dgm:txFillClrLst meth="repeat">
-      <a:schemeClr val="lt1"/>
-    </dgm:txFillClrLst>
-    <dgm:txEffectClrLst/>
-  </dgm:styleLbl>
-  <dgm:styleLbl name="parChTrans2D3">
-    <dgm:fillClrLst meth="repeat">
-      <a:schemeClr val="accent1"/>
-    </dgm:fillClrLst>
-    <dgm:linClrLst meth="repeat">
-      <a:schemeClr val="accent1"/>
-    </dgm:linClrLst>
-    <dgm:effectClrLst/>
-    <dgm:txLinClrLst/>
-    <dgm:txFillClrLst meth="repeat">
-      <a:schemeClr val="lt1"/>
-    </dgm:txFillClrLst>
-    <dgm:txEffectClrLst/>
-  </dgm:styleLbl>
-  <dgm:styleLbl name="parChTrans2D4">
-    <dgm:fillClrLst meth="repeat">
-      <a:schemeClr val="accent1"/>
-    </dgm:fillClrLst>
-    <dgm:linClrLst meth="repeat">
-      <a:schemeClr val="accent1"/>
+      <a:schemeClr val="dk1"/>
     </dgm:linClrLst>
     <dgm:effectClrLst/>
     <dgm:txLinClrLst/>
@@ -6751,10 +6811,10 @@
   </dgm:styleLbl>
   <dgm:styleLbl name="parChTrans1D1">
     <dgm:fillClrLst meth="repeat">
-      <a:schemeClr val="accent1"/>
+      <a:schemeClr val="dk1"/>
     </dgm:fillClrLst>
     <dgm:linClrLst meth="repeat">
-      <a:schemeClr val="accent1">
+      <a:schemeClr val="dk1">
         <a:shade val="60000"/>
       </a:schemeClr>
     </dgm:linClrLst>
@@ -6767,10 +6827,10 @@
   </dgm:styleLbl>
   <dgm:styleLbl name="parChTrans1D2">
     <dgm:fillClrLst meth="repeat">
-      <a:schemeClr val="accent1"/>
+      <a:schemeClr val="dk1"/>
     </dgm:fillClrLst>
     <dgm:linClrLst meth="repeat">
-      <a:schemeClr val="accent1">
+      <a:schemeClr val="dk1">
         <a:shade val="60000"/>
       </a:schemeClr>
     </dgm:linClrLst>
@@ -6783,10 +6843,10 @@
   </dgm:styleLbl>
   <dgm:styleLbl name="parChTrans1D3">
     <dgm:fillClrLst meth="repeat">
-      <a:schemeClr val="accent1"/>
+      <a:schemeClr val="dk1"/>
     </dgm:fillClrLst>
     <dgm:linClrLst meth="repeat">
-      <a:schemeClr val="accent1">
+      <a:schemeClr val="dk1">
         <a:shade val="80000"/>
       </a:schemeClr>
     </dgm:linClrLst>
@@ -6799,10 +6859,10 @@
   </dgm:styleLbl>
   <dgm:styleLbl name="parChTrans1D4">
     <dgm:fillClrLst meth="repeat">
-      <a:schemeClr val="accent1"/>
+      <a:schemeClr val="dk1"/>
     </dgm:fillClrLst>
     <dgm:linClrLst meth="repeat">
-      <a:schemeClr val="accent1">
+      <a:schemeClr val="dk1">
         <a:shade val="80000"/>
       </a:schemeClr>
     </dgm:linClrLst>
@@ -6815,12 +6875,13 @@
   </dgm:styleLbl>
   <dgm:styleLbl name="fgAcc1">
     <dgm:fillClrLst meth="repeat">
-      <a:schemeClr val="lt1">
+      <a:schemeClr val="dk1">
         <a:alpha val="90000"/>
+        <a:tint val="40000"/>
       </a:schemeClr>
     </dgm:fillClrLst>
     <dgm:linClrLst meth="repeat">
-      <a:schemeClr val="accent1"/>
+      <a:schemeClr val="dk1"/>
     </dgm:linClrLst>
     <dgm:effectClrLst/>
     <dgm:txLinClrLst/>
@@ -6831,12 +6892,13 @@
   </dgm:styleLbl>
   <dgm:styleLbl name="conFgAcc1">
     <dgm:fillClrLst meth="repeat">
-      <a:schemeClr val="lt1">
+      <a:schemeClr val="dk1">
         <a:alpha val="90000"/>
+        <a:tint val="40000"/>
       </a:schemeClr>
     </dgm:fillClrLst>
     <dgm:linClrLst meth="repeat">
-      <a:schemeClr val="accent1"/>
+      <a:schemeClr val="dk1"/>
     </dgm:linClrLst>
     <dgm:effectClrLst/>
     <dgm:txLinClrLst/>
@@ -6847,12 +6909,13 @@
   </dgm:styleLbl>
   <dgm:styleLbl name="alignAcc1">
     <dgm:fillClrLst meth="repeat">
-      <a:schemeClr val="lt1">
+      <a:schemeClr val="dk1">
         <a:alpha val="90000"/>
+        <a:tint val="40000"/>
       </a:schemeClr>
     </dgm:fillClrLst>
     <dgm:linClrLst meth="repeat">
-      <a:schemeClr val="accent1"/>
+      <a:schemeClr val="dk1"/>
     </dgm:linClrLst>
     <dgm:effectClrLst/>
     <dgm:txLinClrLst/>
@@ -6863,12 +6926,13 @@
   </dgm:styleLbl>
   <dgm:styleLbl name="trAlignAcc1">
     <dgm:fillClrLst meth="repeat">
-      <a:schemeClr val="lt1">
+      <a:schemeClr val="dk1">
         <a:alpha val="40000"/>
+        <a:tint val="40000"/>
       </a:schemeClr>
     </dgm:fillClrLst>
     <dgm:linClrLst meth="repeat">
-      <a:schemeClr val="accent1"/>
+      <a:schemeClr val="dk1"/>
     </dgm:linClrLst>
     <dgm:effectClrLst/>
     <dgm:txLinClrLst/>
@@ -6879,12 +6943,13 @@
   </dgm:styleLbl>
   <dgm:styleLbl name="bgAcc1">
     <dgm:fillClrLst meth="repeat">
-      <a:schemeClr val="lt1">
+      <a:schemeClr val="dk1">
         <a:alpha val="90000"/>
+        <a:tint val="40000"/>
       </a:schemeClr>
     </dgm:fillClrLst>
     <dgm:linClrLst meth="repeat">
-      <a:schemeClr val="accent1"/>
+      <a:schemeClr val="dk1"/>
     </dgm:linClrLst>
     <dgm:effectClrLst/>
     <dgm:txLinClrLst/>
@@ -6898,7 +6963,7 @@
       <a:schemeClr val="lt1"/>
     </dgm:fillClrLst>
     <dgm:linClrLst meth="repeat">
-      <a:schemeClr val="accent1"/>
+      <a:schemeClr val="dk1"/>
     </dgm:linClrLst>
     <dgm:effectClrLst/>
     <dgm:txLinClrLst/>
@@ -6912,7 +6977,7 @@
       <a:schemeClr val="lt1"/>
     </dgm:fillClrLst>
     <dgm:linClrLst meth="repeat">
-      <a:schemeClr val="accent1"/>
+      <a:schemeClr val="dk1"/>
     </dgm:linClrLst>
     <dgm:effectClrLst/>
     <dgm:txLinClrLst/>
@@ -6926,7 +6991,7 @@
       <a:schemeClr val="lt1"/>
     </dgm:fillClrLst>
     <dgm:linClrLst meth="repeat">
-      <a:schemeClr val="accent1"/>
+      <a:schemeClr val="dk1"/>
     </dgm:linClrLst>
     <dgm:effectClrLst/>
     <dgm:txLinClrLst/>
@@ -6937,15 +7002,14 @@
   </dgm:styleLbl>
   <dgm:styleLbl name="fgAccFollowNode1">
     <dgm:fillClrLst meth="repeat">
-      <a:schemeClr val="accent1">
+      <a:schemeClr val="lt1">
         <a:alpha val="90000"/>
         <a:tint val="40000"/>
       </a:schemeClr>
     </dgm:fillClrLst>
     <dgm:linClrLst meth="repeat">
-      <a:schemeClr val="accent1">
+      <a:schemeClr val="dk1">
         <a:alpha val="90000"/>
-        <a:tint val="40000"/>
       </a:schemeClr>
     </dgm:linClrLst>
     <dgm:effectClrLst/>
@@ -6957,15 +7021,14 @@
   </dgm:styleLbl>
   <dgm:styleLbl name="alignAccFollowNode1">
     <dgm:fillClrLst meth="repeat">
-      <a:schemeClr val="accent1">
+      <a:schemeClr val="lt1">
         <a:alpha val="90000"/>
         <a:tint val="40000"/>
       </a:schemeClr>
     </dgm:fillClrLst>
     <dgm:linClrLst meth="repeat">
-      <a:schemeClr val="accent1">
+      <a:schemeClr val="dk1">
         <a:alpha val="90000"/>
-        <a:tint val="40000"/>
       </a:schemeClr>
     </dgm:linClrLst>
     <dgm:effectClrLst/>
@@ -6977,15 +7040,14 @@
   </dgm:styleLbl>
   <dgm:styleLbl name="bgAccFollowNode1">
     <dgm:fillClrLst meth="repeat">
-      <a:schemeClr val="accent1">
+      <a:schemeClr val="lt1">
         <a:alpha val="90000"/>
         <a:tint val="40000"/>
       </a:schemeClr>
     </dgm:fillClrLst>
     <dgm:linClrLst meth="repeat">
-      <a:schemeClr val="accent1">
+      <a:schemeClr val="dk1">
         <a:alpha val="90000"/>
-        <a:tint val="40000"/>
       </a:schemeClr>
     </dgm:linClrLst>
     <dgm:effectClrLst/>
@@ -6997,12 +7059,13 @@
   </dgm:styleLbl>
   <dgm:styleLbl name="fgAcc0">
     <dgm:fillClrLst meth="repeat">
-      <a:schemeClr val="lt1">
+      <a:schemeClr val="dk1">
         <a:alpha val="90000"/>
+        <a:tint val="40000"/>
       </a:schemeClr>
     </dgm:fillClrLst>
     <dgm:linClrLst meth="repeat">
-      <a:schemeClr val="accent1"/>
+      <a:schemeClr val="dk1"/>
     </dgm:linClrLst>
     <dgm:effectClrLst/>
     <dgm:txLinClrLst/>
@@ -7013,12 +7076,13 @@
   </dgm:styleLbl>
   <dgm:styleLbl name="fgAcc2">
     <dgm:fillClrLst meth="repeat">
-      <a:schemeClr val="lt1">
+      <a:schemeClr val="dk1">
         <a:alpha val="90000"/>
+        <a:tint val="40000"/>
       </a:schemeClr>
     </dgm:fillClrLst>
     <dgm:linClrLst meth="repeat">
-      <a:schemeClr val="accent1"/>
+      <a:schemeClr val="dk1"/>
     </dgm:linClrLst>
     <dgm:effectClrLst/>
     <dgm:txLinClrLst/>
@@ -7029,12 +7093,13 @@
   </dgm:styleLbl>
   <dgm:styleLbl name="fgAcc3">
     <dgm:fillClrLst meth="repeat">
-      <a:schemeClr val="lt1">
+      <a:schemeClr val="dk1">
         <a:alpha val="90000"/>
+        <a:tint val="40000"/>
       </a:schemeClr>
     </dgm:fillClrLst>
     <dgm:linClrLst meth="repeat">
-      <a:schemeClr val="accent1"/>
+      <a:schemeClr val="dk1"/>
     </dgm:linClrLst>
     <dgm:effectClrLst/>
     <dgm:txLinClrLst/>
@@ -7045,12 +7110,13 @@
   </dgm:styleLbl>
   <dgm:styleLbl name="fgAcc4">
     <dgm:fillClrLst meth="repeat">
-      <a:schemeClr val="lt1">
+      <a:schemeClr val="dk1">
         <a:alpha val="90000"/>
+        <a:tint val="40000"/>
       </a:schemeClr>
     </dgm:fillClrLst>
     <dgm:linClrLst meth="repeat">
-      <a:schemeClr val="accent1"/>
+      <a:schemeClr val="dk1"/>
     </dgm:linClrLst>
     <dgm:effectClrLst/>
     <dgm:txLinClrLst/>
@@ -7061,12 +7127,12 @@
   </dgm:styleLbl>
   <dgm:styleLbl name="bgShp">
     <dgm:fillClrLst meth="repeat">
-      <a:schemeClr val="accent1">
+      <a:schemeClr val="dk1">
         <a:tint val="40000"/>
       </a:schemeClr>
     </dgm:fillClrLst>
     <dgm:linClrLst meth="repeat">
-      <a:schemeClr val="accent1"/>
+      <a:schemeClr val="dk1"/>
     </dgm:linClrLst>
     <dgm:effectClrLst/>
     <dgm:txLinClrLst/>
@@ -7077,12 +7143,12 @@
   </dgm:styleLbl>
   <dgm:styleLbl name="dkBgShp">
     <dgm:fillClrLst meth="repeat">
-      <a:schemeClr val="accent1">
+      <a:schemeClr val="dk1">
         <a:shade val="80000"/>
       </a:schemeClr>
     </dgm:fillClrLst>
     <dgm:linClrLst meth="repeat">
-      <a:schemeClr val="accent1"/>
+      <a:schemeClr val="dk1"/>
     </dgm:linClrLst>
     <dgm:effectClrLst/>
     <dgm:txLinClrLst/>
@@ -7093,13 +7159,13 @@
   </dgm:styleLbl>
   <dgm:styleLbl name="trBgShp">
     <dgm:fillClrLst meth="repeat">
-      <a:schemeClr val="accent1">
+      <a:schemeClr val="dk1">
         <a:tint val="50000"/>
         <a:alpha val="40000"/>
       </a:schemeClr>
     </dgm:fillClrLst>
     <dgm:linClrLst meth="repeat">
-      <a:schemeClr val="accent1"/>
+      <a:schemeClr val="dk1"/>
     </dgm:linClrLst>
     <dgm:effectClrLst/>
     <dgm:txLinClrLst/>
@@ -7110,7 +7176,7 @@
   </dgm:styleLbl>
   <dgm:styleLbl name="fgShp">
     <dgm:fillClrLst meth="repeat">
-      <a:schemeClr val="accent1">
+      <a:schemeClr val="dk1">
         <a:tint val="60000"/>
       </a:schemeClr>
     </dgm:fillClrLst>
@@ -7149,7 +7215,7 @@
 <dgm:dataModel xmlns:dgm="http://schemas.openxmlformats.org/drawingml/2006/diagram" xmlns:a="http://schemas.openxmlformats.org/drawingml/2006/main">
   <dgm:ptLst>
     <dgm:pt modelId="{605DC193-8604-D741-998C-34C59E95C351}" type="doc">
-      <dgm:prSet loTypeId="urn:microsoft.com/office/officeart/2005/8/layout/hierarchy6" loCatId="" qsTypeId="urn:microsoft.com/office/officeart/2005/8/quickstyle/simple1" qsCatId="simple" csTypeId="urn:microsoft.com/office/officeart/2005/8/colors/accent1_2" csCatId="accent1" phldr="1"/>
+      <dgm:prSet loTypeId="urn:microsoft.com/office/officeart/2005/8/layout/hierarchy6" loCatId="" qsTypeId="urn:microsoft.com/office/officeart/2005/8/quickstyle/simple1" qsCatId="simple" csTypeId="urn:microsoft.com/office/officeart/2005/8/colors/accent0_1" csCatId="mainScheme" phldr="1"/>
       <dgm:spPr/>
       <dgm:t>
         <a:bodyPr/>
@@ -7752,7 +7818,7 @@
           </a:avLst>
         </a:prstGeom>
         <a:solidFill>
-          <a:schemeClr val="accent1">
+          <a:schemeClr val="dk1">
             <a:tint val="40000"/>
             <a:hueOff val="0"/>
             <a:satOff val="0"/>
@@ -7825,7 +7891,7 @@
           </a:avLst>
         </a:prstGeom>
         <a:solidFill>
-          <a:schemeClr val="accent1">
+          <a:schemeClr val="dk1">
             <a:tint val="40000"/>
             <a:hueOff val="0"/>
             <a:satOff val="0"/>
@@ -7898,7 +7964,7 @@
           </a:avLst>
         </a:prstGeom>
         <a:solidFill>
-          <a:schemeClr val="accent1">
+          <a:schemeClr val="dk1">
             <a:tint val="40000"/>
             <a:hueOff val="0"/>
             <a:satOff val="0"/>
@@ -7971,7 +8037,7 @@
           </a:avLst>
         </a:prstGeom>
         <a:solidFill>
-          <a:schemeClr val="accent1">
+          <a:schemeClr val="lt1">
             <a:hueOff val="0"/>
             <a:satOff val="0"/>
             <a:lumOff val="0"/>
@@ -7980,7 +8046,8 @@
         </a:solidFill>
         <a:ln w="12700" cap="flat" cmpd="sng" algn="ctr">
           <a:solidFill>
-            <a:schemeClr val="lt1">
+            <a:schemeClr val="dk1">
+              <a:shade val="80000"/>
               <a:hueOff val="0"/>
               <a:satOff val="0"/>
               <a:lumOff val="0"/>
@@ -8081,7 +8148,7 @@
         <a:noFill/>
         <a:ln w="12700" cap="flat" cmpd="sng" algn="ctr">
           <a:solidFill>
-            <a:schemeClr val="accent1">
+            <a:schemeClr val="dk1">
               <a:shade val="60000"/>
               <a:hueOff val="0"/>
               <a:satOff val="0"/>
@@ -8123,7 +8190,7 @@
           </a:avLst>
         </a:prstGeom>
         <a:solidFill>
-          <a:schemeClr val="accent1">
+          <a:schemeClr val="lt1">
             <a:hueOff val="0"/>
             <a:satOff val="0"/>
             <a:lumOff val="0"/>
@@ -8132,7 +8199,8 @@
         </a:solidFill>
         <a:ln w="12700" cap="flat" cmpd="sng" algn="ctr">
           <a:solidFill>
-            <a:schemeClr val="lt1">
+            <a:schemeClr val="dk1">
+              <a:shade val="80000"/>
               <a:hueOff val="0"/>
               <a:satOff val="0"/>
               <a:lumOff val="0"/>
@@ -8226,7 +8294,7 @@
         <a:noFill/>
         <a:ln w="12700" cap="flat" cmpd="sng" algn="ctr">
           <a:solidFill>
-            <a:schemeClr val="accent1">
+            <a:schemeClr val="dk1">
               <a:shade val="80000"/>
               <a:hueOff val="0"/>
               <a:satOff val="0"/>
@@ -8268,7 +8336,7 @@
           </a:avLst>
         </a:prstGeom>
         <a:solidFill>
-          <a:schemeClr val="accent1">
+          <a:schemeClr val="lt1">
             <a:hueOff val="0"/>
             <a:satOff val="0"/>
             <a:lumOff val="0"/>
@@ -8277,7 +8345,8 @@
         </a:solidFill>
         <a:ln w="12700" cap="flat" cmpd="sng" algn="ctr">
           <a:solidFill>
-            <a:schemeClr val="lt1">
+            <a:schemeClr val="dk1">
+              <a:shade val="80000"/>
               <a:hueOff val="0"/>
               <a:satOff val="0"/>
               <a:lumOff val="0"/>
@@ -8384,7 +8453,7 @@
         <a:noFill/>
         <a:ln w="12700" cap="flat" cmpd="sng" algn="ctr">
           <a:solidFill>
-            <a:schemeClr val="accent1">
+            <a:schemeClr val="dk1">
               <a:shade val="80000"/>
               <a:hueOff val="0"/>
               <a:satOff val="0"/>
@@ -8426,7 +8495,7 @@
           </a:avLst>
         </a:prstGeom>
         <a:solidFill>
-          <a:schemeClr val="accent1">
+          <a:schemeClr val="lt1">
             <a:hueOff val="0"/>
             <a:satOff val="0"/>
             <a:lumOff val="0"/>
@@ -8435,7 +8504,8 @@
         </a:solidFill>
         <a:ln w="12700" cap="flat" cmpd="sng" algn="ctr">
           <a:solidFill>
-            <a:schemeClr val="lt1">
+            <a:schemeClr val="dk1">
+              <a:shade val="80000"/>
               <a:hueOff val="0"/>
               <a:satOff val="0"/>
               <a:lumOff val="0"/>

</xml_diff>